<commit_message>
Add 29/10 meeting notes
</commit_message>
<xml_diff>
--- a/Hani/Logbook - Hani Moussa.docx
+++ b/Hani/Logbook - Hani Moussa.docx
@@ -44,7 +44,7 @@
       <w:pPr>
         <w:pStyle w:val="Heading1"/>
       </w:pPr>
-      <w:bookmarkStart w:id="0" w:name="_Toc180864218"/>
+      <w:bookmarkStart w:id="0" w:name="_Toc181104386"/>
       <w:r>
         <w:lastRenderedPageBreak/>
         <w:t>Common part</w:t>
@@ -55,7 +55,7 @@
       <w:pPr>
         <w:pStyle w:val="Heading2"/>
       </w:pPr>
-      <w:bookmarkStart w:id="1" w:name="_Toc180864219"/>
+      <w:bookmarkStart w:id="1" w:name="_Toc181104387"/>
       <w:r>
         <w:t>Team members</w:t>
       </w:r>
@@ -93,7 +93,7 @@
       <w:pPr>
         <w:pStyle w:val="Heading2"/>
       </w:pPr>
-      <w:bookmarkStart w:id="2" w:name="_Toc180864220"/>
+      <w:bookmarkStart w:id="2" w:name="_Toc181104388"/>
       <w:r>
         <w:t xml:space="preserve">Code of </w:t>
       </w:r>
@@ -138,7 +138,7 @@
       <w:pPr>
         <w:pStyle w:val="Heading2"/>
       </w:pPr>
-      <w:bookmarkStart w:id="3" w:name="_Toc180864221"/>
+      <w:bookmarkStart w:id="3" w:name="_Toc181104389"/>
       <w:r>
         <w:t>Summary of the project and objectives</w:t>
       </w:r>
@@ -221,7 +221,7 @@
             </w:rPr>
             <w:fldChar w:fldCharType="separate"/>
           </w:r>
-          <w:hyperlink w:anchor="_Toc180864218" w:history="1">
+          <w:hyperlink w:anchor="_Toc181104386" w:history="1">
             <w:r>
               <w:rPr>
                 <w:rStyle w:val="Hyperlink"/>
@@ -248,7 +248,7 @@
                 <w:noProof/>
                 <w:webHidden/>
               </w:rPr>
-              <w:instrText xml:space="preserve"> PAGEREF _Toc180864218 \h </w:instrText>
+              <w:instrText xml:space="preserve"> PAGEREF _Toc181104386 \h </w:instrText>
             </w:r>
             <w:r>
               <w:rPr>
@@ -295,7 +295,7 @@
               <w:lang w:eastAsia="en-GB"/>
             </w:rPr>
           </w:pPr>
-          <w:hyperlink w:anchor="_Toc180864219" w:history="1">
+          <w:hyperlink w:anchor="_Toc181104387" w:history="1">
             <w:r>
               <w:rPr>
                 <w:rStyle w:val="Hyperlink"/>
@@ -322,7 +322,7 @@
                 <w:noProof/>
                 <w:webHidden/>
               </w:rPr>
-              <w:instrText xml:space="preserve"> PAGEREF _Toc180864219 \h </w:instrText>
+              <w:instrText xml:space="preserve"> PAGEREF _Toc181104387 \h </w:instrText>
             </w:r>
             <w:r>
               <w:rPr>
@@ -369,7 +369,7 @@
               <w:lang w:eastAsia="en-GB"/>
             </w:rPr>
           </w:pPr>
-          <w:hyperlink w:anchor="_Toc180864220" w:history="1">
+          <w:hyperlink w:anchor="_Toc181104388" w:history="1">
             <w:r>
               <w:rPr>
                 <w:rStyle w:val="Hyperlink"/>
@@ -396,7 +396,7 @@
                 <w:noProof/>
                 <w:webHidden/>
               </w:rPr>
-              <w:instrText xml:space="preserve"> PAGEREF _Toc180864220 \h </w:instrText>
+              <w:instrText xml:space="preserve"> PAGEREF _Toc181104388 \h </w:instrText>
             </w:r>
             <w:r>
               <w:rPr>
@@ -443,7 +443,7 @@
               <w:lang w:eastAsia="en-GB"/>
             </w:rPr>
           </w:pPr>
-          <w:hyperlink w:anchor="_Toc180864221" w:history="1">
+          <w:hyperlink w:anchor="_Toc181104389" w:history="1">
             <w:r>
               <w:rPr>
                 <w:rStyle w:val="Hyperlink"/>
@@ -470,7 +470,7 @@
                 <w:noProof/>
                 <w:webHidden/>
               </w:rPr>
-              <w:instrText xml:space="preserve"> PAGEREF _Toc180864221 \h </w:instrText>
+              <w:instrText xml:space="preserve"> PAGEREF _Toc181104389 \h </w:instrText>
             </w:r>
             <w:r>
               <w:rPr>
@@ -517,7 +517,7 @@
               <w:lang w:eastAsia="en-GB"/>
             </w:rPr>
           </w:pPr>
-          <w:hyperlink w:anchor="_Toc180864222" w:history="1">
+          <w:hyperlink w:anchor="_Toc181104390" w:history="1">
             <w:r>
               <w:rPr>
                 <w:rStyle w:val="Hyperlink"/>
@@ -544,7 +544,7 @@
                 <w:noProof/>
                 <w:webHidden/>
               </w:rPr>
-              <w:instrText xml:space="preserve"> PAGEREF _Toc180864222 \h </w:instrText>
+              <w:instrText xml:space="preserve"> PAGEREF _Toc181104390 \h </w:instrText>
             </w:r>
             <w:r>
               <w:rPr>
@@ -589,7 +589,7 @@
               <w:lang w:eastAsia="en-GB"/>
             </w:rPr>
           </w:pPr>
-          <w:hyperlink w:anchor="_Toc180864223" w:history="1">
+          <w:hyperlink w:anchor="_Toc181104391" w:history="1">
             <w:r>
               <w:rPr>
                 <w:rStyle w:val="Hyperlink"/>
@@ -616,7 +616,7 @@
                 <w:noProof/>
                 <w:webHidden/>
               </w:rPr>
-              <w:instrText xml:space="preserve"> PAGEREF _Toc180864223 \h </w:instrText>
+              <w:instrText xml:space="preserve"> PAGEREF _Toc181104391 \h </w:instrText>
             </w:r>
             <w:r>
               <w:rPr>
@@ -661,7 +661,7 @@
               <w:lang w:eastAsia="en-GB"/>
             </w:rPr>
           </w:pPr>
-          <w:hyperlink w:anchor="_Toc180864224" w:history="1">
+          <w:hyperlink w:anchor="_Toc181104392" w:history="1">
             <w:r>
               <w:rPr>
                 <w:rStyle w:val="Hyperlink"/>
@@ -688,7 +688,7 @@
                 <w:noProof/>
                 <w:webHidden/>
               </w:rPr>
-              <w:instrText xml:space="preserve"> PAGEREF _Toc180864224 \h </w:instrText>
+              <w:instrText xml:space="preserve"> PAGEREF _Toc181104392 \h </w:instrText>
             </w:r>
             <w:r>
               <w:rPr>
@@ -733,7 +733,7 @@
               <w:lang w:eastAsia="en-GB"/>
             </w:rPr>
           </w:pPr>
-          <w:hyperlink w:anchor="_Toc180864225" w:history="1">
+          <w:hyperlink w:anchor="_Toc181104393" w:history="1">
             <w:r>
               <w:rPr>
                 <w:rStyle w:val="Hyperlink"/>
@@ -760,7 +760,7 @@
                 <w:noProof/>
                 <w:webHidden/>
               </w:rPr>
-              <w:instrText xml:space="preserve"> PAGEREF _Toc180864225 \h </w:instrText>
+              <w:instrText xml:space="preserve"> PAGEREF _Toc181104393 \h </w:instrText>
             </w:r>
             <w:r>
               <w:rPr>
@@ -807,7 +807,7 @@
               <w:lang w:eastAsia="en-GB"/>
             </w:rPr>
           </w:pPr>
-          <w:hyperlink w:anchor="_Toc180864226" w:history="1">
+          <w:hyperlink w:anchor="_Toc181104394" w:history="1">
             <w:r>
               <w:rPr>
                 <w:rStyle w:val="Hyperlink"/>
@@ -834,7 +834,7 @@
                 <w:noProof/>
                 <w:webHidden/>
               </w:rPr>
-              <w:instrText xml:space="preserve"> PAGEREF _Toc180864226 \h </w:instrText>
+              <w:instrText xml:space="preserve"> PAGEREF _Toc181104394 \h </w:instrText>
             </w:r>
             <w:r>
               <w:rPr>
@@ -879,7 +879,7 @@
               <w:lang w:eastAsia="en-GB"/>
             </w:rPr>
           </w:pPr>
-          <w:hyperlink w:anchor="_Toc180864227" w:history="1">
+          <w:hyperlink w:anchor="_Toc181104395" w:history="1">
             <w:r>
               <w:rPr>
                 <w:rStyle w:val="Hyperlink"/>
@@ -906,7 +906,7 @@
                 <w:noProof/>
                 <w:webHidden/>
               </w:rPr>
-              <w:instrText xml:space="preserve"> PAGEREF _Toc180864227 \h </w:instrText>
+              <w:instrText xml:space="preserve"> PAGEREF _Toc181104395 \h </w:instrText>
             </w:r>
             <w:r>
               <w:rPr>
@@ -951,7 +951,7 @@
               <w:lang w:eastAsia="en-GB"/>
             </w:rPr>
           </w:pPr>
-          <w:hyperlink w:anchor="_Toc180864228" w:history="1">
+          <w:hyperlink w:anchor="_Toc181104396" w:history="1">
             <w:r>
               <w:rPr>
                 <w:rStyle w:val="Hyperlink"/>
@@ -978,7 +978,7 @@
                 <w:noProof/>
                 <w:webHidden/>
               </w:rPr>
-              <w:instrText xml:space="preserve"> PAGEREF _Toc180864228 \h </w:instrText>
+              <w:instrText xml:space="preserve"> PAGEREF _Toc181104396 \h </w:instrText>
             </w:r>
             <w:r>
               <w:rPr>
@@ -1023,7 +1023,7 @@
               <w:lang w:eastAsia="en-GB"/>
             </w:rPr>
           </w:pPr>
-          <w:hyperlink w:anchor="_Toc180864229" w:history="1">
+          <w:hyperlink w:anchor="_Toc181104397" w:history="1">
             <w:r>
               <w:rPr>
                 <w:rStyle w:val="Hyperlink"/>
@@ -1050,7 +1050,7 @@
                 <w:noProof/>
                 <w:webHidden/>
               </w:rPr>
-              <w:instrText xml:space="preserve"> PAGEREF _Toc180864229 \h </w:instrText>
+              <w:instrText xml:space="preserve"> PAGEREF _Toc181104397 \h </w:instrText>
             </w:r>
             <w:r>
               <w:rPr>
@@ -1097,13 +1097,13 @@
               <w:lang w:eastAsia="en-GB"/>
             </w:rPr>
           </w:pPr>
-          <w:hyperlink w:anchor="_Toc180864230" w:history="1">
+          <w:hyperlink w:anchor="_Toc181104398" w:history="1">
             <w:r>
               <w:rPr>
                 <w:rStyle w:val="Hyperlink"/>
                 <w:noProof/>
               </w:rPr>
-              <w:t>2024-10-05 Third meeting</w:t>
+              <w:t>2024-10-28 Third meeting</w:t>
             </w:r>
             <w:r>
               <w:rPr>
@@ -1124,7 +1124,7 @@
                 <w:noProof/>
                 <w:webHidden/>
               </w:rPr>
-              <w:instrText xml:space="preserve"> PAGEREF _Toc180864230 \h </w:instrText>
+              <w:instrText xml:space="preserve"> PAGEREF _Toc181104398 \h </w:instrText>
             </w:r>
             <w:r>
               <w:rPr>
@@ -1169,7 +1169,7 @@
               <w:lang w:eastAsia="en-GB"/>
             </w:rPr>
           </w:pPr>
-          <w:hyperlink w:anchor="_Toc180864231" w:history="1">
+          <w:hyperlink w:anchor="_Toc181104399" w:history="1">
             <w:r>
               <w:rPr>
                 <w:rStyle w:val="Hyperlink"/>
@@ -1196,7 +1196,7 @@
                 <w:noProof/>
                 <w:webHidden/>
               </w:rPr>
-              <w:instrText xml:space="preserve"> PAGEREF _Toc180864231 \h </w:instrText>
+              <w:instrText xml:space="preserve"> PAGEREF _Toc181104399 \h </w:instrText>
             </w:r>
             <w:r>
               <w:rPr>
@@ -1216,7 +1216,7 @@
                 <w:noProof/>
                 <w:webHidden/>
               </w:rPr>
-              <w:t>4</w:t>
+              <w:t>5</w:t>
             </w:r>
             <w:r>
               <w:rPr>
@@ -1241,7 +1241,7 @@
               <w:lang w:eastAsia="en-GB"/>
             </w:rPr>
           </w:pPr>
-          <w:hyperlink w:anchor="_Toc180864232" w:history="1">
+          <w:hyperlink w:anchor="_Toc181104400" w:history="1">
             <w:r>
               <w:rPr>
                 <w:rStyle w:val="Hyperlink"/>
@@ -1268,7 +1268,7 @@
                 <w:noProof/>
                 <w:webHidden/>
               </w:rPr>
-              <w:instrText xml:space="preserve"> PAGEREF _Toc180864232 \h </w:instrText>
+              <w:instrText xml:space="preserve"> PAGEREF _Toc181104400 \h </w:instrText>
             </w:r>
             <w:r>
               <w:rPr>
@@ -1288,7 +1288,7 @@
                 <w:noProof/>
                 <w:webHidden/>
               </w:rPr>
-              <w:t>4</w:t>
+              <w:t>5</w:t>
             </w:r>
             <w:r>
               <w:rPr>
@@ -1313,7 +1313,7 @@
               <w:lang w:eastAsia="en-GB"/>
             </w:rPr>
           </w:pPr>
-          <w:hyperlink w:anchor="_Toc180864233" w:history="1">
+          <w:hyperlink w:anchor="_Toc181104401" w:history="1">
             <w:r>
               <w:rPr>
                 <w:rStyle w:val="Hyperlink"/>
@@ -1340,7 +1340,7 @@
                 <w:noProof/>
                 <w:webHidden/>
               </w:rPr>
-              <w:instrText xml:space="preserve"> PAGEREF _Toc180864233 \h </w:instrText>
+              <w:instrText xml:space="preserve"> PAGEREF _Toc181104401 \h </w:instrText>
             </w:r>
             <w:r>
               <w:rPr>
@@ -1360,7 +1360,601 @@
                 <w:noProof/>
                 <w:webHidden/>
               </w:rPr>
-              <w:t>4</w:t>
+              <w:t>5</w:t>
+            </w:r>
+            <w:r>
+              <w:rPr>
+                <w:noProof/>
+                <w:webHidden/>
+              </w:rPr>
+              <w:fldChar w:fldCharType="end"/>
+            </w:r>
+          </w:hyperlink>
+        </w:p>
+        <w:p>
+          <w:pPr>
+            <w:pStyle w:val="TOC1"/>
+            <w:tabs>
+              <w:tab w:val="right" w:leader="dot" w:pos="9016"/>
+            </w:tabs>
+            <w:rPr>
+              <w:rFonts w:eastAsiaTheme="minorEastAsia"/>
+              <w:b w:val="0"/>
+              <w:bCs w:val="0"/>
+              <w:i w:val="0"/>
+              <w:iCs w:val="0"/>
+              <w:noProof/>
+              <w:lang w:eastAsia="en-GB"/>
+            </w:rPr>
+          </w:pPr>
+          <w:hyperlink w:anchor="_Toc181104402" w:history="1">
+            <w:r>
+              <w:rPr>
+                <w:rStyle w:val="Hyperlink"/>
+                <w:noProof/>
+              </w:rPr>
+              <w:t>2024-10-29 Fourth meeting</w:t>
+            </w:r>
+            <w:r>
+              <w:rPr>
+                <w:noProof/>
+                <w:webHidden/>
+              </w:rPr>
+              <w:tab/>
+            </w:r>
+            <w:r>
+              <w:rPr>
+                <w:noProof/>
+                <w:webHidden/>
+              </w:rPr>
+              <w:fldChar w:fldCharType="begin"/>
+            </w:r>
+            <w:r>
+              <w:rPr>
+                <w:noProof/>
+                <w:webHidden/>
+              </w:rPr>
+              <w:instrText xml:space="preserve"> PAGEREF _Toc181104402 \h </w:instrText>
+            </w:r>
+            <w:r>
+              <w:rPr>
+                <w:noProof/>
+                <w:webHidden/>
+              </w:rPr>
+            </w:r>
+            <w:r>
+              <w:rPr>
+                <w:noProof/>
+                <w:webHidden/>
+              </w:rPr>
+              <w:fldChar w:fldCharType="separate"/>
+            </w:r>
+            <w:r>
+              <w:rPr>
+                <w:noProof/>
+                <w:webHidden/>
+              </w:rPr>
+              <w:t>6</w:t>
+            </w:r>
+            <w:r>
+              <w:rPr>
+                <w:noProof/>
+                <w:webHidden/>
+              </w:rPr>
+              <w:fldChar w:fldCharType="end"/>
+            </w:r>
+          </w:hyperlink>
+        </w:p>
+        <w:p>
+          <w:pPr>
+            <w:pStyle w:val="TOC3"/>
+            <w:tabs>
+              <w:tab w:val="right" w:leader="dot" w:pos="9016"/>
+            </w:tabs>
+            <w:rPr>
+              <w:rFonts w:eastAsiaTheme="minorEastAsia"/>
+              <w:noProof/>
+              <w:sz w:val="24"/>
+              <w:szCs w:val="24"/>
+              <w:lang w:eastAsia="en-GB"/>
+            </w:rPr>
+          </w:pPr>
+          <w:hyperlink w:anchor="_Toc181104403" w:history="1">
+            <w:r>
+              <w:rPr>
+                <w:rStyle w:val="Hyperlink"/>
+                <w:noProof/>
+              </w:rPr>
+              <w:t>References</w:t>
+            </w:r>
+            <w:r>
+              <w:rPr>
+                <w:noProof/>
+                <w:webHidden/>
+              </w:rPr>
+              <w:tab/>
+            </w:r>
+            <w:r>
+              <w:rPr>
+                <w:noProof/>
+                <w:webHidden/>
+              </w:rPr>
+              <w:fldChar w:fldCharType="begin"/>
+            </w:r>
+            <w:r>
+              <w:rPr>
+                <w:noProof/>
+                <w:webHidden/>
+              </w:rPr>
+              <w:instrText xml:space="preserve"> PAGEREF _Toc181104403 \h </w:instrText>
+            </w:r>
+            <w:r>
+              <w:rPr>
+                <w:noProof/>
+                <w:webHidden/>
+              </w:rPr>
+            </w:r>
+            <w:r>
+              <w:rPr>
+                <w:noProof/>
+                <w:webHidden/>
+              </w:rPr>
+              <w:fldChar w:fldCharType="separate"/>
+            </w:r>
+            <w:r>
+              <w:rPr>
+                <w:noProof/>
+                <w:webHidden/>
+              </w:rPr>
+              <w:t>6</w:t>
+            </w:r>
+            <w:r>
+              <w:rPr>
+                <w:noProof/>
+                <w:webHidden/>
+              </w:rPr>
+              <w:fldChar w:fldCharType="end"/>
+            </w:r>
+          </w:hyperlink>
+        </w:p>
+        <w:p>
+          <w:pPr>
+            <w:pStyle w:val="TOC3"/>
+            <w:tabs>
+              <w:tab w:val="right" w:leader="dot" w:pos="9016"/>
+            </w:tabs>
+            <w:rPr>
+              <w:rFonts w:eastAsiaTheme="minorEastAsia"/>
+              <w:noProof/>
+              <w:sz w:val="24"/>
+              <w:szCs w:val="24"/>
+              <w:lang w:eastAsia="en-GB"/>
+            </w:rPr>
+          </w:pPr>
+          <w:hyperlink w:anchor="_Toc181104404" w:history="1">
+            <w:r>
+              <w:rPr>
+                <w:rStyle w:val="Hyperlink"/>
+                <w:noProof/>
+              </w:rPr>
+              <w:t>Actions</w:t>
+            </w:r>
+            <w:r>
+              <w:rPr>
+                <w:noProof/>
+                <w:webHidden/>
+              </w:rPr>
+              <w:tab/>
+            </w:r>
+            <w:r>
+              <w:rPr>
+                <w:noProof/>
+                <w:webHidden/>
+              </w:rPr>
+              <w:fldChar w:fldCharType="begin"/>
+            </w:r>
+            <w:r>
+              <w:rPr>
+                <w:noProof/>
+                <w:webHidden/>
+              </w:rPr>
+              <w:instrText xml:space="preserve"> PAGEREF _Toc181104404 \h </w:instrText>
+            </w:r>
+            <w:r>
+              <w:rPr>
+                <w:noProof/>
+                <w:webHidden/>
+              </w:rPr>
+            </w:r>
+            <w:r>
+              <w:rPr>
+                <w:noProof/>
+                <w:webHidden/>
+              </w:rPr>
+              <w:fldChar w:fldCharType="separate"/>
+            </w:r>
+            <w:r>
+              <w:rPr>
+                <w:noProof/>
+                <w:webHidden/>
+              </w:rPr>
+              <w:t>6</w:t>
+            </w:r>
+            <w:r>
+              <w:rPr>
+                <w:noProof/>
+                <w:webHidden/>
+              </w:rPr>
+              <w:fldChar w:fldCharType="end"/>
+            </w:r>
+          </w:hyperlink>
+        </w:p>
+        <w:p>
+          <w:pPr>
+            <w:pStyle w:val="TOC3"/>
+            <w:tabs>
+              <w:tab w:val="right" w:leader="dot" w:pos="9016"/>
+            </w:tabs>
+            <w:rPr>
+              <w:rFonts w:eastAsiaTheme="minorEastAsia"/>
+              <w:noProof/>
+              <w:sz w:val="24"/>
+              <w:szCs w:val="24"/>
+              <w:lang w:eastAsia="en-GB"/>
+            </w:rPr>
+          </w:pPr>
+          <w:hyperlink w:anchor="_Toc181104405" w:history="1">
+            <w:r>
+              <w:rPr>
+                <w:rStyle w:val="Hyperlink"/>
+                <w:noProof/>
+              </w:rPr>
+              <w:t>Deadlines</w:t>
+            </w:r>
+            <w:r>
+              <w:rPr>
+                <w:noProof/>
+                <w:webHidden/>
+              </w:rPr>
+              <w:tab/>
+            </w:r>
+            <w:r>
+              <w:rPr>
+                <w:noProof/>
+                <w:webHidden/>
+              </w:rPr>
+              <w:fldChar w:fldCharType="begin"/>
+            </w:r>
+            <w:r>
+              <w:rPr>
+                <w:noProof/>
+                <w:webHidden/>
+              </w:rPr>
+              <w:instrText xml:space="preserve"> PAGEREF _Toc181104405 \h </w:instrText>
+            </w:r>
+            <w:r>
+              <w:rPr>
+                <w:noProof/>
+                <w:webHidden/>
+              </w:rPr>
+            </w:r>
+            <w:r>
+              <w:rPr>
+                <w:noProof/>
+                <w:webHidden/>
+              </w:rPr>
+              <w:fldChar w:fldCharType="separate"/>
+            </w:r>
+            <w:r>
+              <w:rPr>
+                <w:noProof/>
+                <w:webHidden/>
+              </w:rPr>
+              <w:t>6</w:t>
+            </w:r>
+            <w:r>
+              <w:rPr>
+                <w:noProof/>
+                <w:webHidden/>
+              </w:rPr>
+              <w:fldChar w:fldCharType="end"/>
+            </w:r>
+          </w:hyperlink>
+        </w:p>
+        <w:p>
+          <w:pPr>
+            <w:pStyle w:val="TOC1"/>
+            <w:tabs>
+              <w:tab w:val="right" w:leader="dot" w:pos="9016"/>
+            </w:tabs>
+            <w:rPr>
+              <w:rFonts w:eastAsiaTheme="minorEastAsia"/>
+              <w:b w:val="0"/>
+              <w:bCs w:val="0"/>
+              <w:i w:val="0"/>
+              <w:iCs w:val="0"/>
+              <w:noProof/>
+              <w:lang w:eastAsia="en-GB"/>
+            </w:rPr>
+          </w:pPr>
+          <w:hyperlink w:anchor="_Toc181104406" w:history="1">
+            <w:r>
+              <w:rPr>
+                <w:rStyle w:val="Hyperlink"/>
+                <w:noProof/>
+              </w:rPr>
+              <w:t xml:space="preserve">2024-10-29 </w:t>
+            </w:r>
+            <w:r>
+              <w:rPr>
+                <w:rStyle w:val="Hyperlink"/>
+                <w:noProof/>
+              </w:rPr>
+              <w:t>F</w:t>
+            </w:r>
+            <w:r>
+              <w:rPr>
+                <w:rStyle w:val="Hyperlink"/>
+                <w:noProof/>
+              </w:rPr>
+              <w:t>ifth meeting</w:t>
+            </w:r>
+            <w:r>
+              <w:rPr>
+                <w:noProof/>
+                <w:webHidden/>
+              </w:rPr>
+              <w:tab/>
+            </w:r>
+            <w:r>
+              <w:rPr>
+                <w:noProof/>
+                <w:webHidden/>
+              </w:rPr>
+              <w:fldChar w:fldCharType="begin"/>
+            </w:r>
+            <w:r>
+              <w:rPr>
+                <w:noProof/>
+                <w:webHidden/>
+              </w:rPr>
+              <w:instrText xml:space="preserve"> PAGEREF _Toc181104406 \h </w:instrText>
+            </w:r>
+            <w:r>
+              <w:rPr>
+                <w:noProof/>
+                <w:webHidden/>
+              </w:rPr>
+            </w:r>
+            <w:r>
+              <w:rPr>
+                <w:noProof/>
+                <w:webHidden/>
+              </w:rPr>
+              <w:fldChar w:fldCharType="separate"/>
+            </w:r>
+            <w:r>
+              <w:rPr>
+                <w:noProof/>
+                <w:webHidden/>
+              </w:rPr>
+              <w:t>7</w:t>
+            </w:r>
+            <w:r>
+              <w:rPr>
+                <w:noProof/>
+                <w:webHidden/>
+              </w:rPr>
+              <w:fldChar w:fldCharType="end"/>
+            </w:r>
+          </w:hyperlink>
+        </w:p>
+        <w:p>
+          <w:pPr>
+            <w:pStyle w:val="TOC3"/>
+            <w:tabs>
+              <w:tab w:val="right" w:leader="dot" w:pos="9016"/>
+            </w:tabs>
+            <w:rPr>
+              <w:rFonts w:eastAsiaTheme="minorEastAsia"/>
+              <w:noProof/>
+              <w:sz w:val="24"/>
+              <w:szCs w:val="24"/>
+              <w:lang w:eastAsia="en-GB"/>
+            </w:rPr>
+          </w:pPr>
+          <w:hyperlink w:anchor="_Toc181104407" w:history="1">
+            <w:r>
+              <w:rPr>
+                <w:rStyle w:val="Hyperlink"/>
+                <w:noProof/>
+              </w:rPr>
+              <w:t>References</w:t>
+            </w:r>
+            <w:r>
+              <w:rPr>
+                <w:noProof/>
+                <w:webHidden/>
+              </w:rPr>
+              <w:tab/>
+            </w:r>
+            <w:r>
+              <w:rPr>
+                <w:noProof/>
+                <w:webHidden/>
+              </w:rPr>
+              <w:fldChar w:fldCharType="begin"/>
+            </w:r>
+            <w:r>
+              <w:rPr>
+                <w:noProof/>
+                <w:webHidden/>
+              </w:rPr>
+              <w:instrText xml:space="preserve"> PAGEREF _Toc181104407 \h </w:instrText>
+            </w:r>
+            <w:r>
+              <w:rPr>
+                <w:noProof/>
+                <w:webHidden/>
+              </w:rPr>
+            </w:r>
+            <w:r>
+              <w:rPr>
+                <w:noProof/>
+                <w:webHidden/>
+              </w:rPr>
+              <w:fldChar w:fldCharType="separate"/>
+            </w:r>
+            <w:r>
+              <w:rPr>
+                <w:noProof/>
+                <w:webHidden/>
+              </w:rPr>
+              <w:t>7</w:t>
+            </w:r>
+            <w:r>
+              <w:rPr>
+                <w:noProof/>
+                <w:webHidden/>
+              </w:rPr>
+              <w:fldChar w:fldCharType="end"/>
+            </w:r>
+          </w:hyperlink>
+        </w:p>
+        <w:p>
+          <w:pPr>
+            <w:pStyle w:val="TOC3"/>
+            <w:tabs>
+              <w:tab w:val="right" w:leader="dot" w:pos="9016"/>
+            </w:tabs>
+            <w:rPr>
+              <w:rFonts w:eastAsiaTheme="minorEastAsia"/>
+              <w:noProof/>
+              <w:sz w:val="24"/>
+              <w:szCs w:val="24"/>
+              <w:lang w:eastAsia="en-GB"/>
+            </w:rPr>
+          </w:pPr>
+          <w:hyperlink w:anchor="_Toc181104408" w:history="1">
+            <w:r>
+              <w:rPr>
+                <w:rStyle w:val="Hyperlink"/>
+                <w:noProof/>
+              </w:rPr>
+              <w:t>Actions</w:t>
+            </w:r>
+            <w:r>
+              <w:rPr>
+                <w:noProof/>
+                <w:webHidden/>
+              </w:rPr>
+              <w:tab/>
+            </w:r>
+            <w:r>
+              <w:rPr>
+                <w:noProof/>
+                <w:webHidden/>
+              </w:rPr>
+              <w:fldChar w:fldCharType="begin"/>
+            </w:r>
+            <w:r>
+              <w:rPr>
+                <w:noProof/>
+                <w:webHidden/>
+              </w:rPr>
+              <w:instrText xml:space="preserve"> PAGEREF _Toc181104408 \h </w:instrText>
+            </w:r>
+            <w:r>
+              <w:rPr>
+                <w:noProof/>
+                <w:webHidden/>
+              </w:rPr>
+            </w:r>
+            <w:r>
+              <w:rPr>
+                <w:noProof/>
+                <w:webHidden/>
+              </w:rPr>
+              <w:fldChar w:fldCharType="separate"/>
+            </w:r>
+            <w:r>
+              <w:rPr>
+                <w:noProof/>
+                <w:webHidden/>
+              </w:rPr>
+              <w:t>7</w:t>
+            </w:r>
+            <w:r>
+              <w:rPr>
+                <w:noProof/>
+                <w:webHidden/>
+              </w:rPr>
+              <w:fldChar w:fldCharType="end"/>
+            </w:r>
+          </w:hyperlink>
+        </w:p>
+        <w:p>
+          <w:pPr>
+            <w:pStyle w:val="TOC3"/>
+            <w:tabs>
+              <w:tab w:val="right" w:leader="dot" w:pos="9016"/>
+            </w:tabs>
+            <w:rPr>
+              <w:rFonts w:eastAsiaTheme="minorEastAsia"/>
+              <w:noProof/>
+              <w:sz w:val="24"/>
+              <w:szCs w:val="24"/>
+              <w:lang w:eastAsia="en-GB"/>
+            </w:rPr>
+          </w:pPr>
+          <w:hyperlink w:anchor="_Toc181104409" w:history="1">
+            <w:r>
+              <w:rPr>
+                <w:rStyle w:val="Hyperlink"/>
+                <w:noProof/>
+              </w:rPr>
+              <w:t>Deadlines</w:t>
+            </w:r>
+            <w:r>
+              <w:rPr>
+                <w:noProof/>
+                <w:webHidden/>
+              </w:rPr>
+              <w:tab/>
+            </w:r>
+            <w:r>
+              <w:rPr>
+                <w:noProof/>
+                <w:webHidden/>
+              </w:rPr>
+              <w:fldChar w:fldCharType="begin"/>
+            </w:r>
+            <w:r>
+              <w:rPr>
+                <w:noProof/>
+                <w:webHidden/>
+              </w:rPr>
+              <w:instrText xml:space="preserve"> PAGEREF _Toc181104409 \h </w:instrText>
+            </w:r>
+            <w:r>
+              <w:rPr>
+                <w:noProof/>
+                <w:webHidden/>
+              </w:rPr>
+            </w:r>
+            <w:r>
+              <w:rPr>
+                <w:noProof/>
+                <w:webHidden/>
+              </w:rPr>
+              <w:fldChar w:fldCharType="separate"/>
+            </w:r>
+            <w:r>
+              <w:rPr>
+                <w:noProof/>
+                <w:webHidden/>
+              </w:rPr>
+              <w:t>7</w:t>
             </w:r>
             <w:r>
               <w:rPr>
@@ -1437,7 +2031,7 @@
       </w:pPr>
       <w:bookmarkStart w:id="4" w:name="_Toc178896307"/>
       <w:bookmarkStart w:id="5" w:name="_Toc178896373"/>
-      <w:bookmarkStart w:id="6" w:name="_Toc180864222"/>
+      <w:bookmarkStart w:id="6" w:name="_Toc181104390"/>
       <w:r>
         <w:lastRenderedPageBreak/>
         <w:t>2024-21-10 First meeting</w:t>
@@ -1534,16 +2128,8 @@
         <w:rPr>
           <w:rStyle w:val="SubtleReference"/>
         </w:rPr>
-        <w:t xml:space="preserve">Claudio </w:t>
-      </w:r>
-      <w:proofErr w:type="spellStart"/>
-      <w:r>
-        <w:rPr>
-          <w:rStyle w:val="SubtleReference"/>
-        </w:rPr>
-        <w:t>Vestini</w:t>
-      </w:r>
-      <w:proofErr w:type="spellEnd"/>
+        <w:t>Claudio Vestini</w:t>
+      </w:r>
     </w:p>
     <w:p/>
     <w:p>
@@ -1603,15 +2189,7 @@
         </w:numPr>
       </w:pPr>
       <w:r>
-        <w:t xml:space="preserve"> References </w:t>
-      </w:r>
-      <w:proofErr w:type="gramStart"/>
-      <w:r>
-        <w:t>(.bib</w:t>
-      </w:r>
-      <w:proofErr w:type="gramEnd"/>
-      <w:r>
-        <w:t xml:space="preserve"> master file)</w:t>
+        <w:t xml:space="preserve"> References (.bib master file)</w:t>
       </w:r>
     </w:p>
     <w:p>
@@ -1817,15 +2395,7 @@
         </w:numPr>
       </w:pPr>
       <w:r>
-        <w:t xml:space="preserve">CubeSat constraints dictated by launch service provider (size, weight, </w:t>
-      </w:r>
-      <w:proofErr w:type="spellStart"/>
-      <w:r>
-        <w:t>center</w:t>
-      </w:r>
-      <w:proofErr w:type="spellEnd"/>
-      <w:r>
-        <w:t xml:space="preserve"> of mass, electronics, stress response) - Alex</w:t>
+        <w:t>CubeSat constraints dictated by launch service provider (size, weight, center of mass, electronics, stress response) - Alex</w:t>
       </w:r>
     </w:p>
     <w:p>
@@ -1885,13 +2455,8 @@
         </w:numPr>
       </w:pPr>
       <w:r>
-        <w:t xml:space="preserve">Black box (GPS-tracked, ablative-protected) for retaining re-entry data </w:t>
-      </w:r>
-      <w:proofErr w:type="gramStart"/>
-      <w:r>
-        <w:t>–  Alex</w:t>
-      </w:r>
-      <w:proofErr w:type="gramEnd"/>
+        <w:t>Black box (GPS-tracked, ablative-protected) for retaining re-entry data –  Alex</w:t>
+      </w:r>
     </w:p>
     <w:p>
       <w:pPr>
@@ -1934,7 +2499,7 @@
         <w:pStyle w:val="Heading3"/>
       </w:pPr>
       <w:bookmarkStart w:id="7" w:name="_Toc178896308"/>
-      <w:bookmarkStart w:id="8" w:name="_Toc180864223"/>
+      <w:bookmarkStart w:id="8" w:name="_Toc181104391"/>
       <w:r>
         <w:lastRenderedPageBreak/>
         <w:t>References</w:t>
@@ -1947,7 +2512,7 @@
         <w:pStyle w:val="Heading3"/>
       </w:pPr>
       <w:bookmarkStart w:id="9" w:name="_Toc178896309"/>
-      <w:bookmarkStart w:id="10" w:name="_Toc180864224"/>
+      <w:bookmarkStart w:id="10" w:name="_Toc181104392"/>
       <w:r>
         <w:t>Actions</w:t>
       </w:r>
@@ -1971,7 +2536,7 @@
         <w:pStyle w:val="Heading3"/>
       </w:pPr>
       <w:bookmarkStart w:id="11" w:name="_Toc178896310"/>
-      <w:bookmarkStart w:id="12" w:name="_Toc180864225"/>
+      <w:bookmarkStart w:id="12" w:name="_Toc181104393"/>
       <w:r>
         <w:t>Deadlines</w:t>
       </w:r>
@@ -1995,7 +2560,7 @@
       <w:pPr>
         <w:pStyle w:val="Heading1"/>
       </w:pPr>
-      <w:bookmarkStart w:id="13" w:name="_Toc180864226"/>
+      <w:bookmarkStart w:id="13" w:name="_Toc181104394"/>
       <w:r>
         <w:lastRenderedPageBreak/>
         <w:t>2024-22-10 Second meeting</w:t>
@@ -2133,23 +2698,7 @@
           <w:color w:val="auto"/>
         </w:rPr>
         <w:tab/>
-        <w:t xml:space="preserve">-Mendeley </w:t>
-      </w:r>
-      <w:proofErr w:type="gramStart"/>
-      <w:r>
-        <w:rPr>
-          <w:rStyle w:val="SubtleReference"/>
-          <w:color w:val="auto"/>
-        </w:rPr>
-        <w:t>for .bib</w:t>
-      </w:r>
-      <w:proofErr w:type="gramEnd"/>
-      <w:r>
-        <w:rPr>
-          <w:rStyle w:val="SubtleReference"/>
-          <w:color w:val="auto"/>
-        </w:rPr>
-        <w:t xml:space="preserve"> file for</w:t>
+        <w:t>-Mendeley for .bib file for</w:t>
       </w:r>
       <w:r>
         <w:rPr>
@@ -2211,25 +2760,7 @@
           <w:rStyle w:val="SubtleReference"/>
           <w:color w:val="auto"/>
         </w:rPr>
-        <w:t>-</w:t>
-      </w:r>
-      <w:proofErr w:type="spellStart"/>
-      <w:proofErr w:type="gramStart"/>
-      <w:r>
-        <w:rPr>
-          <w:rStyle w:val="SubtleReference"/>
-          <w:color w:val="auto"/>
-        </w:rPr>
-        <w:t>Feedback:Interesting</w:t>
-      </w:r>
-      <w:proofErr w:type="spellEnd"/>
-      <w:proofErr w:type="gramEnd"/>
-      <w:r>
-        <w:rPr>
-          <w:rStyle w:val="SubtleReference"/>
-          <w:color w:val="auto"/>
-        </w:rPr>
-        <w:t>, but a bit of a secondary goal, not directly related to re-entry</w:t>
+        <w:t>-Feedback:Interesting, but a bit of a secondary goal, not directly related to re-entry</w:t>
       </w:r>
     </w:p>
     <w:p>
@@ -2261,23 +2792,24 @@
           <w:rStyle w:val="SubtleReference"/>
           <w:color w:val="auto"/>
         </w:rPr>
-        <w:t xml:space="preserve">- Use </w:t>
-      </w:r>
-      <w:proofErr w:type="spellStart"/>
-      <w:r>
+        <w:t>- Use Cubesat as a test rig for materials and how they demise in extreme flow conditions</w:t>
+      </w:r>
+    </w:p>
+    <w:p>
+      <w:pPr>
+        <w:ind w:left="1440"/>
         <w:rPr>
           <w:rStyle w:val="SubtleReference"/>
           <w:color w:val="auto"/>
         </w:rPr>
-        <w:t>Cubesat</w:t>
-      </w:r>
-      <w:proofErr w:type="spellEnd"/>
+      </w:pPr>
       <w:r>
         <w:rPr>
           <w:rStyle w:val="SubtleReference"/>
           <w:color w:val="auto"/>
         </w:rPr>
-        <w:t xml:space="preserve"> as a test rig for materials and how they demise in extreme flow conditions</w:t>
+        <w:tab/>
+        <w:t>-Feedback:On topic, very current bit of research for space industry</w:t>
       </w:r>
     </w:p>
     <w:p>
@@ -2294,65 +2826,14 @@
           <w:color w:val="auto"/>
         </w:rPr>
         <w:tab/>
-        <w:t>-</w:t>
-      </w:r>
-      <w:proofErr w:type="spellStart"/>
-      <w:proofErr w:type="gramStart"/>
+      </w:r>
       <w:r>
         <w:rPr>
           <w:rStyle w:val="SubtleReference"/>
           <w:color w:val="auto"/>
         </w:rPr>
-        <w:t>Feedback:On</w:t>
-      </w:r>
-      <w:proofErr w:type="spellEnd"/>
-      <w:proofErr w:type="gramEnd"/>
-      <w:r>
-        <w:rPr>
-          <w:rStyle w:val="SubtleReference"/>
-          <w:color w:val="auto"/>
-        </w:rPr>
-        <w:t xml:space="preserve"> topic, very current bit of research for space industry</w:t>
-      </w:r>
-    </w:p>
-    <w:p>
-      <w:pPr>
-        <w:ind w:left="1440"/>
-        <w:rPr>
-          <w:rStyle w:val="SubtleReference"/>
-          <w:color w:val="auto"/>
-        </w:rPr>
-      </w:pPr>
-      <w:r>
-        <w:rPr>
-          <w:rStyle w:val="SubtleReference"/>
-          <w:color w:val="auto"/>
-        </w:rPr>
         <w:tab/>
-      </w:r>
-      <w:r>
-        <w:rPr>
-          <w:rStyle w:val="SubtleReference"/>
-          <w:color w:val="auto"/>
-        </w:rPr>
-        <w:tab/>
-        <w:t xml:space="preserve">-How would you mitigate </w:t>
-      </w:r>
-      <w:proofErr w:type="spellStart"/>
-      <w:r>
-        <w:rPr>
-          <w:rStyle w:val="SubtleReference"/>
-          <w:color w:val="auto"/>
-        </w:rPr>
-        <w:t>inequaltities</w:t>
-      </w:r>
-      <w:proofErr w:type="spellEnd"/>
-      <w:r>
-        <w:rPr>
-          <w:rStyle w:val="SubtleReference"/>
-          <w:color w:val="auto"/>
-        </w:rPr>
-        <w:t xml:space="preserve"> in material conditions</w:t>
+        <w:t>-How would you mitigate inequaltities in material conditions</w:t>
       </w:r>
     </w:p>
     <w:p>
@@ -2555,7 +3036,7 @@
       <w:pPr>
         <w:pStyle w:val="Heading3"/>
       </w:pPr>
-      <w:bookmarkStart w:id="14" w:name="_Toc180864227"/>
+      <w:bookmarkStart w:id="14" w:name="_Toc181104395"/>
       <w:r>
         <w:t>References</w:t>
       </w:r>
@@ -2565,7 +3046,7 @@
       <w:pPr>
         <w:pStyle w:val="Heading3"/>
       </w:pPr>
-      <w:bookmarkStart w:id="15" w:name="_Toc180864228"/>
+      <w:bookmarkStart w:id="15" w:name="_Toc181104396"/>
       <w:r>
         <w:t>Actions</w:t>
       </w:r>
@@ -2575,7 +3056,7 @@
       <w:pPr>
         <w:pStyle w:val="Heading3"/>
       </w:pPr>
-      <w:bookmarkStart w:id="16" w:name="_Toc180864229"/>
+      <w:bookmarkStart w:id="16" w:name="_Toc181104397"/>
       <w:r>
         <w:t>Deadlines</w:t>
       </w:r>
@@ -2605,25 +3086,514 @@
       <w:r>
         <w:t>-Fizza – Look into trajectory, expected burn altitude and ideal orbital altitude as well as ionosphere</w:t>
       </w:r>
-      <w:r>
-        <w:tab/>
-      </w:r>
     </w:p>
     <w:p>
       <w:pPr>
         <w:ind w:left="720"/>
       </w:pPr>
       <w:r>
-        <w:t xml:space="preserve">-Alex - Investigate different </w:t>
-      </w:r>
-      <w:proofErr w:type="spellStart"/>
-      <w:r>
-        <w:t>cubesat</w:t>
-      </w:r>
-      <w:proofErr w:type="spellEnd"/>
-      <w:r>
-        <w:t xml:space="preserve"> geometries, costs, pros, cons et. Keep up with Launch provider research.</w:t>
-      </w:r>
+        <w:t>-Alex - Investigate different cubesat geometries, costs, pros, cons et. Keep up with Launch provider research.</w:t>
+      </w:r>
+      <w:r>
+        <w:t xml:space="preserve"> </w:t>
+      </w:r>
+    </w:p>
+    <w:p>
+      <w:pPr>
+        <w:pStyle w:val="Heading1"/>
+      </w:pPr>
+      <w:bookmarkStart w:id="17" w:name="_Toc181104398"/>
+      <w:r>
+        <w:lastRenderedPageBreak/>
+        <w:t>2024-10-28 Third meeting</w:t>
+      </w:r>
+      <w:bookmarkEnd w:id="17"/>
+    </w:p>
+    <w:p>
+      <w:pPr>
+        <w:rPr>
+          <w:rStyle w:val="SubtleReference"/>
+          <w:lang w:val="it-IT"/>
+        </w:rPr>
+      </w:pPr>
+      <w:r>
+        <w:rPr>
+          <w:rStyle w:val="SubtleReference"/>
+          <w:lang w:val="it-IT"/>
+        </w:rPr>
+        <w:t xml:space="preserve">Present: Claudio Vestini, Hani Moussa, </w:t>
+      </w:r>
+      <w:r>
+        <w:rPr>
+          <w:rStyle w:val="SubtleReference"/>
+          <w:lang w:val="it-IT"/>
+        </w:rPr>
+        <w:t>Alex Berresford, Fizza Naqvi</w:t>
+      </w:r>
+    </w:p>
+    <w:p>
+      <w:pPr>
+        <w:rPr>
+          <w:rStyle w:val="SubtleReference"/>
+        </w:rPr>
+      </w:pPr>
+      <w:r>
+        <w:rPr>
+          <w:rStyle w:val="SubtleReference"/>
+        </w:rPr>
+        <w:t>Apologies: N</w:t>
+      </w:r>
+      <w:r>
+        <w:rPr>
+          <w:rStyle w:val="SubtleReference"/>
+        </w:rPr>
+        <w:t>one</w:t>
+      </w:r>
+    </w:p>
+    <w:p>
+      <w:pPr>
+        <w:rPr>
+          <w:rStyle w:val="SubtleReference"/>
+        </w:rPr>
+      </w:pPr>
+      <w:r>
+        <w:rPr>
+          <w:rStyle w:val="SubtleReference"/>
+        </w:rPr>
+        <w:t>Location and time:</w:t>
+      </w:r>
+      <w:r>
+        <w:rPr>
+          <w:rStyle w:val="SubtleReference"/>
+        </w:rPr>
+        <w:t xml:space="preserve"> RSL Study Room 2</w:t>
+      </w:r>
+      <w:r>
+        <w:rPr>
+          <w:rStyle w:val="SubtleReference"/>
+        </w:rPr>
+        <w:t xml:space="preserve"> at</w:t>
+      </w:r>
+      <w:r>
+        <w:rPr>
+          <w:rStyle w:val="SubtleReference"/>
+        </w:rPr>
+        <w:t xml:space="preserve"> 13:00</w:t>
+      </w:r>
+    </w:p>
+    <w:p>
+      <w:pPr>
+        <w:rPr>
+          <w:rStyle w:val="SubtleReference"/>
+        </w:rPr>
+      </w:pPr>
+      <w:r>
+        <w:rPr>
+          <w:rStyle w:val="SubtleReference"/>
+        </w:rPr>
+        <w:t xml:space="preserve">Author of minutes: </w:t>
+      </w:r>
+      <w:r>
+        <w:rPr>
+          <w:rStyle w:val="SubtleReference"/>
+        </w:rPr>
+        <w:t>Fizza Naqvi</w:t>
+      </w:r>
+    </w:p>
+    <w:p>
+      <w:pPr>
+        <w:rPr>
+          <w:rStyle w:val="SubtleReference"/>
+        </w:rPr>
+      </w:pPr>
+    </w:p>
+    <w:p>
+      <w:pPr>
+        <w:pStyle w:val="ListParagraph"/>
+        <w:numPr>
+          <w:ilvl w:val="0"/>
+          <w:numId w:val="2"/>
+        </w:numPr>
+      </w:pPr>
+      <w:r>
+        <w:t>Discussion on how to get Mendeley working for references</w:t>
+      </w:r>
+    </w:p>
+    <w:p>
+      <w:pPr>
+        <w:pStyle w:val="ListParagraph"/>
+      </w:pPr>
+    </w:p>
+    <w:p>
+      <w:pPr>
+        <w:pStyle w:val="ListParagraph"/>
+        <w:numPr>
+          <w:ilvl w:val="0"/>
+          <w:numId w:val="2"/>
+        </w:numPr>
+      </w:pPr>
+      <w:r>
+        <w:t>Hani’s research: discussion on the different types of sensors that already exist</w:t>
+      </w:r>
+    </w:p>
+    <w:p>
+      <w:pPr>
+        <w:pStyle w:val="ListParagraph"/>
+        <w:numPr>
+          <w:ilvl w:val="1"/>
+          <w:numId w:val="2"/>
+        </w:numPr>
+      </w:pPr>
+      <w:r>
+        <w:t>Accoustic emission sensor</w:t>
+      </w:r>
+    </w:p>
+    <w:p>
+      <w:pPr>
+        <w:pStyle w:val="ListParagraph"/>
+        <w:numPr>
+          <w:ilvl w:val="1"/>
+          <w:numId w:val="2"/>
+        </w:numPr>
+      </w:pPr>
+      <w:r>
+        <w:t>Recession sensors (used to measure how thermal protection systems are damaged as they enter the atmosphere); NASA and ESA has used this before so there’s lots of information available</w:t>
+      </w:r>
+    </w:p>
+    <w:p>
+      <w:pPr>
+        <w:pStyle w:val="ListParagraph"/>
+        <w:numPr>
+          <w:ilvl w:val="1"/>
+          <w:numId w:val="2"/>
+        </w:numPr>
+      </w:pPr>
+      <w:r>
+        <w:t>Look into what we’re actually going to measure before deciding on what sensors we should use</w:t>
+      </w:r>
+    </w:p>
+    <w:p>
+      <w:pPr>
+        <w:pStyle w:val="ListParagraph"/>
+        <w:numPr>
+          <w:ilvl w:val="1"/>
+          <w:numId w:val="2"/>
+        </w:numPr>
+      </w:pPr>
+      <w:r>
+        <w:t>Ensure that our experiment cannot be easily conducted on Earth</w:t>
+      </w:r>
+    </w:p>
+    <w:p/>
+    <w:p>
+      <w:pPr>
+        <w:pStyle w:val="ListParagraph"/>
+        <w:numPr>
+          <w:ilvl w:val="0"/>
+          <w:numId w:val="2"/>
+        </w:numPr>
+      </w:pPr>
+      <w:r>
+        <w:t>Claudio’s research: magnus effect and MPC</w:t>
+      </w:r>
+    </w:p>
+    <w:p>
+      <w:pPr>
+        <w:pStyle w:val="ListParagraph"/>
+        <w:numPr>
+          <w:ilvl w:val="1"/>
+          <w:numId w:val="2"/>
+        </w:numPr>
+      </w:pPr>
+      <w:r>
+        <w:t>Magnus effect at hypersonic speeds works very differently</w:t>
+      </w:r>
+    </w:p>
+    <w:p>
+      <w:pPr>
+        <w:pStyle w:val="ListParagraph"/>
+        <w:numPr>
+          <w:ilvl w:val="1"/>
+          <w:numId w:val="2"/>
+        </w:numPr>
+      </w:pPr>
+      <w:r>
+        <w:t>Most research is done on sphere’s but calculations might be able to be manipulated to work with a cube</w:t>
+      </w:r>
+    </w:p>
+    <w:p>
+      <w:pPr>
+        <w:pStyle w:val="ListParagraph"/>
+        <w:numPr>
+          <w:ilvl w:val="1"/>
+          <w:numId w:val="2"/>
+        </w:numPr>
+      </w:pPr>
+      <w:r>
+        <w:t>Looking at simulations- the ones that are currently available are limited as it won’t test everything we need</w:t>
+      </w:r>
+    </w:p>
+    <w:p>
+      <w:pPr>
+        <w:pStyle w:val="ListParagraph"/>
+        <w:numPr>
+          <w:ilvl w:val="1"/>
+          <w:numId w:val="2"/>
+        </w:numPr>
+      </w:pPr>
+      <w:r>
+        <w:t>Magnus effect can be tested when we have our CAD models</w:t>
+      </w:r>
+    </w:p>
+    <w:p>
+      <w:pPr>
+        <w:pStyle w:val="ListParagraph"/>
+        <w:numPr>
+          <w:ilvl w:val="1"/>
+          <w:numId w:val="2"/>
+        </w:numPr>
+      </w:pPr>
+      <w:r>
+        <w:t>For control: our main options are cold gas thrusters</w:t>
+      </w:r>
+    </w:p>
+    <w:p>
+      <w:pPr>
+        <w:pStyle w:val="ListParagraph"/>
+        <w:numPr>
+          <w:ilvl w:val="1"/>
+          <w:numId w:val="2"/>
+        </w:numPr>
+      </w:pPr>
+      <w:r>
+        <w:t>Reaction wheels- cheapest, easiest to manufacture, least risk involved but takes up lots of space, quite heavy</w:t>
+      </w:r>
+    </w:p>
+    <w:p>
+      <w:pPr>
+        <w:pStyle w:val="ListParagraph"/>
+        <w:numPr>
+          <w:ilvl w:val="1"/>
+          <w:numId w:val="2"/>
+        </w:numPr>
+      </w:pPr>
+      <w:r>
+        <w:t>other forms of thrust such as hypergolic- mainly used in thrust systems in capsules or small satellites; easy however it’s extremely toxic; slightly more expensive</w:t>
+      </w:r>
+    </w:p>
+    <w:p>
+      <w:pPr>
+        <w:pStyle w:val="ListParagraph"/>
+        <w:numPr>
+          <w:ilvl w:val="1"/>
+          <w:numId w:val="2"/>
+        </w:numPr>
+      </w:pPr>
+      <w:r>
+        <w:t>MPC</w:t>
+      </w:r>
+    </w:p>
+    <w:p>
+      <w:pPr>
+        <w:pStyle w:val="ListParagraph"/>
+        <w:numPr>
+          <w:ilvl w:val="1"/>
+          <w:numId w:val="2"/>
+        </w:numPr>
+      </w:pPr>
+      <w:r>
+        <w:t>Find a company that has architecture already made up for this or make it from scratch</w:t>
+      </w:r>
+    </w:p>
+    <w:p>
+      <w:pPr>
+        <w:pStyle w:val="ListParagraph"/>
+        <w:numPr>
+          <w:ilvl w:val="1"/>
+          <w:numId w:val="2"/>
+        </w:numPr>
+      </w:pPr>
+      <w:r>
+        <w:t>We need 2 separate controllers</w:t>
+      </w:r>
+    </w:p>
+    <w:p/>
+    <w:p>
+      <w:pPr>
+        <w:pStyle w:val="ListParagraph"/>
+        <w:numPr>
+          <w:ilvl w:val="0"/>
+          <w:numId w:val="2"/>
+        </w:numPr>
+      </w:pPr>
+      <w:r>
+        <w:t>Fizza’s research:</w:t>
+      </w:r>
+    </w:p>
+    <w:p>
+      <w:pPr>
+        <w:pStyle w:val="ListParagraph"/>
+        <w:numPr>
+          <w:ilvl w:val="1"/>
+          <w:numId w:val="2"/>
+        </w:numPr>
+      </w:pPr>
+      <w:r>
+        <w:t>Burn up altitude is typically 80-120km but depends on size, mass orientation and material composition</w:t>
+      </w:r>
+    </w:p>
+    <w:p>
+      <w:pPr>
+        <w:pStyle w:val="ListParagraph"/>
+        <w:numPr>
+          <w:ilvl w:val="1"/>
+          <w:numId w:val="2"/>
+        </w:numPr>
+      </w:pPr>
+      <w:r>
+        <w:t>Design for Design study- use semi controlled re-entry</w:t>
+      </w:r>
+    </w:p>
+    <w:p>
+      <w:pPr>
+        <w:pStyle w:val="ListParagraph"/>
+        <w:numPr>
+          <w:ilvl w:val="1"/>
+          <w:numId w:val="2"/>
+        </w:numPr>
+      </w:pPr>
+      <w:r>
+        <w:t>Trajectory model that simulated Cubesat re-entry trajectory; lots of assumptions are made on the atmosphere calculations and dynamic calculations</w:t>
+      </w:r>
+    </w:p>
+    <w:p>
+      <w:pPr>
+        <w:pStyle w:val="ListParagraph"/>
+        <w:numPr>
+          <w:ilvl w:val="1"/>
+          <w:numId w:val="2"/>
+        </w:numPr>
+      </w:pPr>
+      <w:r>
+        <w:t>Ionospheric impact research- the range at which satellite demise occurs overlaps with the “E region” which reflects radiowaves and is essential for long distance communication</w:t>
+      </w:r>
+    </w:p>
+    <w:p>
+      <w:pPr>
+        <w:pStyle w:val="ListParagraph"/>
+        <w:numPr>
+          <w:ilvl w:val="1"/>
+          <w:numId w:val="2"/>
+        </w:numPr>
+      </w:pPr>
+      <w:r>
+        <w:lastRenderedPageBreak/>
+        <w:t>Could monitor atmospheric composition changes because materials from the cubesat could remain in the ionosphere temporarily- use spectrometers to detect the wavelengths and see how the different material affects the ionosphere composition, therefore radio wave reflection and long distance communication</w:t>
+      </w:r>
+    </w:p>
+    <w:p>
+      <w:pPr>
+        <w:pStyle w:val="ListParagraph"/>
+      </w:pPr>
+    </w:p>
+    <w:p>
+      <w:pPr>
+        <w:pStyle w:val="ListParagraph"/>
+        <w:numPr>
+          <w:ilvl w:val="0"/>
+          <w:numId w:val="2"/>
+        </w:numPr>
+      </w:pPr>
+      <w:r>
+        <w:t>Alex’s research:</w:t>
+      </w:r>
+    </w:p>
+    <w:p>
+      <w:pPr>
+        <w:pStyle w:val="ListParagraph"/>
+        <w:numPr>
+          <w:ilvl w:val="1"/>
+          <w:numId w:val="2"/>
+        </w:numPr>
+      </w:pPr>
+      <w:r>
+        <w:t>NASA has info on different possible cubesat sizes- we want to do a 1U size due to how easy the geometry is, but we could expand greater if needed</w:t>
+      </w:r>
+    </w:p>
+    <w:p>
+      <w:pPr>
+        <w:pStyle w:val="ListParagraph"/>
+        <w:numPr>
+          <w:ilvl w:val="1"/>
+          <w:numId w:val="2"/>
+        </w:numPr>
+      </w:pPr>
+      <w:r>
+        <w:t>Endurosat- cost calculator; limited to a 1.5U platform</w:t>
+      </w:r>
+    </w:p>
+    <w:p>
+      <w:pPr>
+        <w:pStyle w:val="ListParagraph"/>
+      </w:pPr>
+    </w:p>
+    <w:p/>
+    <w:p/>
+    <w:p>
+      <w:pPr>
+        <w:pStyle w:val="Heading3"/>
+      </w:pPr>
+      <w:bookmarkStart w:id="18" w:name="_Toc181104399"/>
+      <w:r>
+        <w:t>References</w:t>
+      </w:r>
+      <w:bookmarkEnd w:id="18"/>
+    </w:p>
+    <w:p>
+      <w:pPr>
+        <w:pStyle w:val="Heading3"/>
+      </w:pPr>
+      <w:bookmarkStart w:id="19" w:name="_Toc181104400"/>
+      <w:r>
+        <w:t>Actions</w:t>
+      </w:r>
+      <w:bookmarkEnd w:id="19"/>
+    </w:p>
+    <w:p>
+      <w:pPr>
+        <w:pStyle w:val="ListParagraph"/>
+        <w:numPr>
+          <w:ilvl w:val="0"/>
+          <w:numId w:val="3"/>
+        </w:numPr>
+      </w:pPr>
+      <w:r>
+        <w:t>Ask Tobias about what data would be good for our measurements</w:t>
+      </w:r>
+    </w:p>
+    <w:p>
+      <w:pPr>
+        <w:pStyle w:val="Heading3"/>
+        <w:rPr>
+          <w:rStyle w:val="SubtleReference"/>
+        </w:rPr>
+      </w:pPr>
+      <w:bookmarkStart w:id="20" w:name="_Toc181104401"/>
+      <w:r>
+        <w:t>Deadlines</w:t>
+      </w:r>
+      <w:bookmarkEnd w:id="20"/>
+    </w:p>
+    <w:p>
+      <w:pPr>
+        <w:ind w:left="720"/>
+        <w:rPr>
+          <w:rFonts w:eastAsiaTheme="majorEastAsia" w:cstheme="majorBidi"/>
+          <w:color w:val="0F4761" w:themeColor="accent1" w:themeShade="BF"/>
+          <w:sz w:val="28"/>
+          <w:szCs w:val="28"/>
+        </w:rPr>
+      </w:pPr>
       <w:r>
         <w:br w:type="page"/>
       </w:r>
@@ -2632,12 +3602,844 @@
       <w:pPr>
         <w:pStyle w:val="Heading1"/>
       </w:pPr>
-      <w:bookmarkStart w:id="17" w:name="_Toc180864230"/>
+      <w:bookmarkStart w:id="21" w:name="_Toc181104402"/>
       <w:r>
         <w:lastRenderedPageBreak/>
-        <w:t>2024-10-05 Third meeting</w:t>
-      </w:r>
-      <w:bookmarkEnd w:id="17"/>
+        <w:t>2024-10-</w:t>
+      </w:r>
+      <w:r>
+        <w:t>29</w:t>
+      </w:r>
+      <w:r>
+        <w:t xml:space="preserve"> </w:t>
+      </w:r>
+      <w:r>
+        <w:t>Fourth</w:t>
+      </w:r>
+      <w:r>
+        <w:t xml:space="preserve"> meeting</w:t>
+      </w:r>
+      <w:bookmarkEnd w:id="21"/>
+    </w:p>
+    <w:p>
+      <w:pPr>
+        <w:rPr>
+          <w:rStyle w:val="SubtleReference"/>
+        </w:rPr>
+      </w:pPr>
+      <w:r>
+        <w:rPr>
+          <w:rStyle w:val="SubtleReference"/>
+        </w:rPr>
+        <w:t xml:space="preserve">Present: </w:t>
+      </w:r>
+      <w:r>
+        <w:rPr>
+          <w:rStyle w:val="SubtleReference"/>
+        </w:rPr>
+        <w:t xml:space="preserve">Alex, Claudio, Hani, Fizza, </w:t>
+      </w:r>
+      <w:r>
+        <w:rPr>
+          <w:rStyle w:val="SubtleReference"/>
+        </w:rPr>
+        <w:t>Luke</w:t>
+      </w:r>
+      <w:r>
+        <w:rPr>
+          <w:rStyle w:val="SubtleReference"/>
+        </w:rPr>
+        <w:t xml:space="preserve"> (Supervisor)</w:t>
+      </w:r>
+    </w:p>
+    <w:p>
+      <w:pPr>
+        <w:rPr>
+          <w:rStyle w:val="SubtleReference"/>
+        </w:rPr>
+      </w:pPr>
+      <w:r>
+        <w:rPr>
+          <w:rStyle w:val="SubtleReference"/>
+        </w:rPr>
+        <w:t xml:space="preserve">Apologies: </w:t>
+      </w:r>
+      <w:r>
+        <w:rPr>
+          <w:rStyle w:val="SubtleReference"/>
+        </w:rPr>
+        <w:t>None</w:t>
+      </w:r>
+    </w:p>
+    <w:p>
+      <w:pPr>
+        <w:rPr>
+          <w:rStyle w:val="SubtleReference"/>
+        </w:rPr>
+      </w:pPr>
+      <w:r>
+        <w:rPr>
+          <w:rStyle w:val="SubtleReference"/>
+        </w:rPr>
+        <w:t>Location and time:</w:t>
+      </w:r>
+      <w:r>
+        <w:rPr>
+          <w:rStyle w:val="SubtleReference"/>
+        </w:rPr>
+        <w:t>LR7</w:t>
+      </w:r>
+      <w:r>
+        <w:rPr>
+          <w:rStyle w:val="SubtleReference"/>
+        </w:rPr>
+        <w:t xml:space="preserve"> at</w:t>
+      </w:r>
+      <w:r>
+        <w:rPr>
+          <w:rStyle w:val="SubtleReference"/>
+        </w:rPr>
+        <w:t xml:space="preserve"> 2:00pm</w:t>
+      </w:r>
+    </w:p>
+    <w:p>
+      <w:pPr>
+        <w:rPr>
+          <w:rStyle w:val="SubtleReference"/>
+        </w:rPr>
+      </w:pPr>
+      <w:r>
+        <w:rPr>
+          <w:rStyle w:val="SubtleReference"/>
+        </w:rPr>
+        <w:t xml:space="preserve">Author of minutes: </w:t>
+      </w:r>
+      <w:r>
+        <w:rPr>
+          <w:rStyle w:val="SubtleReference"/>
+        </w:rPr>
+        <w:t>Hani</w:t>
+      </w:r>
+      <w:r>
+        <w:rPr>
+          <w:rStyle w:val="SubtleReference"/>
+        </w:rPr>
+        <w:t xml:space="preserve"> Moussa</w:t>
+      </w:r>
+    </w:p>
+    <w:p>
+      <w:pPr>
+        <w:rPr>
+          <w:rStyle w:val="SubtleReference"/>
+        </w:rPr>
+      </w:pPr>
+    </w:p>
+    <w:p>
+      <w:pPr>
+        <w:pStyle w:val="ListParagraph"/>
+        <w:numPr>
+          <w:ilvl w:val="0"/>
+          <w:numId w:val="3"/>
+        </w:numPr>
+      </w:pPr>
+      <w:r>
+        <w:t>Discussion of mission (material testing for hypersonic re-entry</w:t>
+      </w:r>
+      <w:r>
+        <w:t>)</w:t>
+      </w:r>
+    </w:p>
+    <w:p>
+      <w:pPr>
+        <w:pStyle w:val="ListParagraph"/>
+        <w:numPr>
+          <w:ilvl w:val="1"/>
+          <w:numId w:val="3"/>
+        </w:numPr>
+      </w:pPr>
+      <w:r>
+        <w:t>Recession sensors/Acoustic emission sensors</w:t>
+      </w:r>
+    </w:p>
+    <w:p>
+      <w:pPr>
+        <w:pStyle w:val="ListParagraph"/>
+        <w:numPr>
+          <w:ilvl w:val="1"/>
+          <w:numId w:val="3"/>
+        </w:numPr>
+      </w:pPr>
+      <w:r>
+        <w:t>Experimental use of sensors is viable if well-researched</w:t>
+      </w:r>
+    </w:p>
+    <w:p>
+      <w:pPr>
+        <w:pStyle w:val="ListParagraph"/>
+        <w:numPr>
+          <w:ilvl w:val="1"/>
+          <w:numId w:val="3"/>
+        </w:numPr>
+      </w:pPr>
+      <w:r>
+        <w:t>Acoustic environment information could be researched</w:t>
+      </w:r>
+    </w:p>
+    <w:p>
+      <w:pPr>
+        <w:pStyle w:val="ListParagraph"/>
+        <w:numPr>
+          <w:ilvl w:val="0"/>
+          <w:numId w:val="3"/>
+        </w:numPr>
+      </w:pPr>
+      <w:r>
+        <w:t>Thrust for deorbit</w:t>
+      </w:r>
+    </w:p>
+    <w:p>
+      <w:pPr>
+        <w:pStyle w:val="ListParagraph"/>
+        <w:numPr>
+          <w:ilvl w:val="1"/>
+          <w:numId w:val="3"/>
+        </w:numPr>
+      </w:pPr>
+      <w:r>
+        <w:t>Low orbits will be brought in by drag</w:t>
+      </w:r>
+    </w:p>
+    <w:p>
+      <w:pPr>
+        <w:pStyle w:val="ListParagraph"/>
+        <w:numPr>
+          <w:ilvl w:val="1"/>
+          <w:numId w:val="3"/>
+        </w:numPr>
+      </w:pPr>
+      <w:r>
+        <w:t>Active re-entry is likely more practical</w:t>
+      </w:r>
+    </w:p>
+    <w:p>
+      <w:pPr>
+        <w:pStyle w:val="ListParagraph"/>
+        <w:numPr>
+          <w:ilvl w:val="1"/>
+          <w:numId w:val="3"/>
+        </w:numPr>
+      </w:pPr>
+      <w:r>
+        <w:t>Consider price/how well-established</w:t>
+      </w:r>
+      <w:r>
+        <w:t xml:space="preserve"> each technology for thrust is</w:t>
+      </w:r>
+    </w:p>
+    <w:p>
+      <w:pPr>
+        <w:pStyle w:val="ListParagraph"/>
+        <w:numPr>
+          <w:ilvl w:val="2"/>
+          <w:numId w:val="3"/>
+        </w:numPr>
+      </w:pPr>
+      <w:r>
+        <w:t>Ion thrusters are for longer missions</w:t>
+      </w:r>
+    </w:p>
+    <w:p>
+      <w:pPr>
+        <w:pStyle w:val="ListParagraph"/>
+        <w:numPr>
+          <w:ilvl w:val="2"/>
+          <w:numId w:val="3"/>
+        </w:numPr>
+      </w:pPr>
+      <w:r>
+        <w:t>Cold gas</w:t>
+      </w:r>
+      <w:r>
+        <w:t xml:space="preserve"> thrusters</w:t>
+      </w:r>
+      <w:r>
+        <w:t xml:space="preserve"> </w:t>
+      </w:r>
+      <w:r>
+        <w:t>may be</w:t>
+      </w:r>
+      <w:r>
+        <w:t xml:space="preserve"> more practical/cheaper</w:t>
+      </w:r>
+    </w:p>
+    <w:p>
+      <w:pPr>
+        <w:pStyle w:val="ListParagraph"/>
+        <w:numPr>
+          <w:ilvl w:val="0"/>
+          <w:numId w:val="3"/>
+        </w:numPr>
+      </w:pPr>
+      <w:r>
+        <w:t>Launch Service Provider</w:t>
+      </w:r>
+    </w:p>
+    <w:p>
+      <w:pPr>
+        <w:pStyle w:val="ListParagraph"/>
+        <w:numPr>
+          <w:ilvl w:val="1"/>
+          <w:numId w:val="3"/>
+        </w:numPr>
+      </w:pPr>
+      <w:r>
+        <w:t>Can get in touch with providers/external companies/physics department</w:t>
+      </w:r>
+    </w:p>
+    <w:p>
+      <w:pPr>
+        <w:pStyle w:val="ListParagraph"/>
+        <w:numPr>
+          <w:ilvl w:val="2"/>
+          <w:numId w:val="3"/>
+        </w:numPr>
+      </w:pPr>
+      <w:r>
+        <w:t>Be upfront and professional</w:t>
+      </w:r>
+    </w:p>
+    <w:p>
+      <w:pPr>
+        <w:pStyle w:val="ListParagraph"/>
+        <w:numPr>
+          <w:ilvl w:val="2"/>
+          <w:numId w:val="3"/>
+        </w:numPr>
+      </w:pPr>
+      <w:r>
+        <w:t xml:space="preserve">Can get </w:t>
+      </w:r>
+      <w:r>
+        <w:t>basic information on launch costs</w:t>
+      </w:r>
+    </w:p>
+    <w:p>
+      <w:pPr>
+        <w:pStyle w:val="ListParagraph"/>
+        <w:numPr>
+          <w:ilvl w:val="1"/>
+          <w:numId w:val="3"/>
+        </w:numPr>
+      </w:pPr>
+      <w:r>
+        <w:t>Materials not easily comparable between companies</w:t>
+      </w:r>
+    </w:p>
+    <w:p>
+      <w:pPr>
+        <w:pStyle w:val="ListParagraph"/>
+        <w:numPr>
+          <w:ilvl w:val="0"/>
+          <w:numId w:val="3"/>
+        </w:numPr>
+      </w:pPr>
+      <w:r>
+        <w:t>Model Predictive Control</w:t>
+      </w:r>
+    </w:p>
+    <w:p>
+      <w:pPr>
+        <w:pStyle w:val="ListParagraph"/>
+        <w:numPr>
+          <w:ilvl w:val="1"/>
+          <w:numId w:val="3"/>
+        </w:numPr>
+      </w:pPr>
+      <w:r>
+        <w:t>Model needed for cube tumbling into atmosphere</w:t>
+      </w:r>
+    </w:p>
+    <w:p>
+      <w:pPr>
+        <w:pStyle w:val="ListParagraph"/>
+        <w:numPr>
+          <w:ilvl w:val="1"/>
+          <w:numId w:val="3"/>
+        </w:numPr>
+      </w:pPr>
+      <w:r>
+        <w:t>Relation to materials testing</w:t>
+      </w:r>
+    </w:p>
+    <w:p>
+      <w:pPr>
+        <w:pStyle w:val="ListParagraph"/>
+        <w:numPr>
+          <w:ilvl w:val="2"/>
+          <w:numId w:val="3"/>
+        </w:numPr>
+      </w:pPr>
+      <w:r>
+        <w:t xml:space="preserve">Initial idea </w:t>
+      </w:r>
+      <w:r>
+        <w:t>-</w:t>
+      </w:r>
+      <w:r>
+        <w:t xml:space="preserve"> even tumbling on all sides</w:t>
+      </w:r>
+    </w:p>
+    <w:p>
+      <w:pPr>
+        <w:pStyle w:val="ListParagraph"/>
+        <w:numPr>
+          <w:ilvl w:val="2"/>
+          <w:numId w:val="3"/>
+        </w:numPr>
+      </w:pPr>
+      <w:r>
+        <w:t>Speed of trajectory/speed of tumbling need to be considered relativel</w:t>
+      </w:r>
+      <w:r>
+        <w:t>y</w:t>
+      </w:r>
+    </w:p>
+    <w:p>
+      <w:pPr>
+        <w:pStyle w:val="ListParagraph"/>
+        <w:numPr>
+          <w:ilvl w:val="0"/>
+          <w:numId w:val="3"/>
+        </w:numPr>
+      </w:pPr>
+      <w:r>
+        <w:t>Possible secondary mission objectives</w:t>
+      </w:r>
+    </w:p>
+    <w:p>
+      <w:pPr>
+        <w:pStyle w:val="ListParagraph"/>
+        <w:numPr>
+          <w:ilvl w:val="1"/>
+          <w:numId w:val="3"/>
+        </w:numPr>
+      </w:pPr>
+      <w:r>
+        <w:t>Magnus effect in orbit</w:t>
+      </w:r>
+    </w:p>
+    <w:p>
+      <w:pPr>
+        <w:pStyle w:val="ListParagraph"/>
+        <w:numPr>
+          <w:ilvl w:val="1"/>
+          <w:numId w:val="3"/>
+        </w:numPr>
+      </w:pPr>
+      <w:r>
+        <w:t>Ionosphere experimentation</w:t>
+      </w:r>
+    </w:p>
+    <w:p>
+      <w:pPr>
+        <w:pStyle w:val="ListParagraph"/>
+        <w:numPr>
+          <w:ilvl w:val="2"/>
+          <w:numId w:val="3"/>
+        </w:numPr>
+      </w:pPr>
+      <w:r>
+        <w:t xml:space="preserve">Difficult to measure through the atmosphere </w:t>
+      </w:r>
+    </w:p>
+    <w:p>
+      <w:pPr>
+        <w:pStyle w:val="ListParagraph"/>
+        <w:numPr>
+          <w:ilvl w:val="2"/>
+          <w:numId w:val="3"/>
+        </w:numPr>
+      </w:pPr>
+      <w:r>
+        <w:t>Good to look at environmental effects of satellite demise</w:t>
+      </w:r>
+    </w:p>
+    <w:p>
+      <w:pPr>
+        <w:pStyle w:val="ListParagraph"/>
+        <w:numPr>
+          <w:ilvl w:val="0"/>
+          <w:numId w:val="3"/>
+        </w:numPr>
+      </w:pPr>
+      <w:r>
+        <w:t xml:space="preserve">Transmitting data </w:t>
+      </w:r>
+    </w:p>
+    <w:p>
+      <w:pPr>
+        <w:pStyle w:val="ListParagraph"/>
+        <w:numPr>
+          <w:ilvl w:val="1"/>
+          <w:numId w:val="3"/>
+        </w:numPr>
+      </w:pPr>
+      <w:r>
+        <w:t>Blackbox/Comms system options</w:t>
+      </w:r>
+    </w:p>
+    <w:p>
+      <w:pPr>
+        <w:pStyle w:val="ListParagraph"/>
+        <w:numPr>
+          <w:ilvl w:val="1"/>
+          <w:numId w:val="3"/>
+        </w:numPr>
+      </w:pPr>
+      <w:r>
+        <w:t>Formalise choice process/create spreadsheet</w:t>
+      </w:r>
+      <w:r>
+        <w:t xml:space="preserve"> and compare qualities</w:t>
+      </w:r>
+    </w:p>
+    <w:p>
+      <w:pPr>
+        <w:pStyle w:val="ListParagraph"/>
+        <w:numPr>
+          <w:ilvl w:val="2"/>
+          <w:numId w:val="3"/>
+        </w:numPr>
+      </w:pPr>
+      <w:r>
+        <w:t>Quantity</w:t>
+      </w:r>
+      <w:r>
+        <w:t xml:space="preserve"> of data</w:t>
+      </w:r>
+    </w:p>
+    <w:p>
+      <w:pPr>
+        <w:pStyle w:val="ListParagraph"/>
+        <w:numPr>
+          <w:ilvl w:val="2"/>
+          <w:numId w:val="3"/>
+        </w:numPr>
+      </w:pPr>
+      <w:r>
+        <w:t>Rate of data</w:t>
+      </w:r>
+    </w:p>
+    <w:p>
+      <w:pPr>
+        <w:pStyle w:val="ListParagraph"/>
+        <w:numPr>
+          <w:ilvl w:val="2"/>
+          <w:numId w:val="3"/>
+        </w:numPr>
+      </w:pPr>
+      <w:r>
+        <w:t>Likelihood of survivability</w:t>
+      </w:r>
+    </w:p>
+    <w:p>
+      <w:pPr>
+        <w:pStyle w:val="ListParagraph"/>
+        <w:numPr>
+          <w:ilvl w:val="2"/>
+          <w:numId w:val="3"/>
+        </w:numPr>
+      </w:pPr>
+      <w:r>
+        <w:t>Price</w:t>
+      </w:r>
+    </w:p>
+    <w:p>
+      <w:pPr>
+        <w:pStyle w:val="ListParagraph"/>
+        <w:numPr>
+          <w:ilvl w:val="1"/>
+          <w:numId w:val="3"/>
+        </w:numPr>
+      </w:pPr>
+      <w:r>
+        <w:t>Justification should be in logbook and report</w:t>
+      </w:r>
+    </w:p>
+    <w:p>
+      <w:pPr>
+        <w:pStyle w:val="ListParagraph"/>
+        <w:numPr>
+          <w:ilvl w:val="1"/>
+          <w:numId w:val="3"/>
+        </w:numPr>
+      </w:pPr>
+      <w:r>
+        <w:t>Can carry out a similar process for sensors</w:t>
+      </w:r>
+    </w:p>
+    <w:p>
+      <w:pPr>
+        <w:pStyle w:val="ListParagraph"/>
+        <w:numPr>
+          <w:ilvl w:val="0"/>
+          <w:numId w:val="3"/>
+        </w:numPr>
+      </w:pPr>
+      <w:r>
+        <w:t>Originality of design</w:t>
+      </w:r>
+    </w:p>
+    <w:p>
+      <w:pPr>
+        <w:pStyle w:val="ListParagraph"/>
+        <w:numPr>
+          <w:ilvl w:val="1"/>
+          <w:numId w:val="3"/>
+        </w:numPr>
+      </w:pPr>
+      <w:r>
+        <w:t>Use necessary qualities of product to pick items off the shelf</w:t>
+      </w:r>
+    </w:p>
+    <w:p>
+      <w:pPr>
+        <w:pStyle w:val="ListParagraph"/>
+        <w:numPr>
+          <w:ilvl w:val="1"/>
+          <w:numId w:val="3"/>
+        </w:numPr>
+      </w:pPr>
+      <w:r>
+        <w:t>Microcontrollers/thrusters etc.</w:t>
+      </w:r>
+    </w:p>
+    <w:p>
+      <w:pPr>
+        <w:pStyle w:val="ListParagraph"/>
+        <w:numPr>
+          <w:ilvl w:val="1"/>
+          <w:numId w:val="3"/>
+        </w:numPr>
+      </w:pPr>
+      <w:r>
+        <w:t>Need to be space-certified or need to be tested (legislation side of things</w:t>
+      </w:r>
+      <w:r>
+        <w:t>)</w:t>
+      </w:r>
+    </w:p>
+    <w:p>
+      <w:pPr>
+        <w:pStyle w:val="ListParagraph"/>
+        <w:numPr>
+          <w:ilvl w:val="0"/>
+          <w:numId w:val="3"/>
+        </w:numPr>
+      </w:pPr>
+      <w:r>
+        <w:t>Deciding next steps</w:t>
+      </w:r>
+    </w:p>
+    <w:p>
+      <w:pPr>
+        <w:pStyle w:val="ListParagraph"/>
+        <w:numPr>
+          <w:ilvl w:val="1"/>
+          <w:numId w:val="3"/>
+        </w:numPr>
+      </w:pPr>
+      <w:r>
+        <w:lastRenderedPageBreak/>
+        <w:t>Need to add numbers to decisions</w:t>
+      </w:r>
+    </w:p>
+    <w:p>
+      <w:pPr>
+        <w:pStyle w:val="ListParagraph"/>
+        <w:numPr>
+          <w:ilvl w:val="1"/>
+          <w:numId w:val="3"/>
+        </w:numPr>
+      </w:pPr>
+      <w:r>
+        <w:t>Batteries</w:t>
+      </w:r>
+      <w:r>
+        <w:t xml:space="preserve"> and </w:t>
+      </w:r>
+      <w:r>
+        <w:t>reaction wheels</w:t>
+      </w:r>
+    </w:p>
+    <w:p>
+      <w:pPr>
+        <w:pStyle w:val="ListParagraph"/>
+        <w:numPr>
+          <w:ilvl w:val="1"/>
+          <w:numId w:val="3"/>
+        </w:numPr>
+      </w:pPr>
+      <w:r>
+        <w:t>Comms/Blackbox</w:t>
+      </w:r>
+    </w:p>
+    <w:p>
+      <w:pPr>
+        <w:pStyle w:val="ListParagraph"/>
+        <w:numPr>
+          <w:ilvl w:val="1"/>
+          <w:numId w:val="3"/>
+        </w:numPr>
+      </w:pPr>
+      <w:r>
+        <w:t>Mass limit and Budget need to be considered</w:t>
+      </w:r>
+    </w:p>
+    <w:p/>
+    <w:p>
+      <w:pPr>
+        <w:pStyle w:val="Heading3"/>
+      </w:pPr>
+      <w:bookmarkStart w:id="22" w:name="_Toc181104403"/>
+      <w:r>
+        <w:t>References</w:t>
+      </w:r>
+      <w:bookmarkEnd w:id="22"/>
+    </w:p>
+    <w:p>
+      <w:pPr>
+        <w:pStyle w:val="Heading3"/>
+      </w:pPr>
+      <w:bookmarkStart w:id="23" w:name="_Toc181104404"/>
+      <w:r>
+        <w:t>Actions</w:t>
+      </w:r>
+      <w:bookmarkEnd w:id="23"/>
+    </w:p>
+    <w:p>
+      <w:pPr>
+        <w:pStyle w:val="ListParagraph"/>
+        <w:numPr>
+          <w:ilvl w:val="0"/>
+          <w:numId w:val="5"/>
+        </w:numPr>
+      </w:pPr>
+      <w:r>
+        <w:t>Alex - Re-entry breakup (Blackbox system), cold gas</w:t>
+      </w:r>
+      <w:r>
+        <w:t xml:space="preserve"> thruster comparison</w:t>
+      </w:r>
+    </w:p>
+    <w:p>
+      <w:pPr>
+        <w:pStyle w:val="ListParagraph"/>
+        <w:numPr>
+          <w:ilvl w:val="0"/>
+          <w:numId w:val="5"/>
+        </w:numPr>
+      </w:pPr>
+      <w:r>
+        <w:t>Claudio</w:t>
+      </w:r>
+      <w:r>
+        <w:t xml:space="preserve"> - S</w:t>
+      </w:r>
+      <w:r>
+        <w:t>pin rate vs re-entry rate</w:t>
+      </w:r>
+      <w:r>
+        <w:t>, motors needed for reaction wheels and their weight</w:t>
+      </w:r>
+    </w:p>
+    <w:p>
+      <w:pPr>
+        <w:pStyle w:val="ListParagraph"/>
+        <w:numPr>
+          <w:ilvl w:val="0"/>
+          <w:numId w:val="4"/>
+        </w:numPr>
+      </w:pPr>
+      <w:r>
+        <w:t>Fizza – Ionosphere measurement specifics</w:t>
+      </w:r>
+      <w:r>
+        <w:t>, background trajectory information</w:t>
+      </w:r>
+    </w:p>
+    <w:p>
+      <w:pPr>
+        <w:pStyle w:val="ListParagraph"/>
+        <w:numPr>
+          <w:ilvl w:val="0"/>
+          <w:numId w:val="4"/>
+        </w:numPr>
+      </w:pPr>
+      <w:r>
+        <w:t>Hani - Compare possible options for sensors</w:t>
+      </w:r>
+      <w:r>
+        <w:t xml:space="preserve"> in more depth</w:t>
+      </w:r>
+    </w:p>
+    <w:p>
+      <w:pPr>
+        <w:pStyle w:val="ListParagraph"/>
+        <w:numPr>
+          <w:ilvl w:val="0"/>
+          <w:numId w:val="4"/>
+        </w:numPr>
+      </w:pPr>
+      <w:r>
+        <w:t>Long term considerations – get in contact with relevant companies for information</w:t>
+      </w:r>
+    </w:p>
+    <w:p>
+      <w:pPr>
+        <w:pStyle w:val="Heading3"/>
+        <w:rPr>
+          <w:rStyle w:val="SubtleReference"/>
+        </w:rPr>
+      </w:pPr>
+      <w:bookmarkStart w:id="24" w:name="_Toc181104405"/>
+      <w:r>
+        <w:t>Deadlines</w:t>
+      </w:r>
+      <w:bookmarkEnd w:id="24"/>
+    </w:p>
+    <w:p>
+      <w:pPr>
+        <w:rPr>
+          <w:rStyle w:val="SubtleReference"/>
+          <w:rFonts w:eastAsiaTheme="majorEastAsia" w:cstheme="majorBidi"/>
+          <w:sz w:val="28"/>
+          <w:szCs w:val="28"/>
+        </w:rPr>
+      </w:pPr>
+      <w:r>
+        <w:rPr>
+          <w:rStyle w:val="SubtleReference"/>
+        </w:rPr>
+        <w:br w:type="page"/>
+      </w:r>
+    </w:p>
+    <w:p>
+      <w:pPr>
+        <w:pStyle w:val="Heading1"/>
+      </w:pPr>
+      <w:bookmarkStart w:id="25" w:name="_Toc181104406"/>
+      <w:r>
+        <w:lastRenderedPageBreak/>
+        <w:t>2024-10-29 F</w:t>
+      </w:r>
+      <w:r>
+        <w:t>ifth</w:t>
+      </w:r>
+      <w:r>
+        <w:t xml:space="preserve"> meeting</w:t>
+      </w:r>
+      <w:bookmarkEnd w:id="25"/>
     </w:p>
     <w:p>
       <w:pPr>
@@ -2708,21 +4510,21 @@
       <w:pPr>
         <w:pStyle w:val="Heading3"/>
       </w:pPr>
-      <w:bookmarkStart w:id="18" w:name="_Toc180864231"/>
+      <w:bookmarkStart w:id="26" w:name="_Toc181104407"/>
       <w:r>
         <w:t>References</w:t>
       </w:r>
-      <w:bookmarkEnd w:id="18"/>
+      <w:bookmarkEnd w:id="26"/>
     </w:p>
     <w:p>
       <w:pPr>
         <w:pStyle w:val="Heading3"/>
       </w:pPr>
-      <w:bookmarkStart w:id="19" w:name="_Toc180864232"/>
+      <w:bookmarkStart w:id="27" w:name="_Toc181104408"/>
       <w:r>
         <w:t>Actions</w:t>
       </w:r>
-      <w:bookmarkEnd w:id="19"/>
+      <w:bookmarkEnd w:id="27"/>
     </w:p>
     <w:p>
       <w:pPr>
@@ -2731,11 +4533,11 @@
           <w:rStyle w:val="SubtleReference"/>
         </w:rPr>
       </w:pPr>
-      <w:bookmarkStart w:id="20" w:name="_Toc180864233"/>
+      <w:bookmarkStart w:id="28" w:name="_Toc181104409"/>
       <w:r>
         <w:t>Deadlines</w:t>
       </w:r>
-      <w:bookmarkEnd w:id="20"/>
+      <w:bookmarkEnd w:id="28"/>
     </w:p>
     <w:p>
       <w:pPr>
@@ -3077,9 +4879,9 @@
     </w:lvl>
   </w:abstractNum>
   <w:abstractNum w:abstractNumId="1" w15:restartNumberingAfterBreak="0">
-    <w:nsid w:val="188F6DE2"/>
+    <w:nsid w:val="065D40B4"/>
     <w:multiLevelType w:val="hybridMultilevel"/>
-    <w:tmpl w:val="78F4A396"/>
+    <w:tmpl w:val="E4763518"/>
     <w:lvl w:ilvl="0" w:tplc="08090001">
       <w:start w:val="1"/>
       <w:numFmt w:val="bullet"/>
@@ -3189,11 +4991,359 @@
       </w:rPr>
     </w:lvl>
   </w:abstractNum>
+  <w:abstractNum w:abstractNumId="2" w15:restartNumberingAfterBreak="0">
+    <w:nsid w:val="188F6DE2"/>
+    <w:multiLevelType w:val="hybridMultilevel"/>
+    <w:tmpl w:val="78F4A396"/>
+    <w:lvl w:ilvl="0" w:tplc="08090001">
+      <w:start w:val="1"/>
+      <w:numFmt w:val="bullet"/>
+      <w:lvlText w:val=""/>
+      <w:lvlJc w:val="left"/>
+      <w:pPr>
+        <w:ind w:left="720" w:hanging="360"/>
+      </w:pPr>
+      <w:rPr>
+        <w:rFonts w:ascii="Symbol" w:hAnsi="Symbol" w:hint="default"/>
+      </w:rPr>
+    </w:lvl>
+    <w:lvl w:ilvl="1" w:tplc="08090003">
+      <w:start w:val="1"/>
+      <w:numFmt w:val="bullet"/>
+      <w:lvlText w:val="o"/>
+      <w:lvlJc w:val="left"/>
+      <w:pPr>
+        <w:ind w:left="1440" w:hanging="360"/>
+      </w:pPr>
+      <w:rPr>
+        <w:rFonts w:ascii="Courier New" w:hAnsi="Courier New" w:cs="Courier New" w:hint="default"/>
+      </w:rPr>
+    </w:lvl>
+    <w:lvl w:ilvl="2" w:tplc="08090005" w:tentative="1">
+      <w:start w:val="1"/>
+      <w:numFmt w:val="bullet"/>
+      <w:lvlText w:val=""/>
+      <w:lvlJc w:val="left"/>
+      <w:pPr>
+        <w:ind w:left="2160" w:hanging="360"/>
+      </w:pPr>
+      <w:rPr>
+        <w:rFonts w:ascii="Wingdings" w:hAnsi="Wingdings" w:hint="default"/>
+      </w:rPr>
+    </w:lvl>
+    <w:lvl w:ilvl="3" w:tplc="08090001" w:tentative="1">
+      <w:start w:val="1"/>
+      <w:numFmt w:val="bullet"/>
+      <w:lvlText w:val=""/>
+      <w:lvlJc w:val="left"/>
+      <w:pPr>
+        <w:ind w:left="2880" w:hanging="360"/>
+      </w:pPr>
+      <w:rPr>
+        <w:rFonts w:ascii="Symbol" w:hAnsi="Symbol" w:hint="default"/>
+      </w:rPr>
+    </w:lvl>
+    <w:lvl w:ilvl="4" w:tplc="08090003" w:tentative="1">
+      <w:start w:val="1"/>
+      <w:numFmt w:val="bullet"/>
+      <w:lvlText w:val="o"/>
+      <w:lvlJc w:val="left"/>
+      <w:pPr>
+        <w:ind w:left="3600" w:hanging="360"/>
+      </w:pPr>
+      <w:rPr>
+        <w:rFonts w:ascii="Courier New" w:hAnsi="Courier New" w:cs="Courier New" w:hint="default"/>
+      </w:rPr>
+    </w:lvl>
+    <w:lvl w:ilvl="5" w:tplc="08090005" w:tentative="1">
+      <w:start w:val="1"/>
+      <w:numFmt w:val="bullet"/>
+      <w:lvlText w:val=""/>
+      <w:lvlJc w:val="left"/>
+      <w:pPr>
+        <w:ind w:left="4320" w:hanging="360"/>
+      </w:pPr>
+      <w:rPr>
+        <w:rFonts w:ascii="Wingdings" w:hAnsi="Wingdings" w:hint="default"/>
+      </w:rPr>
+    </w:lvl>
+    <w:lvl w:ilvl="6" w:tplc="08090001" w:tentative="1">
+      <w:start w:val="1"/>
+      <w:numFmt w:val="bullet"/>
+      <w:lvlText w:val=""/>
+      <w:lvlJc w:val="left"/>
+      <w:pPr>
+        <w:ind w:left="5040" w:hanging="360"/>
+      </w:pPr>
+      <w:rPr>
+        <w:rFonts w:ascii="Symbol" w:hAnsi="Symbol" w:hint="default"/>
+      </w:rPr>
+    </w:lvl>
+    <w:lvl w:ilvl="7" w:tplc="08090003" w:tentative="1">
+      <w:start w:val="1"/>
+      <w:numFmt w:val="bullet"/>
+      <w:lvlText w:val="o"/>
+      <w:lvlJc w:val="left"/>
+      <w:pPr>
+        <w:ind w:left="5760" w:hanging="360"/>
+      </w:pPr>
+      <w:rPr>
+        <w:rFonts w:ascii="Courier New" w:hAnsi="Courier New" w:cs="Courier New" w:hint="default"/>
+      </w:rPr>
+    </w:lvl>
+    <w:lvl w:ilvl="8" w:tplc="08090005" w:tentative="1">
+      <w:start w:val="1"/>
+      <w:numFmt w:val="bullet"/>
+      <w:lvlText w:val=""/>
+      <w:lvlJc w:val="left"/>
+      <w:pPr>
+        <w:ind w:left="6480" w:hanging="360"/>
+      </w:pPr>
+      <w:rPr>
+        <w:rFonts w:ascii="Wingdings" w:hAnsi="Wingdings" w:hint="default"/>
+      </w:rPr>
+    </w:lvl>
+  </w:abstractNum>
+  <w:abstractNum w:abstractNumId="3" w15:restartNumberingAfterBreak="0">
+    <w:nsid w:val="20313FD6"/>
+    <w:multiLevelType w:val="hybridMultilevel"/>
+    <w:tmpl w:val="8982CFEC"/>
+    <w:lvl w:ilvl="0" w:tplc="08090001">
+      <w:start w:val="1"/>
+      <w:numFmt w:val="bullet"/>
+      <w:lvlText w:val=""/>
+      <w:lvlJc w:val="left"/>
+      <w:pPr>
+        <w:ind w:left="720" w:hanging="360"/>
+      </w:pPr>
+      <w:rPr>
+        <w:rFonts w:ascii="Symbol" w:hAnsi="Symbol" w:hint="default"/>
+      </w:rPr>
+    </w:lvl>
+    <w:lvl w:ilvl="1" w:tplc="08090003" w:tentative="1">
+      <w:start w:val="1"/>
+      <w:numFmt w:val="bullet"/>
+      <w:lvlText w:val="o"/>
+      <w:lvlJc w:val="left"/>
+      <w:pPr>
+        <w:ind w:left="1440" w:hanging="360"/>
+      </w:pPr>
+      <w:rPr>
+        <w:rFonts w:ascii="Courier New" w:hAnsi="Courier New" w:cs="Courier New" w:hint="default"/>
+      </w:rPr>
+    </w:lvl>
+    <w:lvl w:ilvl="2" w:tplc="08090005" w:tentative="1">
+      <w:start w:val="1"/>
+      <w:numFmt w:val="bullet"/>
+      <w:lvlText w:val=""/>
+      <w:lvlJc w:val="left"/>
+      <w:pPr>
+        <w:ind w:left="2160" w:hanging="360"/>
+      </w:pPr>
+      <w:rPr>
+        <w:rFonts w:ascii="Wingdings" w:hAnsi="Wingdings" w:hint="default"/>
+      </w:rPr>
+    </w:lvl>
+    <w:lvl w:ilvl="3" w:tplc="08090001" w:tentative="1">
+      <w:start w:val="1"/>
+      <w:numFmt w:val="bullet"/>
+      <w:lvlText w:val=""/>
+      <w:lvlJc w:val="left"/>
+      <w:pPr>
+        <w:ind w:left="2880" w:hanging="360"/>
+      </w:pPr>
+      <w:rPr>
+        <w:rFonts w:ascii="Symbol" w:hAnsi="Symbol" w:hint="default"/>
+      </w:rPr>
+    </w:lvl>
+    <w:lvl w:ilvl="4" w:tplc="08090003" w:tentative="1">
+      <w:start w:val="1"/>
+      <w:numFmt w:val="bullet"/>
+      <w:lvlText w:val="o"/>
+      <w:lvlJc w:val="left"/>
+      <w:pPr>
+        <w:ind w:left="3600" w:hanging="360"/>
+      </w:pPr>
+      <w:rPr>
+        <w:rFonts w:ascii="Courier New" w:hAnsi="Courier New" w:cs="Courier New" w:hint="default"/>
+      </w:rPr>
+    </w:lvl>
+    <w:lvl w:ilvl="5" w:tplc="08090005" w:tentative="1">
+      <w:start w:val="1"/>
+      <w:numFmt w:val="bullet"/>
+      <w:lvlText w:val=""/>
+      <w:lvlJc w:val="left"/>
+      <w:pPr>
+        <w:ind w:left="4320" w:hanging="360"/>
+      </w:pPr>
+      <w:rPr>
+        <w:rFonts w:ascii="Wingdings" w:hAnsi="Wingdings" w:hint="default"/>
+      </w:rPr>
+    </w:lvl>
+    <w:lvl w:ilvl="6" w:tplc="08090001" w:tentative="1">
+      <w:start w:val="1"/>
+      <w:numFmt w:val="bullet"/>
+      <w:lvlText w:val=""/>
+      <w:lvlJc w:val="left"/>
+      <w:pPr>
+        <w:ind w:left="5040" w:hanging="360"/>
+      </w:pPr>
+      <w:rPr>
+        <w:rFonts w:ascii="Symbol" w:hAnsi="Symbol" w:hint="default"/>
+      </w:rPr>
+    </w:lvl>
+    <w:lvl w:ilvl="7" w:tplc="08090003" w:tentative="1">
+      <w:start w:val="1"/>
+      <w:numFmt w:val="bullet"/>
+      <w:lvlText w:val="o"/>
+      <w:lvlJc w:val="left"/>
+      <w:pPr>
+        <w:ind w:left="5760" w:hanging="360"/>
+      </w:pPr>
+      <w:rPr>
+        <w:rFonts w:ascii="Courier New" w:hAnsi="Courier New" w:cs="Courier New" w:hint="default"/>
+      </w:rPr>
+    </w:lvl>
+    <w:lvl w:ilvl="8" w:tplc="08090005" w:tentative="1">
+      <w:start w:val="1"/>
+      <w:numFmt w:val="bullet"/>
+      <w:lvlText w:val=""/>
+      <w:lvlJc w:val="left"/>
+      <w:pPr>
+        <w:ind w:left="6480" w:hanging="360"/>
+      </w:pPr>
+      <w:rPr>
+        <w:rFonts w:ascii="Wingdings" w:hAnsi="Wingdings" w:hint="default"/>
+      </w:rPr>
+    </w:lvl>
+  </w:abstractNum>
+  <w:abstractNum w:abstractNumId="4" w15:restartNumberingAfterBreak="0">
+    <w:nsid w:val="721E3C90"/>
+    <w:multiLevelType w:val="hybridMultilevel"/>
+    <w:tmpl w:val="82569250"/>
+    <w:lvl w:ilvl="0" w:tplc="08090001">
+      <w:start w:val="1"/>
+      <w:numFmt w:val="bullet"/>
+      <w:lvlText w:val=""/>
+      <w:lvlJc w:val="left"/>
+      <w:pPr>
+        <w:ind w:left="720" w:hanging="360"/>
+      </w:pPr>
+      <w:rPr>
+        <w:rFonts w:ascii="Symbol" w:hAnsi="Symbol" w:hint="default"/>
+      </w:rPr>
+    </w:lvl>
+    <w:lvl w:ilvl="1" w:tplc="08090003">
+      <w:start w:val="1"/>
+      <w:numFmt w:val="bullet"/>
+      <w:lvlText w:val="o"/>
+      <w:lvlJc w:val="left"/>
+      <w:pPr>
+        <w:ind w:left="1440" w:hanging="360"/>
+      </w:pPr>
+      <w:rPr>
+        <w:rFonts w:ascii="Courier New" w:hAnsi="Courier New" w:cs="Courier New" w:hint="default"/>
+      </w:rPr>
+    </w:lvl>
+    <w:lvl w:ilvl="2" w:tplc="08090005">
+      <w:start w:val="1"/>
+      <w:numFmt w:val="bullet"/>
+      <w:lvlText w:val=""/>
+      <w:lvlJc w:val="left"/>
+      <w:pPr>
+        <w:ind w:left="2160" w:hanging="360"/>
+      </w:pPr>
+      <w:rPr>
+        <w:rFonts w:ascii="Wingdings" w:hAnsi="Wingdings" w:hint="default"/>
+      </w:rPr>
+    </w:lvl>
+    <w:lvl w:ilvl="3" w:tplc="08090001">
+      <w:start w:val="1"/>
+      <w:numFmt w:val="bullet"/>
+      <w:lvlText w:val=""/>
+      <w:lvlJc w:val="left"/>
+      <w:pPr>
+        <w:ind w:left="2880" w:hanging="360"/>
+      </w:pPr>
+      <w:rPr>
+        <w:rFonts w:ascii="Symbol" w:hAnsi="Symbol" w:hint="default"/>
+      </w:rPr>
+    </w:lvl>
+    <w:lvl w:ilvl="4" w:tplc="08090003">
+      <w:start w:val="1"/>
+      <w:numFmt w:val="bullet"/>
+      <w:lvlText w:val="o"/>
+      <w:lvlJc w:val="left"/>
+      <w:pPr>
+        <w:ind w:left="3600" w:hanging="360"/>
+      </w:pPr>
+      <w:rPr>
+        <w:rFonts w:ascii="Courier New" w:hAnsi="Courier New" w:cs="Courier New" w:hint="default"/>
+      </w:rPr>
+    </w:lvl>
+    <w:lvl w:ilvl="5" w:tplc="08090005">
+      <w:start w:val="1"/>
+      <w:numFmt w:val="bullet"/>
+      <w:lvlText w:val=""/>
+      <w:lvlJc w:val="left"/>
+      <w:pPr>
+        <w:ind w:left="4320" w:hanging="360"/>
+      </w:pPr>
+      <w:rPr>
+        <w:rFonts w:ascii="Wingdings" w:hAnsi="Wingdings" w:hint="default"/>
+      </w:rPr>
+    </w:lvl>
+    <w:lvl w:ilvl="6" w:tplc="08090001">
+      <w:start w:val="1"/>
+      <w:numFmt w:val="bullet"/>
+      <w:lvlText w:val=""/>
+      <w:lvlJc w:val="left"/>
+      <w:pPr>
+        <w:ind w:left="5040" w:hanging="360"/>
+      </w:pPr>
+      <w:rPr>
+        <w:rFonts w:ascii="Symbol" w:hAnsi="Symbol" w:hint="default"/>
+      </w:rPr>
+    </w:lvl>
+    <w:lvl w:ilvl="7" w:tplc="08090003" w:tentative="1">
+      <w:start w:val="1"/>
+      <w:numFmt w:val="bullet"/>
+      <w:lvlText w:val="o"/>
+      <w:lvlJc w:val="left"/>
+      <w:pPr>
+        <w:ind w:left="5760" w:hanging="360"/>
+      </w:pPr>
+      <w:rPr>
+        <w:rFonts w:ascii="Courier New" w:hAnsi="Courier New" w:cs="Courier New" w:hint="default"/>
+      </w:rPr>
+    </w:lvl>
+    <w:lvl w:ilvl="8" w:tplc="08090005" w:tentative="1">
+      <w:start w:val="1"/>
+      <w:numFmt w:val="bullet"/>
+      <w:lvlText w:val=""/>
+      <w:lvlJc w:val="left"/>
+      <w:pPr>
+        <w:ind w:left="6480" w:hanging="360"/>
+      </w:pPr>
+      <w:rPr>
+        <w:rFonts w:ascii="Wingdings" w:hAnsi="Wingdings" w:hint="default"/>
+      </w:rPr>
+    </w:lvl>
+  </w:abstractNum>
   <w:num w:numId="1" w16cid:durableId="440995750">
     <w:abstractNumId w:val="0"/>
   </w:num>
   <w:num w:numId="2" w16cid:durableId="2086755334">
+    <w:abstractNumId w:val="2"/>
+  </w:num>
+  <w:num w:numId="3" w16cid:durableId="47385406">
+    <w:abstractNumId w:val="4"/>
+  </w:num>
+  <w:num w:numId="4" w16cid:durableId="1671106123">
     <w:abstractNumId w:val="1"/>
+  </w:num>
+  <w:num w:numId="5" w16cid:durableId="1008824778">
+    <w:abstractNumId w:val="3"/>
   </w:num>
 </w:numbering>
 </file>

</xml_diff>

<commit_message>
Add 19/11 Minutes and Lectures Notes
</commit_message>
<xml_diff>
--- a/Hani/Logbook - Hani Moussa.docx
+++ b/Hani/Logbook - Hani Moussa.docx
@@ -2114,8 +2114,16 @@
         <w:rPr>
           <w:rStyle w:val="SubtleReference"/>
         </w:rPr>
-        <w:t>Claudio Vestini</w:t>
-      </w:r>
+        <w:t xml:space="preserve">Claudio </w:t>
+      </w:r>
+      <w:proofErr w:type="spellStart"/>
+      <w:r>
+        <w:rPr>
+          <w:rStyle w:val="SubtleReference"/>
+        </w:rPr>
+        <w:t>Vestini</w:t>
+      </w:r>
+      <w:proofErr w:type="spellEnd"/>
     </w:p>
     <w:p/>
     <w:p>
@@ -2381,7 +2389,15 @@
         </w:numPr>
       </w:pPr>
       <w:r>
-        <w:t>CubeSat constraints dictated by launch service provider (size, weight, center of mass, electronics, stress response) - Alex</w:t>
+        <w:t xml:space="preserve">CubeSat constraints dictated by launch service provider (size, weight, </w:t>
+      </w:r>
+      <w:proofErr w:type="spellStart"/>
+      <w:r>
+        <w:t>center</w:t>
+      </w:r>
+      <w:proofErr w:type="spellEnd"/>
+      <w:r>
+        <w:t xml:space="preserve"> of mass, electronics, stress response) - Alex</w:t>
       </w:r>
     </w:p>
     <w:p>
@@ -2746,7 +2762,23 @@
           <w:rStyle w:val="SubtleReference"/>
           <w:color w:val="auto"/>
         </w:rPr>
-        <w:t>-Feedback:Interesting, but a bit of a secondary goal, not directly related to re-entry</w:t>
+        <w:t>-</w:t>
+      </w:r>
+      <w:proofErr w:type="spellStart"/>
+      <w:r>
+        <w:rPr>
+          <w:rStyle w:val="SubtleReference"/>
+          <w:color w:val="auto"/>
+        </w:rPr>
+        <w:t>Feedback:Interesting</w:t>
+      </w:r>
+      <w:proofErr w:type="spellEnd"/>
+      <w:r>
+        <w:rPr>
+          <w:rStyle w:val="SubtleReference"/>
+          <w:color w:val="auto"/>
+        </w:rPr>
+        <w:t>, but a bit of a secondary goal, not directly related to re-entry</w:t>
       </w:r>
     </w:p>
     <w:p>
@@ -2778,7 +2810,23 @@
           <w:rStyle w:val="SubtleReference"/>
           <w:color w:val="auto"/>
         </w:rPr>
-        <w:t>- Use Cubesat as a test rig for materials and how they demise in extreme flow conditions</w:t>
+        <w:t xml:space="preserve">- Use </w:t>
+      </w:r>
+      <w:proofErr w:type="spellStart"/>
+      <w:r>
+        <w:rPr>
+          <w:rStyle w:val="SubtleReference"/>
+          <w:color w:val="auto"/>
+        </w:rPr>
+        <w:t>Cubesat</w:t>
+      </w:r>
+      <w:proofErr w:type="spellEnd"/>
+      <w:r>
+        <w:rPr>
+          <w:rStyle w:val="SubtleReference"/>
+          <w:color w:val="auto"/>
+        </w:rPr>
+        <w:t xml:space="preserve"> as a test rig for materials and how they demise in extreme flow conditions</w:t>
       </w:r>
     </w:p>
     <w:p>
@@ -2795,7 +2843,23 @@
           <w:color w:val="auto"/>
         </w:rPr>
         <w:tab/>
-        <w:t>-Feedback:On topic, very current bit of research for space industry</w:t>
+        <w:t>-</w:t>
+      </w:r>
+      <w:proofErr w:type="spellStart"/>
+      <w:r>
+        <w:rPr>
+          <w:rStyle w:val="SubtleReference"/>
+          <w:color w:val="auto"/>
+        </w:rPr>
+        <w:t>Feedback:On</w:t>
+      </w:r>
+      <w:proofErr w:type="spellEnd"/>
+      <w:r>
+        <w:rPr>
+          <w:rStyle w:val="SubtleReference"/>
+          <w:color w:val="auto"/>
+        </w:rPr>
+        <w:t xml:space="preserve"> topic, very current bit of research for space industry</w:t>
       </w:r>
     </w:p>
     <w:p>
@@ -2819,7 +2883,23 @@
           <w:color w:val="auto"/>
         </w:rPr>
         <w:tab/>
-        <w:t>-How would you mitigate inequaltities in material conditions</w:t>
+        <w:t xml:space="preserve">-How would you mitigate </w:t>
+      </w:r>
+      <w:proofErr w:type="spellStart"/>
+      <w:r>
+        <w:rPr>
+          <w:rStyle w:val="SubtleReference"/>
+          <w:color w:val="auto"/>
+        </w:rPr>
+        <w:t>inequaltities</w:t>
+      </w:r>
+      <w:proofErr w:type="spellEnd"/>
+      <w:r>
+        <w:rPr>
+          <w:rStyle w:val="SubtleReference"/>
+          <w:color w:val="auto"/>
+        </w:rPr>
+        <w:t xml:space="preserve"> in material conditions</w:t>
       </w:r>
     </w:p>
     <w:p>
@@ -3078,7 +3158,15 @@
         <w:ind w:left="720"/>
       </w:pPr>
       <w:r>
-        <w:t>-Alex - Investigate different cubesat geometries, costs, pros, cons et. Keep up with Launch provider research.</w:t>
+        <w:t xml:space="preserve">-Alex - Investigate different </w:t>
+      </w:r>
+      <w:proofErr w:type="spellStart"/>
+      <w:r>
+        <w:t>cubesat</w:t>
+      </w:r>
+      <w:proofErr w:type="spellEnd"/>
+      <w:r>
+        <w:t xml:space="preserve"> geometries, costs, pros, cons et. Keep up with Launch provider research.</w:t>
       </w:r>
       <w:r>
         <w:t xml:space="preserve"> </w:t>
@@ -3230,8 +3318,13 @@
           <w:numId w:val="2"/>
         </w:numPr>
       </w:pPr>
-      <w:r>
-        <w:t>Accoustic emission sensor</w:t>
+      <w:proofErr w:type="spellStart"/>
+      <w:r>
+        <w:t>Accoustic</w:t>
+      </w:r>
+      <w:proofErr w:type="spellEnd"/>
+      <w:r>
+        <w:t xml:space="preserve"> emission sensor</w:t>
       </w:r>
     </w:p>
     <w:p>
@@ -3449,7 +3542,15 @@
         </w:numPr>
       </w:pPr>
       <w:r>
-        <w:t>Trajectory model that simulated Cubesat re-entry trajectory; lots of assumptions are made on the atmosphere calculations and dynamic calculations</w:t>
+        <w:t xml:space="preserve">Trajectory model that simulated </w:t>
+      </w:r>
+      <w:proofErr w:type="spellStart"/>
+      <w:r>
+        <w:t>Cubesat</w:t>
+      </w:r>
+      <w:proofErr w:type="spellEnd"/>
+      <w:r>
+        <w:t xml:space="preserve"> re-entry trajectory; lots of assumptions are made on the atmosphere calculations and dynamic calculations</w:t>
       </w:r>
     </w:p>
     <w:p>
@@ -3461,7 +3562,15 @@
         </w:numPr>
       </w:pPr>
       <w:r>
-        <w:t>Ionospheric impact research- the range at which satellite demise occurs overlaps with the “E region” which reflects radiowaves and is essential for long distance communication</w:t>
+        <w:t xml:space="preserve">Ionospheric impact research- the range at which satellite demise occurs overlaps with the “E region” which reflects </w:t>
+      </w:r>
+      <w:proofErr w:type="spellStart"/>
+      <w:r>
+        <w:t>radiowaves</w:t>
+      </w:r>
+      <w:proofErr w:type="spellEnd"/>
+      <w:r>
+        <w:t xml:space="preserve"> and is essential for long distance communication</w:t>
       </w:r>
     </w:p>
     <w:p>
@@ -3474,7 +3583,15 @@
       </w:pPr>
       <w:r>
         <w:lastRenderedPageBreak/>
-        <w:t>Could monitor atmospheric composition changes because materials from the cubesat could remain in the ionosphere temporarily- use spectrometers to detect the wavelengths and see how the different material affects the ionosphere composition, therefore radio wave reflection and long distance communication</w:t>
+        <w:t xml:space="preserve">Could monitor atmospheric composition changes because materials from the </w:t>
+      </w:r>
+      <w:proofErr w:type="spellStart"/>
+      <w:r>
+        <w:t>cubesat</w:t>
+      </w:r>
+      <w:proofErr w:type="spellEnd"/>
+      <w:r>
+        <w:t xml:space="preserve"> could remain in the ionosphere temporarily- use spectrometers to detect the wavelengths and see how the different material affects the ionosphere composition, therefore radio wave reflection and long distance communication</w:t>
       </w:r>
     </w:p>
     <w:p>
@@ -3503,7 +3620,15 @@
         </w:numPr>
       </w:pPr>
       <w:r>
-        <w:t>NASA has info on different possible cubesat sizes- we want to do a 1U size due to how easy the geometry is, but we could expand greater if needed</w:t>
+        <w:t xml:space="preserve">NASA has info on different possible </w:t>
+      </w:r>
+      <w:proofErr w:type="spellStart"/>
+      <w:r>
+        <w:t>cubesat</w:t>
+      </w:r>
+      <w:proofErr w:type="spellEnd"/>
+      <w:r>
+        <w:t xml:space="preserve"> sizes- we want to do a 1U size due to how easy the geometry is, but we could expand greater if needed</w:t>
       </w:r>
     </w:p>
     <w:p>
@@ -3514,8 +3639,13 @@
           <w:numId w:val="2"/>
         </w:numPr>
       </w:pPr>
-      <w:r>
-        <w:t>Endurosat- cost calculator; limited to a 1.5U platform</w:t>
+      <w:proofErr w:type="spellStart"/>
+      <w:r>
+        <w:t>Endurosat</w:t>
+      </w:r>
+      <w:proofErr w:type="spellEnd"/>
+      <w:r>
+        <w:t>- cost calculator; limited to a 1.5U platform</w:t>
       </w:r>
     </w:p>
     <w:p>
@@ -4533,8 +4663,13 @@
         </w:numPr>
       </w:pPr>
       <w:r>
-        <w:t>300g mass, 100uN to 10mN thrust – hydrazene</w:t>
-      </w:r>
+        <w:t xml:space="preserve">300g mass, 100uN to 10mN thrust – </w:t>
+      </w:r>
+      <w:proofErr w:type="spellStart"/>
+      <w:r>
+        <w:t>hydrazene</w:t>
+      </w:r>
+      <w:proofErr w:type="spellEnd"/>
     </w:p>
     <w:p>
       <w:pPr>
@@ -4757,8 +4892,13 @@
           <w:numId w:val="6"/>
         </w:numPr>
       </w:pPr>
-      <w:r>
-        <w:t>RSComponents website (not made for space, but cheap and used in the past in space applications), could lower price significantly</w:t>
+      <w:proofErr w:type="spellStart"/>
+      <w:r>
+        <w:t>RSComponents</w:t>
+      </w:r>
+      <w:proofErr w:type="spellEnd"/>
+      <w:r>
+        <w:t xml:space="preserve"> website (not made for space, but cheap and used in the past in space applications), could lower price significantly</w:t>
       </w:r>
     </w:p>
     <w:p>
@@ -4770,7 +4910,15 @@
         </w:numPr>
       </w:pPr>
       <w:r>
-        <w:t>Papers: types of sensors used in projects – thermocouples (light, cheap, use several), mosaic core (infrared camera, not made for space so not certain we can certify it, 21mm largest dimension – viable (used in cubesats in the past))</w:t>
+        <w:t xml:space="preserve">Papers: types of sensors used in projects – thermocouples (light, cheap, use several), mosaic core (infrared camera, not made for space so not certain we can certify it, 21mm largest dimension – viable (used in </w:t>
+      </w:r>
+      <w:proofErr w:type="spellStart"/>
+      <w:r>
+        <w:t>cubesats</w:t>
+      </w:r>
+      <w:proofErr w:type="spellEnd"/>
+      <w:r>
+        <w:t xml:space="preserve"> in the past))</w:t>
       </w:r>
     </w:p>
     <w:p>
@@ -4855,7 +5003,15 @@
         </w:numPr>
       </w:pPr>
       <w:r>
-        <w:t>Found a paper on the design of a reaction wheel-controlled cubesat – very useful as it contains lots of pictures and cad files of the architecture – should use as reference when designing our own satellite (</w:t>
+        <w:t xml:space="preserve">Found a paper on the design of a reaction wheel-controlled </w:t>
+      </w:r>
+      <w:proofErr w:type="spellStart"/>
+      <w:r>
+        <w:t>cubesat</w:t>
+      </w:r>
+      <w:proofErr w:type="spellEnd"/>
+      <w:r>
+        <w:t xml:space="preserve"> – very useful as it contains lots of pictures and cad files of the architecture – should use as reference when designing our own satellite (</w:t>
       </w:r>
       <w:r>
         <w:t>BEESAT</w:t>
@@ -4873,7 +5029,15 @@
         </w:numPr>
       </w:pPr>
       <w:r>
-        <w:t>Paper on empirical results of hypersonic testing of cubesat topologies.</w:t>
+        <w:t xml:space="preserve">Paper on empirical results of hypersonic testing of </w:t>
+      </w:r>
+      <w:proofErr w:type="spellStart"/>
+      <w:r>
+        <w:t>cubesat</w:t>
+      </w:r>
+      <w:proofErr w:type="spellEnd"/>
+      <w:r>
+        <w:t xml:space="preserve"> topologies.</w:t>
       </w:r>
     </w:p>
     <w:p>
@@ -5015,7 +5179,21 @@
         <w:rPr>
           <w:rStyle w:val="SubtleReference"/>
         </w:rPr>
-        <w:t>Present: ALex, Claudio, Fizza, Hani</w:t>
+        <w:t xml:space="preserve">Present: </w:t>
+      </w:r>
+      <w:proofErr w:type="spellStart"/>
+      <w:r>
+        <w:rPr>
+          <w:rStyle w:val="SubtleReference"/>
+        </w:rPr>
+        <w:t>ALex</w:t>
+      </w:r>
+      <w:proofErr w:type="spellEnd"/>
+      <w:r>
+        <w:rPr>
+          <w:rStyle w:val="SubtleReference"/>
+        </w:rPr>
+        <w:t>, Claudio, Fizza, Hani</w:t>
       </w:r>
     </w:p>
     <w:p>
@@ -5187,7 +5365,15 @@
         <w:ind w:left="720"/>
       </w:pPr>
       <w:r>
-        <w:t>Possibility of de-orbit using ISS “trash” system – Nanoracks deployment goes via ISS anyway. – solves deorbit issue.</w:t>
+        <w:t xml:space="preserve">Possibility of de-orbit using ISS “trash” system – </w:t>
+      </w:r>
+      <w:proofErr w:type="spellStart"/>
+      <w:r>
+        <w:t>Nanoracks</w:t>
+      </w:r>
+      <w:proofErr w:type="spellEnd"/>
+      <w:r>
+        <w:t xml:space="preserve"> deployment goes via ISS anyway. – solves deorbit issue.</w:t>
       </w:r>
     </w:p>
     <w:p>
@@ -5211,8 +5397,13 @@
       <w:pPr>
         <w:ind w:left="720"/>
       </w:pPr>
-      <w:r>
-        <w:t>Roshko number – ND group for describing oscillating flow mechanisms.</w:t>
+      <w:proofErr w:type="spellStart"/>
+      <w:r>
+        <w:t>Roshko</w:t>
+      </w:r>
+      <w:proofErr w:type="spellEnd"/>
+      <w:r>
+        <w:t xml:space="preserve"> number – ND group for describing oscillating flow mechanisms.</w:t>
       </w:r>
     </w:p>
     <w:p>
@@ -5269,7 +5460,23 @@
     </w:p>
     <w:p>
       <w:r>
-        <w:t>Claudio- Roshko number, Strouhal number and CFD hypersonics.</w:t>
+        <w:t xml:space="preserve">Claudio- </w:t>
+      </w:r>
+      <w:proofErr w:type="spellStart"/>
+      <w:r>
+        <w:t>Roshko</w:t>
+      </w:r>
+      <w:proofErr w:type="spellEnd"/>
+      <w:r>
+        <w:t xml:space="preserve"> number, Strouhal number and CFD </w:t>
+      </w:r>
+      <w:proofErr w:type="spellStart"/>
+      <w:r>
+        <w:t>hypersonics</w:t>
+      </w:r>
+      <w:proofErr w:type="spellEnd"/>
+      <w:r>
+        <w:t>.</w:t>
       </w:r>
     </w:p>
     <w:p>
@@ -5326,7 +5533,21 @@
         <w:rPr>
           <w:rStyle w:val="SubtleReference"/>
         </w:rPr>
-        <w:t>Present: ALex, Claudio, Fizza, Hani</w:t>
+        <w:t xml:space="preserve">Present: </w:t>
+      </w:r>
+      <w:proofErr w:type="spellStart"/>
+      <w:r>
+        <w:rPr>
+          <w:rStyle w:val="SubtleReference"/>
+        </w:rPr>
+        <w:t>ALex</w:t>
+      </w:r>
+      <w:proofErr w:type="spellEnd"/>
+      <w:r>
+        <w:rPr>
+          <w:rStyle w:val="SubtleReference"/>
+        </w:rPr>
+        <w:t>, Claudio, Fizza, Hani</w:t>
       </w:r>
     </w:p>
     <w:p>
@@ -5430,7 +5651,21 @@
         <w:rPr>
           <w:rStyle w:val="SubtleReference"/>
         </w:rPr>
-        <w:t>- spawning the cubesat too far out burns a lot more energy from getting the ‘spawn’ place to the atmosphere</w:t>
+        <w:t xml:space="preserve">- spawning the </w:t>
+      </w:r>
+      <w:proofErr w:type="spellStart"/>
+      <w:r>
+        <w:rPr>
+          <w:rStyle w:val="SubtleReference"/>
+        </w:rPr>
+        <w:t>cubesat</w:t>
+      </w:r>
+      <w:proofErr w:type="spellEnd"/>
+      <w:r>
+        <w:rPr>
+          <w:rStyle w:val="SubtleReference"/>
+        </w:rPr>
+        <w:t xml:space="preserve"> too far out burns a lot more energy from getting the ‘spawn’ place to the atmosphere</w:t>
       </w:r>
     </w:p>
     <w:p>
@@ -5542,23 +5777,48 @@
           <w:rStyle w:val="SubtleReference"/>
           <w:rFonts w:ascii="Arial" w:hAnsi="Arial" w:cs="Arial"/>
         </w:rPr>
-        <w:t>reading on cooling electronics; dealing with heat generation from electronics; some cubesat’s have heat pipes linked from components themselves to the other components to deal with the heat</w:t>
-      </w:r>
-    </w:p>
-    <w:p>
-      <w:pPr>
+        <w:t xml:space="preserve">reading on cooling electronics; dealing with heat generation from electronics; some </w:t>
+      </w:r>
+      <w:proofErr w:type="spellStart"/>
+      <w:r>
         <w:rPr>
           <w:rStyle w:val="SubtleReference"/>
           <w:rFonts w:ascii="Arial" w:hAnsi="Arial" w:cs="Arial"/>
         </w:rPr>
-      </w:pPr>
+        <w:t>cubesat’s</w:t>
+      </w:r>
+      <w:proofErr w:type="spellEnd"/>
       <w:r>
         <w:rPr>
           <w:rStyle w:val="SubtleReference"/>
           <w:rFonts w:ascii="Arial" w:hAnsi="Arial" w:cs="Arial"/>
         </w:rPr>
-        <w:t>-phase-change material – stores lots of energy; commonly used for cubesats</w:t>
-      </w:r>
+        <w:t xml:space="preserve"> have heat pipes linked from components themselves to the other components to deal with the heat</w:t>
+      </w:r>
+    </w:p>
+    <w:p>
+      <w:pPr>
+        <w:rPr>
+          <w:rStyle w:val="SubtleReference"/>
+          <w:rFonts w:ascii="Arial" w:hAnsi="Arial" w:cs="Arial"/>
+        </w:rPr>
+      </w:pPr>
+      <w:r>
+        <w:rPr>
+          <w:rStyle w:val="SubtleReference"/>
+          <w:rFonts w:ascii="Arial" w:hAnsi="Arial" w:cs="Arial"/>
+        </w:rPr>
+        <w:t xml:space="preserve">-phase-change material – stores lots of energy; commonly used for </w:t>
+      </w:r>
+      <w:proofErr w:type="spellStart"/>
+      <w:r>
+        <w:rPr>
+          <w:rStyle w:val="SubtleReference"/>
+          <w:rFonts w:ascii="Arial" w:hAnsi="Arial" w:cs="Arial"/>
+        </w:rPr>
+        <w:t>cubesats</w:t>
+      </w:r>
+      <w:proofErr w:type="spellEnd"/>
     </w:p>
     <w:p>
       <w:pPr>
@@ -6008,32 +6268,34 @@
       </w:pPr>
       <w:r>
         <w:lastRenderedPageBreak/>
-        <w:t>2024-11-1</w:t>
-      </w:r>
-      <w:r>
-        <w:t>8</w:t>
-      </w:r>
-      <w:r>
-        <w:t xml:space="preserve"> </w:t>
-      </w:r>
-      <w:r>
-        <w:t>Eighth</w:t>
-      </w:r>
-      <w:r>
-        <w:t xml:space="preserve"> meeting</w:t>
-      </w:r>
-    </w:p>
-    <w:p>
-      <w:pPr>
-        <w:rPr>
-          <w:rStyle w:val="SubtleReference"/>
-        </w:rPr>
-      </w:pPr>
-      <w:r>
-        <w:rPr>
-          <w:rStyle w:val="SubtleReference"/>
-        </w:rPr>
-        <w:t>Present: ALex, Claudio, Fizza, Hani</w:t>
+        <w:t>2024-11-18 Eighth meeting</w:t>
+      </w:r>
+    </w:p>
+    <w:p>
+      <w:pPr>
+        <w:rPr>
+          <w:rStyle w:val="SubtleReference"/>
+        </w:rPr>
+      </w:pPr>
+      <w:r>
+        <w:rPr>
+          <w:rStyle w:val="SubtleReference"/>
+        </w:rPr>
+        <w:t xml:space="preserve">Present: </w:t>
+      </w:r>
+      <w:proofErr w:type="spellStart"/>
+      <w:r>
+        <w:rPr>
+          <w:rStyle w:val="SubtleReference"/>
+        </w:rPr>
+        <w:t>ALex</w:t>
+      </w:r>
+      <w:proofErr w:type="spellEnd"/>
+      <w:r>
+        <w:rPr>
+          <w:rStyle w:val="SubtleReference"/>
+        </w:rPr>
+        <w:t>, Claudio, Fizza, Hani</w:t>
       </w:r>
     </w:p>
     <w:p>
@@ -7319,6 +7581,2160 @@
       </w:r>
     </w:p>
     <w:p/>
+    <w:p>
+      <w:pPr>
+        <w:pStyle w:val="Heading1"/>
+      </w:pPr>
+      <w:r>
+        <w:t>2024-11-1</w:t>
+      </w:r>
+      <w:r>
+        <w:t>9</w:t>
+      </w:r>
+      <w:r>
+        <w:t xml:space="preserve"> </w:t>
+      </w:r>
+      <w:r>
+        <w:t>Nin</w:t>
+      </w:r>
+      <w:r>
+        <w:t>th meeting</w:t>
+      </w:r>
+    </w:p>
+    <w:p>
+      <w:pPr>
+        <w:rPr>
+          <w:rStyle w:val="SubtleReference"/>
+        </w:rPr>
+      </w:pPr>
+      <w:r>
+        <w:rPr>
+          <w:rStyle w:val="SubtleReference"/>
+        </w:rPr>
+        <w:t xml:space="preserve">Present: </w:t>
+      </w:r>
+      <w:proofErr w:type="spellStart"/>
+      <w:r>
+        <w:rPr>
+          <w:rStyle w:val="SubtleReference"/>
+        </w:rPr>
+        <w:t>ALex</w:t>
+      </w:r>
+      <w:proofErr w:type="spellEnd"/>
+      <w:r>
+        <w:rPr>
+          <w:rStyle w:val="SubtleReference"/>
+        </w:rPr>
+        <w:t>, Claudio, Fizza, Hani</w:t>
+      </w:r>
+    </w:p>
+    <w:p>
+      <w:pPr>
+        <w:rPr>
+          <w:rStyle w:val="SubtleReference"/>
+        </w:rPr>
+      </w:pPr>
+      <w:r>
+        <w:rPr>
+          <w:rStyle w:val="SubtleReference"/>
+        </w:rPr>
+        <w:t>Apologies: None</w:t>
+      </w:r>
+    </w:p>
+    <w:p>
+      <w:pPr>
+        <w:rPr>
+          <w:rStyle w:val="SubtleReference"/>
+        </w:rPr>
+      </w:pPr>
+      <w:r>
+        <w:rPr>
+          <w:rStyle w:val="SubtleReference"/>
+        </w:rPr>
+        <w:t xml:space="preserve">Location and time: </w:t>
+      </w:r>
+      <w:r>
+        <w:rPr>
+          <w:rStyle w:val="SubtleReference"/>
+        </w:rPr>
+        <w:t>14:</w:t>
+      </w:r>
+      <w:r>
+        <w:rPr>
+          <w:rStyle w:val="SubtleReference"/>
+        </w:rPr>
+        <w:t>00 at IEB LR7</w:t>
+      </w:r>
+    </w:p>
+    <w:p>
+      <w:pPr>
+        <w:rPr>
+          <w:rStyle w:val="SubtleReference"/>
+        </w:rPr>
+      </w:pPr>
+      <w:r>
+        <w:rPr>
+          <w:rStyle w:val="SubtleReference"/>
+        </w:rPr>
+        <w:t xml:space="preserve">Author of minutes: </w:t>
+      </w:r>
+      <w:r>
+        <w:rPr>
+          <w:rStyle w:val="SubtleReference"/>
+        </w:rPr>
+        <w:t>Hani Moussa</w:t>
+      </w:r>
+    </w:p>
+    <w:p/>
+    <w:p>
+      <w:pPr>
+        <w:rPr>
+          <w:rFonts w:asciiTheme="majorHAnsi" w:hAnsiTheme="majorHAnsi"/>
+        </w:rPr>
+      </w:pPr>
+      <w:r>
+        <w:rPr>
+          <w:rFonts w:asciiTheme="majorHAnsi" w:hAnsiTheme="majorHAnsi"/>
+          <w:b/>
+          <w:bCs/>
+          <w:u w:val="single"/>
+        </w:rPr>
+        <w:t xml:space="preserve">Belstead </w:t>
+      </w:r>
+      <w:r>
+        <w:rPr>
+          <w:rFonts w:asciiTheme="majorHAnsi" w:hAnsiTheme="majorHAnsi"/>
+          <w:b/>
+          <w:bCs/>
+          <w:u w:val="single"/>
+        </w:rPr>
+        <w:t>Re-entry</w:t>
+      </w:r>
+      <w:r>
+        <w:rPr>
+          <w:rFonts w:asciiTheme="majorHAnsi" w:hAnsiTheme="majorHAnsi"/>
+          <w:b/>
+          <w:bCs/>
+          <w:u w:val="single"/>
+        </w:rPr>
+        <w:t xml:space="preserve"> Talk</w:t>
+      </w:r>
+    </w:p>
+    <w:p>
+      <w:pPr>
+        <w:rPr>
+          <w:rFonts w:asciiTheme="majorHAnsi" w:hAnsiTheme="majorHAnsi"/>
+        </w:rPr>
+      </w:pPr>
+    </w:p>
+    <w:p>
+      <w:pPr>
+        <w:pStyle w:val="ListParagraph"/>
+        <w:numPr>
+          <w:ilvl w:val="0"/>
+          <w:numId w:val="13"/>
+        </w:numPr>
+        <w:rPr>
+          <w:rFonts w:asciiTheme="majorHAnsi" w:hAnsiTheme="majorHAnsi"/>
+        </w:rPr>
+      </w:pPr>
+      <w:r>
+        <w:rPr>
+          <w:rFonts w:asciiTheme="majorHAnsi" w:hAnsiTheme="majorHAnsi"/>
+        </w:rPr>
+        <w:t>Destructive re-entry</w:t>
+      </w:r>
+    </w:p>
+    <w:p>
+      <w:pPr>
+        <w:pStyle w:val="ListParagraph"/>
+        <w:numPr>
+          <w:ilvl w:val="1"/>
+          <w:numId w:val="13"/>
+        </w:numPr>
+        <w:rPr>
+          <w:rFonts w:asciiTheme="majorHAnsi" w:hAnsiTheme="majorHAnsi"/>
+        </w:rPr>
+      </w:pPr>
+      <w:r>
+        <w:rPr>
+          <w:rFonts w:asciiTheme="majorHAnsi" w:hAnsiTheme="majorHAnsi"/>
+        </w:rPr>
+        <w:t>Some debris can survive</w:t>
+      </w:r>
+    </w:p>
+    <w:p>
+      <w:pPr>
+        <w:pStyle w:val="ListParagraph"/>
+        <w:numPr>
+          <w:ilvl w:val="0"/>
+          <w:numId w:val="13"/>
+        </w:numPr>
+        <w:rPr>
+          <w:rFonts w:asciiTheme="majorHAnsi" w:hAnsiTheme="majorHAnsi"/>
+        </w:rPr>
+      </w:pPr>
+      <w:r>
+        <w:rPr>
+          <w:rFonts w:asciiTheme="majorHAnsi" w:hAnsiTheme="majorHAnsi"/>
+        </w:rPr>
+        <w:t>Uncertainties</w:t>
+      </w:r>
+    </w:p>
+    <w:p>
+      <w:pPr>
+        <w:pStyle w:val="ListParagraph"/>
+        <w:numPr>
+          <w:ilvl w:val="1"/>
+          <w:numId w:val="13"/>
+        </w:numPr>
+        <w:rPr>
+          <w:rFonts w:asciiTheme="majorHAnsi" w:hAnsiTheme="majorHAnsi"/>
+        </w:rPr>
+      </w:pPr>
+      <w:r>
+        <w:rPr>
+          <w:rFonts w:asciiTheme="majorHAnsi" w:hAnsiTheme="majorHAnsi"/>
+        </w:rPr>
+        <w:t>Aerothermodynamics</w:t>
+      </w:r>
+    </w:p>
+    <w:p>
+      <w:pPr>
+        <w:pStyle w:val="ListParagraph"/>
+        <w:numPr>
+          <w:ilvl w:val="2"/>
+          <w:numId w:val="13"/>
+        </w:numPr>
+        <w:rPr>
+          <w:rFonts w:asciiTheme="majorHAnsi" w:hAnsiTheme="majorHAnsi"/>
+        </w:rPr>
+      </w:pPr>
+      <w:r>
+        <w:rPr>
+          <w:rFonts w:asciiTheme="majorHAnsi" w:hAnsiTheme="majorHAnsi"/>
+        </w:rPr>
+        <w:t>Thin parts</w:t>
+      </w:r>
+      <w:r>
+        <w:rPr>
+          <w:rFonts w:asciiTheme="majorHAnsi" w:hAnsiTheme="majorHAnsi"/>
+        </w:rPr>
+        <w:t xml:space="preserve"> get</w:t>
+      </w:r>
+      <w:r>
+        <w:rPr>
+          <w:rFonts w:asciiTheme="majorHAnsi" w:hAnsiTheme="majorHAnsi"/>
+        </w:rPr>
+        <w:t xml:space="preserve"> hot first (titanium bipod test)</w:t>
+      </w:r>
+    </w:p>
+    <w:p>
+      <w:pPr>
+        <w:pStyle w:val="ListParagraph"/>
+        <w:numPr>
+          <w:ilvl w:val="2"/>
+          <w:numId w:val="13"/>
+        </w:numPr>
+        <w:rPr>
+          <w:rFonts w:asciiTheme="majorHAnsi" w:hAnsiTheme="majorHAnsi"/>
+        </w:rPr>
+      </w:pPr>
+      <w:r>
+        <w:rPr>
+          <w:rFonts w:asciiTheme="majorHAnsi" w:hAnsiTheme="majorHAnsi"/>
+        </w:rPr>
+        <w:t>Calculations are not necessarily strong predictors</w:t>
+      </w:r>
+      <w:r>
+        <w:rPr>
+          <w:rFonts w:asciiTheme="majorHAnsi" w:hAnsiTheme="majorHAnsi"/>
+        </w:rPr>
+        <w:t>, testing required</w:t>
+      </w:r>
+    </w:p>
+    <w:p>
+      <w:pPr>
+        <w:pStyle w:val="ListParagraph"/>
+        <w:numPr>
+          <w:ilvl w:val="1"/>
+          <w:numId w:val="13"/>
+        </w:numPr>
+        <w:rPr>
+          <w:rFonts w:asciiTheme="majorHAnsi" w:hAnsiTheme="majorHAnsi"/>
+        </w:rPr>
+      </w:pPr>
+      <w:r>
+        <w:rPr>
+          <w:rFonts w:asciiTheme="majorHAnsi" w:hAnsiTheme="majorHAnsi"/>
+        </w:rPr>
+        <w:t>Fragmentation</w:t>
+      </w:r>
+      <w:r>
+        <w:rPr>
+          <w:rFonts w:asciiTheme="majorHAnsi" w:hAnsiTheme="majorHAnsi"/>
+        </w:rPr>
+        <w:tab/>
+      </w:r>
+    </w:p>
+    <w:p>
+      <w:pPr>
+        <w:pStyle w:val="ListParagraph"/>
+        <w:numPr>
+          <w:ilvl w:val="2"/>
+          <w:numId w:val="13"/>
+        </w:numPr>
+        <w:rPr>
+          <w:rFonts w:asciiTheme="majorHAnsi" w:hAnsiTheme="majorHAnsi"/>
+        </w:rPr>
+      </w:pPr>
+      <w:r>
+        <w:rPr>
+          <w:rFonts w:asciiTheme="majorHAnsi" w:hAnsiTheme="majorHAnsi"/>
+        </w:rPr>
+        <w:t>Electronics box</w:t>
+      </w:r>
+    </w:p>
+    <w:p>
+      <w:pPr>
+        <w:pStyle w:val="ListParagraph"/>
+        <w:numPr>
+          <w:ilvl w:val="3"/>
+          <w:numId w:val="13"/>
+        </w:numPr>
+        <w:rPr>
+          <w:rFonts w:asciiTheme="majorHAnsi" w:hAnsiTheme="majorHAnsi"/>
+        </w:rPr>
+      </w:pPr>
+      <w:r>
+        <w:rPr>
+          <w:rFonts w:asciiTheme="majorHAnsi" w:hAnsiTheme="majorHAnsi"/>
+        </w:rPr>
+        <w:t>Housing fails</w:t>
+      </w:r>
+    </w:p>
+    <w:p>
+      <w:pPr>
+        <w:pStyle w:val="ListParagraph"/>
+        <w:numPr>
+          <w:ilvl w:val="3"/>
+          <w:numId w:val="13"/>
+        </w:numPr>
+        <w:rPr>
+          <w:rFonts w:asciiTheme="majorHAnsi" w:hAnsiTheme="majorHAnsi"/>
+        </w:rPr>
+      </w:pPr>
+      <w:r>
+        <w:rPr>
+          <w:rFonts w:asciiTheme="majorHAnsi" w:hAnsiTheme="majorHAnsi"/>
+        </w:rPr>
+        <w:t>aluminium warps under oxide layer influence</w:t>
+      </w:r>
+    </w:p>
+    <w:p>
+      <w:pPr>
+        <w:pStyle w:val="ListParagraph"/>
+        <w:numPr>
+          <w:ilvl w:val="3"/>
+          <w:numId w:val="13"/>
+        </w:numPr>
+        <w:rPr>
+          <w:rFonts w:asciiTheme="majorHAnsi" w:hAnsiTheme="majorHAnsi"/>
+        </w:rPr>
+      </w:pPr>
+      <w:r>
+        <w:rPr>
+          <w:rFonts w:asciiTheme="majorHAnsi" w:hAnsiTheme="majorHAnsi"/>
+        </w:rPr>
+        <w:t>steel pins survive longer</w:t>
+      </w:r>
+    </w:p>
+    <w:p>
+      <w:pPr>
+        <w:pStyle w:val="ListParagraph"/>
+        <w:numPr>
+          <w:ilvl w:val="3"/>
+          <w:numId w:val="13"/>
+        </w:numPr>
+        <w:rPr>
+          <w:rFonts w:asciiTheme="majorHAnsi" w:hAnsiTheme="majorHAnsi"/>
+        </w:rPr>
+      </w:pPr>
+      <w:r>
+        <w:rPr>
+          <w:rFonts w:asciiTheme="majorHAnsi" w:hAnsiTheme="majorHAnsi"/>
+        </w:rPr>
+        <w:t>electronics card survives past metals</w:t>
+      </w:r>
+    </w:p>
+    <w:p>
+      <w:pPr>
+        <w:pStyle w:val="ListParagraph"/>
+        <w:numPr>
+          <w:ilvl w:val="1"/>
+          <w:numId w:val="13"/>
+        </w:numPr>
+        <w:rPr>
+          <w:rFonts w:asciiTheme="majorHAnsi" w:hAnsiTheme="majorHAnsi"/>
+        </w:rPr>
+      </w:pPr>
+      <w:r>
+        <w:rPr>
+          <w:rFonts w:asciiTheme="majorHAnsi" w:hAnsiTheme="majorHAnsi"/>
+        </w:rPr>
+        <w:t>Material Response</w:t>
+      </w:r>
+    </w:p>
+    <w:p>
+      <w:pPr>
+        <w:pStyle w:val="ListParagraph"/>
+        <w:numPr>
+          <w:ilvl w:val="2"/>
+          <w:numId w:val="13"/>
+        </w:numPr>
+        <w:rPr>
+          <w:rFonts w:asciiTheme="majorHAnsi" w:hAnsiTheme="majorHAnsi"/>
+        </w:rPr>
+      </w:pPr>
+      <w:r>
+        <w:rPr>
+          <w:rFonts w:asciiTheme="majorHAnsi" w:hAnsiTheme="majorHAnsi"/>
+        </w:rPr>
+        <w:t>Liquid droplets, oxide layers</w:t>
+      </w:r>
+      <w:r>
+        <w:rPr>
+          <w:rFonts w:asciiTheme="majorHAnsi" w:hAnsiTheme="majorHAnsi"/>
+        </w:rPr>
+        <w:t xml:space="preserve"> on stainless steel</w:t>
+      </w:r>
+    </w:p>
+    <w:p>
+      <w:pPr>
+        <w:pStyle w:val="ListParagraph"/>
+        <w:numPr>
+          <w:ilvl w:val="0"/>
+          <w:numId w:val="13"/>
+        </w:numPr>
+        <w:rPr>
+          <w:rFonts w:asciiTheme="majorHAnsi" w:hAnsiTheme="majorHAnsi"/>
+        </w:rPr>
+      </w:pPr>
+      <w:r>
+        <w:lastRenderedPageBreak/>
+        <w:t>Knowns</w:t>
+      </w:r>
+    </w:p>
+    <w:p>
+      <w:pPr>
+        <w:pStyle w:val="ListParagraph"/>
+        <w:numPr>
+          <w:ilvl w:val="1"/>
+          <w:numId w:val="13"/>
+        </w:numPr>
+        <w:rPr>
+          <w:rFonts w:asciiTheme="majorHAnsi" w:hAnsiTheme="majorHAnsi"/>
+        </w:rPr>
+      </w:pPr>
+      <w:r>
+        <w:t>Demise qualities</w:t>
+      </w:r>
+    </w:p>
+    <w:p>
+      <w:pPr>
+        <w:pStyle w:val="ListParagraph"/>
+        <w:numPr>
+          <w:ilvl w:val="1"/>
+          <w:numId w:val="13"/>
+        </w:numPr>
+        <w:rPr>
+          <w:rFonts w:asciiTheme="majorHAnsi" w:hAnsiTheme="majorHAnsi"/>
+        </w:rPr>
+      </w:pPr>
+      <w:r>
+        <w:t>Continuum</w:t>
+      </w:r>
+      <w:r>
+        <w:t xml:space="preserve"> heating dependant on length scale</w:t>
+      </w:r>
+    </w:p>
+    <w:p>
+      <w:pPr>
+        <w:pStyle w:val="ListParagraph"/>
+        <w:numPr>
+          <w:ilvl w:val="0"/>
+          <w:numId w:val="13"/>
+        </w:numPr>
+        <w:rPr>
+          <w:rFonts w:asciiTheme="majorHAnsi" w:hAnsiTheme="majorHAnsi"/>
+        </w:rPr>
+      </w:pPr>
+      <w:r>
+        <w:t>Unknowns</w:t>
+      </w:r>
+    </w:p>
+    <w:p>
+      <w:pPr>
+        <w:pStyle w:val="ListParagraph"/>
+        <w:numPr>
+          <w:ilvl w:val="1"/>
+          <w:numId w:val="13"/>
+        </w:numPr>
+        <w:rPr>
+          <w:rFonts w:asciiTheme="majorHAnsi" w:hAnsiTheme="majorHAnsi"/>
+        </w:rPr>
+      </w:pPr>
+      <w:r>
+        <w:t>Rarefied</w:t>
+      </w:r>
+      <w:r>
+        <w:t xml:space="preserve"> heating</w:t>
+      </w:r>
+    </w:p>
+    <w:p>
+      <w:pPr>
+        <w:pStyle w:val="ListParagraph"/>
+        <w:numPr>
+          <w:ilvl w:val="1"/>
+          <w:numId w:val="13"/>
+        </w:numPr>
+        <w:rPr>
+          <w:rFonts w:asciiTheme="majorHAnsi" w:hAnsiTheme="majorHAnsi"/>
+        </w:rPr>
+      </w:pPr>
+      <w:r>
+        <w:t>Structure failure mode in re-entry</w:t>
+      </w:r>
+    </w:p>
+    <w:p>
+      <w:pPr>
+        <w:pStyle w:val="ListParagraph"/>
+        <w:numPr>
+          <w:ilvl w:val="1"/>
+          <w:numId w:val="13"/>
+        </w:numPr>
+        <w:rPr>
+          <w:rFonts w:asciiTheme="majorHAnsi" w:hAnsiTheme="majorHAnsi"/>
+        </w:rPr>
+      </w:pPr>
+      <w:r>
+        <w:t>Materials responses to failure</w:t>
+      </w:r>
+    </w:p>
+    <w:p>
+      <w:pPr>
+        <w:pStyle w:val="ListParagraph"/>
+        <w:numPr>
+          <w:ilvl w:val="2"/>
+          <w:numId w:val="13"/>
+        </w:numPr>
+        <w:rPr>
+          <w:rFonts w:asciiTheme="majorHAnsi" w:hAnsiTheme="majorHAnsi"/>
+        </w:rPr>
+      </w:pPr>
+      <w:r>
+        <w:t>Metals</w:t>
+      </w:r>
+    </w:p>
+    <w:p>
+      <w:pPr>
+        <w:pStyle w:val="ListParagraph"/>
+        <w:numPr>
+          <w:ilvl w:val="2"/>
+          <w:numId w:val="13"/>
+        </w:numPr>
+        <w:rPr>
+          <w:rFonts w:asciiTheme="majorHAnsi" w:hAnsiTheme="majorHAnsi"/>
+        </w:rPr>
+      </w:pPr>
+      <w:r>
+        <w:t>Ceramics</w:t>
+      </w:r>
+    </w:p>
+    <w:p>
+      <w:pPr>
+        <w:pStyle w:val="ListParagraph"/>
+        <w:numPr>
+          <w:ilvl w:val="2"/>
+          <w:numId w:val="13"/>
+        </w:numPr>
+        <w:rPr>
+          <w:rFonts w:asciiTheme="majorHAnsi" w:hAnsiTheme="majorHAnsi"/>
+        </w:rPr>
+      </w:pPr>
+      <w:r>
+        <w:t>Composites</w:t>
+      </w:r>
+    </w:p>
+    <w:p>
+      <w:pPr>
+        <w:pStyle w:val="ListParagraph"/>
+        <w:numPr>
+          <w:ilvl w:val="0"/>
+          <w:numId w:val="13"/>
+        </w:numPr>
+        <w:rPr>
+          <w:rFonts w:asciiTheme="majorHAnsi" w:hAnsiTheme="majorHAnsi"/>
+        </w:rPr>
+      </w:pPr>
+      <w:r>
+        <w:t>QnA</w:t>
+      </w:r>
+    </w:p>
+    <w:p>
+      <w:pPr>
+        <w:pStyle w:val="ListParagraph"/>
+        <w:numPr>
+          <w:ilvl w:val="1"/>
+          <w:numId w:val="13"/>
+        </w:numPr>
+        <w:rPr>
+          <w:rFonts w:asciiTheme="majorHAnsi" w:hAnsiTheme="majorHAnsi"/>
+        </w:rPr>
+      </w:pPr>
+      <w:r>
+        <w:t>Predictions</w:t>
+      </w:r>
+    </w:p>
+    <w:p>
+      <w:pPr>
+        <w:pStyle w:val="ListParagraph"/>
+        <w:numPr>
+          <w:ilvl w:val="2"/>
+          <w:numId w:val="13"/>
+        </w:numPr>
+        <w:rPr>
+          <w:rFonts w:asciiTheme="majorHAnsi" w:hAnsiTheme="majorHAnsi"/>
+        </w:rPr>
+      </w:pPr>
+      <w:r>
+        <w:rPr>
+          <w:rFonts w:asciiTheme="majorHAnsi" w:hAnsiTheme="majorHAnsi"/>
+        </w:rPr>
+        <w:t>Speed</w:t>
+      </w:r>
+      <w:r>
+        <w:rPr>
+          <w:rFonts w:asciiTheme="majorHAnsi" w:hAnsiTheme="majorHAnsi"/>
+        </w:rPr>
+        <w:t>/</w:t>
+      </w:r>
+      <w:r>
+        <w:rPr>
+          <w:rFonts w:asciiTheme="majorHAnsi" w:hAnsiTheme="majorHAnsi"/>
+        </w:rPr>
+        <w:t>air density</w:t>
+      </w:r>
+      <w:r>
+        <w:rPr>
+          <w:rFonts w:asciiTheme="majorHAnsi" w:hAnsiTheme="majorHAnsi"/>
+        </w:rPr>
+        <w:t>/size define drag/heating</w:t>
+      </w:r>
+    </w:p>
+    <w:p>
+      <w:pPr>
+        <w:pStyle w:val="ListParagraph"/>
+        <w:numPr>
+          <w:ilvl w:val="2"/>
+          <w:numId w:val="13"/>
+        </w:numPr>
+        <w:rPr>
+          <w:rFonts w:asciiTheme="majorHAnsi" w:hAnsiTheme="majorHAnsi"/>
+        </w:rPr>
+      </w:pPr>
+      <w:r>
+        <w:rPr>
+          <w:rFonts w:asciiTheme="majorHAnsi" w:hAnsiTheme="majorHAnsi"/>
+        </w:rPr>
+        <w:t>Use literature</w:t>
+      </w:r>
+    </w:p>
+    <w:p>
+      <w:pPr>
+        <w:pStyle w:val="ListParagraph"/>
+        <w:numPr>
+          <w:ilvl w:val="2"/>
+          <w:numId w:val="13"/>
+        </w:numPr>
+        <w:rPr>
+          <w:rFonts w:asciiTheme="majorHAnsi" w:hAnsiTheme="majorHAnsi"/>
+        </w:rPr>
+      </w:pPr>
+      <w:r>
+        <w:rPr>
+          <w:rFonts w:asciiTheme="majorHAnsi" w:hAnsiTheme="majorHAnsi"/>
+        </w:rPr>
+        <w:t xml:space="preserve">High up for </w:t>
+      </w:r>
+      <w:r>
+        <w:rPr>
+          <w:rFonts w:asciiTheme="majorHAnsi" w:hAnsiTheme="majorHAnsi"/>
+        </w:rPr>
+        <w:t>CubeSats</w:t>
+      </w:r>
+    </w:p>
+    <w:p>
+      <w:pPr>
+        <w:pStyle w:val="ListParagraph"/>
+        <w:numPr>
+          <w:ilvl w:val="2"/>
+          <w:numId w:val="13"/>
+        </w:numPr>
+        <w:rPr>
+          <w:rFonts w:asciiTheme="majorHAnsi" w:hAnsiTheme="majorHAnsi"/>
+        </w:rPr>
+      </w:pPr>
+      <w:r>
+        <w:rPr>
+          <w:rFonts w:asciiTheme="majorHAnsi" w:hAnsiTheme="majorHAnsi"/>
+        </w:rPr>
+        <w:t>Box of doom</w:t>
+      </w:r>
+    </w:p>
+    <w:p>
+      <w:pPr>
+        <w:pStyle w:val="ListParagraph"/>
+        <w:numPr>
+          <w:ilvl w:val="1"/>
+          <w:numId w:val="13"/>
+        </w:numPr>
+        <w:rPr>
+          <w:rFonts w:asciiTheme="majorHAnsi" w:hAnsiTheme="majorHAnsi"/>
+        </w:rPr>
+      </w:pPr>
+      <w:r>
+        <w:rPr>
+          <w:rFonts w:asciiTheme="majorHAnsi" w:hAnsiTheme="majorHAnsi"/>
+        </w:rPr>
+        <w:t>Tumbling</w:t>
+      </w:r>
+    </w:p>
+    <w:p>
+      <w:pPr>
+        <w:pStyle w:val="ListParagraph"/>
+        <w:numPr>
+          <w:ilvl w:val="2"/>
+          <w:numId w:val="13"/>
+        </w:numPr>
+        <w:rPr>
+          <w:rFonts w:asciiTheme="majorHAnsi" w:hAnsiTheme="majorHAnsi"/>
+        </w:rPr>
+      </w:pPr>
+      <w:r>
+        <w:rPr>
+          <w:rFonts w:asciiTheme="majorHAnsi" w:hAnsiTheme="majorHAnsi"/>
+        </w:rPr>
+        <w:t xml:space="preserve">Tumble-averaging heat flux, </w:t>
+      </w:r>
+      <w:r>
+        <w:rPr>
+          <w:rFonts w:asciiTheme="majorHAnsi" w:hAnsiTheme="majorHAnsi"/>
+        </w:rPr>
+        <w:t>thermal</w:t>
+      </w:r>
+      <w:r>
+        <w:rPr>
+          <w:rFonts w:asciiTheme="majorHAnsi" w:hAnsiTheme="majorHAnsi"/>
+        </w:rPr>
+        <w:t xml:space="preserve"> </w:t>
+      </w:r>
+      <w:r>
+        <w:rPr>
+          <w:rFonts w:asciiTheme="majorHAnsi" w:hAnsiTheme="majorHAnsi"/>
+        </w:rPr>
+        <w:t>approximation</w:t>
+      </w:r>
+    </w:p>
+    <w:p>
+      <w:pPr>
+        <w:pStyle w:val="ListParagraph"/>
+        <w:numPr>
+          <w:ilvl w:val="2"/>
+          <w:numId w:val="13"/>
+        </w:numPr>
+        <w:rPr>
+          <w:rFonts w:asciiTheme="majorHAnsi" w:hAnsiTheme="majorHAnsi"/>
+        </w:rPr>
+      </w:pPr>
+      <w:r>
+        <w:rPr>
+          <w:rFonts w:asciiTheme="majorHAnsi" w:hAnsiTheme="majorHAnsi"/>
+        </w:rPr>
+        <w:t>Numerical extrapolation</w:t>
+      </w:r>
+    </w:p>
+    <w:p>
+      <w:pPr>
+        <w:pStyle w:val="ListParagraph"/>
+        <w:ind w:left="2160"/>
+        <w:rPr>
+          <w:rFonts w:asciiTheme="majorHAnsi" w:hAnsiTheme="majorHAnsi"/>
+        </w:rPr>
+      </w:pPr>
+    </w:p>
+    <w:p>
+      <w:pPr>
+        <w:rPr>
+          <w:rFonts w:asciiTheme="majorHAnsi" w:hAnsiTheme="majorHAnsi"/>
+          <w:b/>
+          <w:bCs/>
+          <w:u w:val="single"/>
+        </w:rPr>
+      </w:pPr>
+      <w:r>
+        <w:rPr>
+          <w:rFonts w:asciiTheme="majorHAnsi" w:hAnsiTheme="majorHAnsi"/>
+          <w:b/>
+          <w:bCs/>
+          <w:u w:val="single"/>
+        </w:rPr>
+        <w:t>Experiment assessment</w:t>
+      </w:r>
+    </w:p>
+    <w:p>
+      <w:pPr>
+        <w:rPr>
+          <w:rFonts w:asciiTheme="majorHAnsi" w:hAnsiTheme="majorHAnsi"/>
+          <w:b/>
+          <w:bCs/>
+          <w:u w:val="single"/>
+        </w:rPr>
+      </w:pPr>
+    </w:p>
+    <w:p>
+      <w:pPr>
+        <w:pStyle w:val="ListParagraph"/>
+        <w:numPr>
+          <w:ilvl w:val="0"/>
+          <w:numId w:val="15"/>
+        </w:numPr>
+        <w:rPr>
+          <w:rFonts w:asciiTheme="majorHAnsi" w:hAnsiTheme="majorHAnsi"/>
+        </w:rPr>
+      </w:pPr>
+      <w:r>
+        <w:rPr>
+          <w:rFonts w:asciiTheme="majorHAnsi" w:hAnsiTheme="majorHAnsi"/>
+        </w:rPr>
+        <w:t>Fragmentation causes casualty risk</w:t>
+      </w:r>
+    </w:p>
+    <w:p>
+      <w:pPr>
+        <w:pStyle w:val="ListParagraph"/>
+        <w:numPr>
+          <w:ilvl w:val="0"/>
+          <w:numId w:val="15"/>
+        </w:numPr>
+        <w:rPr>
+          <w:rFonts w:asciiTheme="majorHAnsi" w:hAnsiTheme="majorHAnsi"/>
+        </w:rPr>
+      </w:pPr>
+      <w:r>
+        <w:rPr>
+          <w:rFonts w:asciiTheme="majorHAnsi" w:hAnsiTheme="majorHAnsi"/>
+        </w:rPr>
+        <w:t>Experiments to this end</w:t>
+      </w:r>
+    </w:p>
+    <w:p>
+      <w:pPr>
+        <w:pStyle w:val="ListParagraph"/>
+        <w:numPr>
+          <w:ilvl w:val="1"/>
+          <w:numId w:val="15"/>
+        </w:numPr>
+        <w:rPr>
+          <w:rFonts w:asciiTheme="majorHAnsi" w:hAnsiTheme="majorHAnsi"/>
+        </w:rPr>
+      </w:pPr>
+      <w:r>
+        <w:rPr>
+          <w:rFonts w:asciiTheme="majorHAnsi" w:hAnsiTheme="majorHAnsi"/>
+        </w:rPr>
+        <w:t>Entry</w:t>
+      </w:r>
+      <w:r>
+        <w:rPr>
+          <w:rFonts w:asciiTheme="majorHAnsi" w:hAnsiTheme="majorHAnsi"/>
+        </w:rPr>
+        <w:t>S</w:t>
+      </w:r>
+      <w:r>
+        <w:rPr>
+          <w:rFonts w:asciiTheme="majorHAnsi" w:hAnsiTheme="majorHAnsi"/>
+        </w:rPr>
+        <w:t>at</w:t>
+      </w:r>
+    </w:p>
+    <w:p>
+      <w:pPr>
+        <w:pStyle w:val="ListParagraph"/>
+        <w:numPr>
+          <w:ilvl w:val="1"/>
+          <w:numId w:val="15"/>
+        </w:numPr>
+        <w:rPr>
+          <w:rFonts w:asciiTheme="majorHAnsi" w:hAnsiTheme="majorHAnsi"/>
+        </w:rPr>
+      </w:pPr>
+      <w:r>
+        <w:rPr>
+          <w:rFonts w:asciiTheme="majorHAnsi" w:hAnsiTheme="majorHAnsi"/>
+        </w:rPr>
+        <w:t>Qarman</w:t>
+      </w:r>
+    </w:p>
+    <w:p>
+      <w:pPr>
+        <w:pStyle w:val="ListParagraph"/>
+        <w:numPr>
+          <w:ilvl w:val="0"/>
+          <w:numId w:val="15"/>
+        </w:numPr>
+        <w:rPr>
+          <w:rFonts w:asciiTheme="majorHAnsi" w:hAnsiTheme="majorHAnsi"/>
+        </w:rPr>
+      </w:pPr>
+      <w:r>
+        <w:rPr>
+          <w:rFonts w:asciiTheme="majorHAnsi" w:hAnsiTheme="majorHAnsi"/>
+        </w:rPr>
+        <w:t>Flight recorder</w:t>
+      </w:r>
+    </w:p>
+    <w:p>
+      <w:pPr>
+        <w:pStyle w:val="ListParagraph"/>
+        <w:numPr>
+          <w:ilvl w:val="1"/>
+          <w:numId w:val="15"/>
+        </w:numPr>
+        <w:rPr>
+          <w:rFonts w:asciiTheme="majorHAnsi" w:hAnsiTheme="majorHAnsi"/>
+        </w:rPr>
+      </w:pPr>
+      <w:r>
+        <w:rPr>
+          <w:rFonts w:asciiTheme="majorHAnsi" w:hAnsiTheme="majorHAnsi"/>
+        </w:rPr>
+        <w:t>Transmits after blackout</w:t>
+      </w:r>
+    </w:p>
+    <w:p>
+      <w:pPr>
+        <w:pStyle w:val="ListParagraph"/>
+        <w:numPr>
+          <w:ilvl w:val="1"/>
+          <w:numId w:val="15"/>
+        </w:numPr>
+        <w:rPr>
+          <w:rFonts w:asciiTheme="majorHAnsi" w:hAnsiTheme="majorHAnsi"/>
+        </w:rPr>
+      </w:pPr>
+      <w:r>
+        <w:rPr>
+          <w:rFonts w:asciiTheme="majorHAnsi" w:hAnsiTheme="majorHAnsi"/>
+        </w:rPr>
+        <w:t>Parachutes/buoyant</w:t>
+      </w:r>
+    </w:p>
+    <w:p>
+      <w:pPr>
+        <w:pStyle w:val="ListParagraph"/>
+        <w:numPr>
+          <w:ilvl w:val="1"/>
+          <w:numId w:val="15"/>
+        </w:numPr>
+        <w:rPr>
+          <w:rFonts w:asciiTheme="majorHAnsi" w:hAnsiTheme="majorHAnsi"/>
+        </w:rPr>
+      </w:pPr>
+      <w:r>
+        <w:rPr>
+          <w:rFonts w:asciiTheme="majorHAnsi" w:hAnsiTheme="majorHAnsi"/>
+        </w:rPr>
+        <w:t>Difficult</w:t>
+      </w:r>
+      <w:r>
+        <w:rPr>
+          <w:rFonts w:asciiTheme="majorHAnsi" w:hAnsiTheme="majorHAnsi"/>
+        </w:rPr>
+        <w:t xml:space="preserve"> to apply to </w:t>
+      </w:r>
+      <w:r>
+        <w:rPr>
+          <w:rFonts w:asciiTheme="majorHAnsi" w:hAnsiTheme="majorHAnsi"/>
+        </w:rPr>
+        <w:t>CubeSat</w:t>
+      </w:r>
+    </w:p>
+    <w:p>
+      <w:pPr>
+        <w:pStyle w:val="ListParagraph"/>
+        <w:numPr>
+          <w:ilvl w:val="0"/>
+          <w:numId w:val="15"/>
+        </w:numPr>
+        <w:rPr>
+          <w:rFonts w:asciiTheme="majorHAnsi" w:hAnsiTheme="majorHAnsi"/>
+        </w:rPr>
+      </w:pPr>
+      <w:r>
+        <w:rPr>
+          <w:rFonts w:asciiTheme="majorHAnsi" w:hAnsiTheme="majorHAnsi"/>
+        </w:rPr>
+        <w:t>Dedicated vehicles</w:t>
+      </w:r>
+    </w:p>
+    <w:p>
+      <w:pPr>
+        <w:pStyle w:val="ListParagraph"/>
+        <w:numPr>
+          <w:ilvl w:val="1"/>
+          <w:numId w:val="15"/>
+        </w:numPr>
+        <w:rPr>
+          <w:rFonts w:asciiTheme="majorHAnsi" w:hAnsiTheme="majorHAnsi"/>
+        </w:rPr>
+      </w:pPr>
+      <w:r>
+        <w:rPr>
+          <w:rFonts w:asciiTheme="majorHAnsi" w:hAnsiTheme="majorHAnsi"/>
+        </w:rPr>
+        <w:t>Qarman survives blackout</w:t>
+      </w:r>
+    </w:p>
+    <w:p>
+      <w:pPr>
+        <w:pStyle w:val="ListParagraph"/>
+        <w:numPr>
+          <w:ilvl w:val="2"/>
+          <w:numId w:val="15"/>
+        </w:numPr>
+        <w:rPr>
+          <w:rFonts w:asciiTheme="majorHAnsi" w:hAnsiTheme="majorHAnsi"/>
+        </w:rPr>
+      </w:pPr>
+      <w:r>
+        <w:rPr>
+          <w:rFonts w:asciiTheme="majorHAnsi" w:hAnsiTheme="majorHAnsi"/>
+        </w:rPr>
+        <w:t>Heatshield</w:t>
+      </w:r>
+    </w:p>
+    <w:p>
+      <w:pPr>
+        <w:pStyle w:val="ListParagraph"/>
+        <w:numPr>
+          <w:ilvl w:val="2"/>
+          <w:numId w:val="15"/>
+        </w:numPr>
+        <w:rPr>
+          <w:rFonts w:asciiTheme="majorHAnsi" w:hAnsiTheme="majorHAnsi"/>
+        </w:rPr>
+      </w:pPr>
+      <w:r>
+        <w:rPr>
+          <w:rFonts w:asciiTheme="majorHAnsi" w:hAnsiTheme="majorHAnsi"/>
+        </w:rPr>
+        <w:t>Aerodynamically stable</w:t>
+      </w:r>
+    </w:p>
+    <w:p>
+      <w:pPr>
+        <w:pStyle w:val="ListParagraph"/>
+        <w:numPr>
+          <w:ilvl w:val="1"/>
+          <w:numId w:val="15"/>
+        </w:numPr>
+        <w:rPr>
+          <w:rFonts w:asciiTheme="majorHAnsi" w:hAnsiTheme="majorHAnsi"/>
+        </w:rPr>
+      </w:pPr>
+      <w:r>
+        <w:rPr>
+          <w:rFonts w:asciiTheme="majorHAnsi" w:hAnsiTheme="majorHAnsi"/>
+        </w:rPr>
+        <w:t>VAST + VASP</w:t>
+      </w:r>
+    </w:p>
+    <w:p>
+      <w:pPr>
+        <w:pStyle w:val="ListParagraph"/>
+        <w:numPr>
+          <w:ilvl w:val="2"/>
+          <w:numId w:val="15"/>
+        </w:numPr>
+        <w:rPr>
+          <w:rFonts w:asciiTheme="majorHAnsi" w:hAnsiTheme="majorHAnsi"/>
+        </w:rPr>
+      </w:pPr>
+      <w:r>
+        <w:rPr>
+          <w:rFonts w:asciiTheme="majorHAnsi" w:hAnsiTheme="majorHAnsi"/>
+        </w:rPr>
+        <w:t>Large vehicles</w:t>
+      </w:r>
+    </w:p>
+    <w:p>
+      <w:pPr>
+        <w:pStyle w:val="ListParagraph"/>
+        <w:numPr>
+          <w:ilvl w:val="2"/>
+          <w:numId w:val="15"/>
+        </w:numPr>
+        <w:rPr>
+          <w:rFonts w:asciiTheme="majorHAnsi" w:hAnsiTheme="majorHAnsi"/>
+        </w:rPr>
+      </w:pPr>
+      <w:r>
+        <w:rPr>
+          <w:rFonts w:asciiTheme="majorHAnsi" w:hAnsiTheme="majorHAnsi"/>
+        </w:rPr>
+        <w:t>Thermally insulated electronics</w:t>
+      </w:r>
+    </w:p>
+    <w:p>
+      <w:pPr>
+        <w:pStyle w:val="ListParagraph"/>
+        <w:numPr>
+          <w:ilvl w:val="2"/>
+          <w:numId w:val="15"/>
+        </w:numPr>
+        <w:rPr>
+          <w:rFonts w:asciiTheme="majorHAnsi" w:hAnsiTheme="majorHAnsi"/>
+        </w:rPr>
+      </w:pPr>
+      <w:r>
+        <w:rPr>
+          <w:rFonts w:asciiTheme="majorHAnsi" w:hAnsiTheme="majorHAnsi"/>
+        </w:rPr>
+        <w:t>Not applicable to 3U</w:t>
+      </w:r>
+    </w:p>
+    <w:p>
+      <w:pPr>
+        <w:pStyle w:val="ListParagraph"/>
+        <w:numPr>
+          <w:ilvl w:val="0"/>
+          <w:numId w:val="15"/>
+        </w:numPr>
+        <w:rPr>
+          <w:rFonts w:asciiTheme="majorHAnsi" w:hAnsiTheme="majorHAnsi"/>
+        </w:rPr>
+      </w:pPr>
+      <w:r>
+        <w:rPr>
+          <w:rFonts w:asciiTheme="majorHAnsi" w:hAnsiTheme="majorHAnsi"/>
+        </w:rPr>
+        <w:t>Measurements</w:t>
+      </w:r>
+    </w:p>
+    <w:p>
+      <w:pPr>
+        <w:pStyle w:val="ListParagraph"/>
+        <w:numPr>
+          <w:ilvl w:val="1"/>
+          <w:numId w:val="15"/>
+        </w:numPr>
+        <w:rPr>
+          <w:rFonts w:asciiTheme="majorHAnsi" w:hAnsiTheme="majorHAnsi"/>
+        </w:rPr>
+      </w:pPr>
+      <w:r>
+        <w:rPr>
+          <w:rFonts w:asciiTheme="majorHAnsi" w:hAnsiTheme="majorHAnsi"/>
+        </w:rPr>
+        <w:t>Images and video are very helpful</w:t>
+      </w:r>
+    </w:p>
+    <w:p>
+      <w:pPr>
+        <w:pStyle w:val="ListParagraph"/>
+        <w:numPr>
+          <w:ilvl w:val="2"/>
+          <w:numId w:val="15"/>
+        </w:numPr>
+        <w:rPr>
+          <w:rFonts w:asciiTheme="majorHAnsi" w:hAnsiTheme="majorHAnsi"/>
+        </w:rPr>
+      </w:pPr>
+      <w:r>
+        <w:rPr>
+          <w:rFonts w:asciiTheme="majorHAnsi" w:hAnsiTheme="majorHAnsi"/>
+        </w:rPr>
+        <w:t>Not necessarily high resolution</w:t>
+      </w:r>
+    </w:p>
+    <w:p>
+      <w:pPr>
+        <w:pStyle w:val="ListParagraph"/>
+        <w:numPr>
+          <w:ilvl w:val="2"/>
+          <w:numId w:val="15"/>
+        </w:numPr>
+        <w:rPr>
+          <w:rFonts w:asciiTheme="majorHAnsi" w:hAnsiTheme="majorHAnsi"/>
+        </w:rPr>
+      </w:pPr>
+      <w:r>
+        <w:rPr>
+          <w:rFonts w:asciiTheme="majorHAnsi" w:hAnsiTheme="majorHAnsi"/>
+        </w:rPr>
+        <w:t>High number of low res &gt;&gt; low number of high res</w:t>
+      </w:r>
+    </w:p>
+    <w:p>
+      <w:pPr>
+        <w:pStyle w:val="ListParagraph"/>
+        <w:numPr>
+          <w:ilvl w:val="1"/>
+          <w:numId w:val="15"/>
+        </w:numPr>
+        <w:rPr>
+          <w:rFonts w:asciiTheme="majorHAnsi" w:hAnsiTheme="majorHAnsi"/>
+        </w:rPr>
+      </w:pPr>
+      <w:r>
+        <w:rPr>
+          <w:rFonts w:asciiTheme="majorHAnsi" w:hAnsiTheme="majorHAnsi"/>
+        </w:rPr>
+        <w:t>Thermocouple/pressure traces aren’t helpful by themselves</w:t>
+      </w:r>
+    </w:p>
+    <w:p>
+      <w:pPr>
+        <w:pStyle w:val="ListParagraph"/>
+        <w:numPr>
+          <w:ilvl w:val="1"/>
+          <w:numId w:val="15"/>
+        </w:numPr>
+        <w:rPr>
+          <w:rFonts w:asciiTheme="majorHAnsi" w:hAnsiTheme="majorHAnsi"/>
+        </w:rPr>
+      </w:pPr>
+      <w:r>
+        <w:rPr>
+          <w:rFonts w:asciiTheme="majorHAnsi" w:hAnsiTheme="majorHAnsi"/>
+        </w:rPr>
+        <w:t>Images are data hungry,</w:t>
+      </w:r>
+      <w:r>
+        <w:rPr>
+          <w:rFonts w:asciiTheme="majorHAnsi" w:hAnsiTheme="majorHAnsi"/>
+        </w:rPr>
+        <w:t xml:space="preserve"> however</w:t>
+      </w:r>
+    </w:p>
+    <w:p>
+      <w:pPr>
+        <w:pStyle w:val="ListParagraph"/>
+        <w:numPr>
+          <w:ilvl w:val="1"/>
+          <w:numId w:val="15"/>
+        </w:numPr>
+        <w:rPr>
+          <w:rFonts w:asciiTheme="majorHAnsi" w:hAnsiTheme="majorHAnsi"/>
+        </w:rPr>
+      </w:pPr>
+      <w:r>
+        <w:rPr>
+          <w:rFonts w:asciiTheme="majorHAnsi" w:hAnsiTheme="majorHAnsi"/>
+        </w:rPr>
+        <w:t>Thermocouple data high priority</w:t>
+      </w:r>
+    </w:p>
+    <w:p>
+      <w:pPr>
+        <w:pStyle w:val="ListParagraph"/>
+        <w:numPr>
+          <w:ilvl w:val="2"/>
+          <w:numId w:val="15"/>
+        </w:numPr>
+        <w:rPr>
+          <w:rFonts w:asciiTheme="majorHAnsi" w:hAnsiTheme="majorHAnsi"/>
+        </w:rPr>
+      </w:pPr>
+      <w:r>
+        <w:rPr>
+          <w:rFonts w:asciiTheme="majorHAnsi" w:hAnsiTheme="majorHAnsi"/>
+        </w:rPr>
+        <w:t>Doesn’t require high data rates</w:t>
+      </w:r>
+    </w:p>
+    <w:p>
+      <w:pPr>
+        <w:pStyle w:val="ListParagraph"/>
+        <w:numPr>
+          <w:ilvl w:val="0"/>
+          <w:numId w:val="15"/>
+        </w:numPr>
+        <w:rPr>
+          <w:rFonts w:asciiTheme="majorHAnsi" w:hAnsiTheme="majorHAnsi"/>
+        </w:rPr>
+      </w:pPr>
+      <w:r>
+        <w:rPr>
+          <w:rFonts w:asciiTheme="majorHAnsi" w:hAnsiTheme="majorHAnsi"/>
+        </w:rPr>
+        <w:t>Repeatability</w:t>
+      </w:r>
+    </w:p>
+    <w:p>
+      <w:pPr>
+        <w:pStyle w:val="ListParagraph"/>
+        <w:numPr>
+          <w:ilvl w:val="1"/>
+          <w:numId w:val="15"/>
+        </w:numPr>
+        <w:rPr>
+          <w:rFonts w:asciiTheme="majorHAnsi" w:hAnsiTheme="majorHAnsi"/>
+        </w:rPr>
+      </w:pPr>
+      <w:r>
+        <w:rPr>
+          <w:rFonts w:asciiTheme="majorHAnsi" w:hAnsiTheme="majorHAnsi"/>
+        </w:rPr>
+        <w:lastRenderedPageBreak/>
+        <w:t xml:space="preserve">Demise behaviour may vary from </w:t>
+      </w:r>
+      <w:r>
+        <w:rPr>
+          <w:rFonts w:asciiTheme="majorHAnsi" w:hAnsiTheme="majorHAnsi"/>
+        </w:rPr>
+        <w:t>CubeSat</w:t>
+      </w:r>
+      <w:r>
+        <w:rPr>
+          <w:rFonts w:asciiTheme="majorHAnsi" w:hAnsiTheme="majorHAnsi"/>
+        </w:rPr>
+        <w:t xml:space="preserve"> to </w:t>
+      </w:r>
+      <w:r>
+        <w:rPr>
+          <w:rFonts w:asciiTheme="majorHAnsi" w:hAnsiTheme="majorHAnsi"/>
+        </w:rPr>
+        <w:t>CubeSat</w:t>
+      </w:r>
+    </w:p>
+    <w:p>
+      <w:pPr>
+        <w:pStyle w:val="ListParagraph"/>
+        <w:numPr>
+          <w:ilvl w:val="1"/>
+          <w:numId w:val="15"/>
+        </w:numPr>
+        <w:rPr>
+          <w:rFonts w:asciiTheme="majorHAnsi" w:hAnsiTheme="majorHAnsi"/>
+        </w:rPr>
+      </w:pPr>
+      <w:r>
+        <w:rPr>
+          <w:rFonts w:asciiTheme="majorHAnsi" w:hAnsiTheme="majorHAnsi"/>
+        </w:rPr>
+        <w:t xml:space="preserve">Repeatable </w:t>
+      </w:r>
+      <w:r>
+        <w:rPr>
+          <w:rFonts w:asciiTheme="majorHAnsi" w:hAnsiTheme="majorHAnsi"/>
+        </w:rPr>
+        <w:t>CubeSat</w:t>
+      </w:r>
+      <w:r>
+        <w:rPr>
+          <w:rFonts w:asciiTheme="majorHAnsi" w:hAnsiTheme="majorHAnsi"/>
+        </w:rPr>
+        <w:t xml:space="preserve"> is very valuable</w:t>
+      </w:r>
+      <w:r>
+        <w:rPr>
+          <w:rFonts w:asciiTheme="majorHAnsi" w:hAnsiTheme="majorHAnsi"/>
+        </w:rPr>
+        <w:t xml:space="preserve"> – allows consistent scientific results</w:t>
+      </w:r>
+    </w:p>
+    <w:p>
+      <w:pPr>
+        <w:pStyle w:val="ListParagraph"/>
+        <w:numPr>
+          <w:ilvl w:val="0"/>
+          <w:numId w:val="15"/>
+        </w:numPr>
+        <w:rPr>
+          <w:rFonts w:asciiTheme="majorHAnsi" w:hAnsiTheme="majorHAnsi"/>
+        </w:rPr>
+      </w:pPr>
+      <w:r>
+        <w:rPr>
+          <w:rFonts w:asciiTheme="majorHAnsi" w:hAnsiTheme="majorHAnsi"/>
+        </w:rPr>
+        <w:t>QnA</w:t>
+      </w:r>
+    </w:p>
+    <w:p>
+      <w:pPr>
+        <w:pStyle w:val="ListParagraph"/>
+        <w:numPr>
+          <w:ilvl w:val="1"/>
+          <w:numId w:val="15"/>
+        </w:numPr>
+        <w:rPr>
+          <w:rFonts w:asciiTheme="majorHAnsi" w:hAnsiTheme="majorHAnsi"/>
+        </w:rPr>
+      </w:pPr>
+      <w:r>
+        <w:rPr>
+          <w:rFonts w:asciiTheme="majorHAnsi" w:hAnsiTheme="majorHAnsi"/>
+        </w:rPr>
+        <w:t>Blackbox idea</w:t>
+      </w:r>
+    </w:p>
+    <w:p>
+      <w:pPr>
+        <w:pStyle w:val="ListParagraph"/>
+        <w:numPr>
+          <w:ilvl w:val="2"/>
+          <w:numId w:val="15"/>
+        </w:numPr>
+        <w:rPr>
+          <w:rFonts w:asciiTheme="majorHAnsi" w:hAnsiTheme="majorHAnsi"/>
+        </w:rPr>
+      </w:pPr>
+      <w:r>
+        <w:rPr>
+          <w:rFonts w:asciiTheme="majorHAnsi" w:hAnsiTheme="majorHAnsi"/>
+        </w:rPr>
+        <w:t>Great in theory</w:t>
+      </w:r>
+    </w:p>
+    <w:p>
+      <w:pPr>
+        <w:pStyle w:val="ListParagraph"/>
+        <w:numPr>
+          <w:ilvl w:val="2"/>
+          <w:numId w:val="15"/>
+        </w:numPr>
+        <w:rPr>
+          <w:rFonts w:asciiTheme="majorHAnsi" w:hAnsiTheme="majorHAnsi"/>
+        </w:rPr>
+      </w:pPr>
+      <w:r>
+        <w:rPr>
+          <w:rFonts w:asciiTheme="majorHAnsi" w:hAnsiTheme="majorHAnsi"/>
+        </w:rPr>
+        <w:t>Issue is lack of volume in a CubeSat</w:t>
+      </w:r>
+    </w:p>
+    <w:p>
+      <w:pPr>
+        <w:pStyle w:val="ListParagraph"/>
+        <w:numPr>
+          <w:ilvl w:val="1"/>
+          <w:numId w:val="15"/>
+        </w:numPr>
+        <w:rPr>
+          <w:rFonts w:asciiTheme="majorHAnsi" w:hAnsiTheme="majorHAnsi"/>
+        </w:rPr>
+      </w:pPr>
+      <w:r>
+        <w:rPr>
+          <w:rFonts w:asciiTheme="majorHAnsi" w:hAnsiTheme="majorHAnsi"/>
+        </w:rPr>
+        <w:t>Difficulty of transmitting data</w:t>
+      </w:r>
+    </w:p>
+    <w:p>
+      <w:pPr>
+        <w:pStyle w:val="ListParagraph"/>
+        <w:numPr>
+          <w:ilvl w:val="2"/>
+          <w:numId w:val="15"/>
+        </w:numPr>
+        <w:rPr>
+          <w:rFonts w:asciiTheme="majorHAnsi" w:hAnsiTheme="majorHAnsi"/>
+        </w:rPr>
+      </w:pPr>
+      <w:r>
+        <w:rPr>
+          <w:rFonts w:asciiTheme="majorHAnsi" w:hAnsiTheme="majorHAnsi"/>
+        </w:rPr>
+        <w:t>Transmit</w:t>
+      </w:r>
+      <w:r>
+        <w:rPr>
+          <w:rFonts w:asciiTheme="majorHAnsi" w:hAnsiTheme="majorHAnsi"/>
+        </w:rPr>
+        <w:t xml:space="preserve"> through radar-</w:t>
+      </w:r>
+      <w:r>
+        <w:rPr>
+          <w:rFonts w:asciiTheme="majorHAnsi" w:hAnsiTheme="majorHAnsi"/>
+        </w:rPr>
+        <w:t>transparent</w:t>
+      </w:r>
+      <w:r>
+        <w:rPr>
+          <w:rFonts w:asciiTheme="majorHAnsi" w:hAnsiTheme="majorHAnsi"/>
+        </w:rPr>
+        <w:t xml:space="preserve"> material</w:t>
+      </w:r>
+    </w:p>
+    <w:p>
+      <w:pPr>
+        <w:pStyle w:val="ListParagraph"/>
+        <w:numPr>
+          <w:ilvl w:val="2"/>
+          <w:numId w:val="15"/>
+        </w:numPr>
+        <w:rPr>
+          <w:rFonts w:asciiTheme="majorHAnsi" w:hAnsiTheme="majorHAnsi"/>
+        </w:rPr>
+      </w:pPr>
+      <w:r>
+        <w:rPr>
+          <w:rFonts w:asciiTheme="majorHAnsi" w:hAnsiTheme="majorHAnsi"/>
+        </w:rPr>
+        <w:t>Spherical sat (e.g. iball) has wide ability to transmit</w:t>
+      </w:r>
+    </w:p>
+    <w:p>
+      <w:pPr>
+        <w:pStyle w:val="ListParagraph"/>
+        <w:numPr>
+          <w:ilvl w:val="2"/>
+          <w:numId w:val="15"/>
+        </w:numPr>
+        <w:rPr>
+          <w:rFonts w:asciiTheme="majorHAnsi" w:hAnsiTheme="majorHAnsi"/>
+        </w:rPr>
+      </w:pPr>
+      <w:r>
+        <w:rPr>
+          <w:rFonts w:asciiTheme="majorHAnsi" w:hAnsiTheme="majorHAnsi"/>
+        </w:rPr>
+        <w:t>Aerodynamically stable sat allows simple transmit direction</w:t>
+      </w:r>
+    </w:p>
+    <w:p>
+      <w:pPr>
+        <w:pStyle w:val="ListParagraph"/>
+        <w:numPr>
+          <w:ilvl w:val="2"/>
+          <w:numId w:val="15"/>
+        </w:numPr>
+        <w:rPr>
+          <w:rFonts w:asciiTheme="majorHAnsi" w:hAnsiTheme="majorHAnsi"/>
+        </w:rPr>
+      </w:pPr>
+      <w:r>
+        <w:rPr>
+          <w:rFonts w:asciiTheme="majorHAnsi" w:hAnsiTheme="majorHAnsi"/>
+        </w:rPr>
+        <w:t>IRIDIUM satellite network</w:t>
+      </w:r>
+    </w:p>
+    <w:p>
+      <w:pPr>
+        <w:rPr>
+          <w:rFonts w:asciiTheme="majorHAnsi" w:hAnsiTheme="majorHAnsi"/>
+        </w:rPr>
+      </w:pPr>
+    </w:p>
+    <w:p>
+      <w:pPr>
+        <w:rPr>
+          <w:rFonts w:asciiTheme="majorHAnsi" w:hAnsiTheme="majorHAnsi"/>
+        </w:rPr>
+      </w:pPr>
+      <w:r>
+        <w:rPr>
+          <w:rFonts w:asciiTheme="majorHAnsi" w:hAnsiTheme="majorHAnsi"/>
+          <w:b/>
+          <w:bCs/>
+          <w:u w:val="single"/>
+        </w:rPr>
+        <w:t>Discussion with Luke</w:t>
+      </w:r>
+    </w:p>
+    <w:p>
+      <w:pPr>
+        <w:rPr>
+          <w:rFonts w:asciiTheme="majorHAnsi" w:hAnsiTheme="majorHAnsi"/>
+        </w:rPr>
+      </w:pPr>
+    </w:p>
+    <w:p>
+      <w:pPr>
+        <w:pStyle w:val="ListParagraph"/>
+        <w:numPr>
+          <w:ilvl w:val="0"/>
+          <w:numId w:val="16"/>
+        </w:numPr>
+        <w:rPr>
+          <w:rFonts w:asciiTheme="majorHAnsi" w:hAnsiTheme="majorHAnsi"/>
+        </w:rPr>
+      </w:pPr>
+      <w:r>
+        <w:rPr>
+          <w:rFonts w:asciiTheme="majorHAnsi" w:hAnsiTheme="majorHAnsi"/>
+        </w:rPr>
+        <w:t xml:space="preserve">Don’t expect us to </w:t>
+      </w:r>
+      <w:r>
+        <w:rPr>
+          <w:rFonts w:asciiTheme="majorHAnsi" w:hAnsiTheme="majorHAnsi"/>
+        </w:rPr>
+        <w:t>solve</w:t>
+      </w:r>
+      <w:r>
+        <w:rPr>
+          <w:rFonts w:asciiTheme="majorHAnsi" w:hAnsiTheme="majorHAnsi"/>
+        </w:rPr>
+        <w:t xml:space="preserve"> every problem</w:t>
+      </w:r>
+    </w:p>
+    <w:p>
+      <w:pPr>
+        <w:pStyle w:val="ListParagraph"/>
+        <w:numPr>
+          <w:ilvl w:val="1"/>
+          <w:numId w:val="16"/>
+        </w:numPr>
+        <w:rPr>
+          <w:rFonts w:asciiTheme="majorHAnsi" w:hAnsiTheme="majorHAnsi"/>
+        </w:rPr>
+      </w:pPr>
+      <w:r>
+        <w:rPr>
+          <w:rFonts w:asciiTheme="majorHAnsi" w:hAnsiTheme="majorHAnsi"/>
+        </w:rPr>
+        <w:t>&gt;=50% expectation of working</w:t>
+      </w:r>
+    </w:p>
+    <w:p>
+      <w:pPr>
+        <w:pStyle w:val="ListParagraph"/>
+        <w:numPr>
+          <w:ilvl w:val="0"/>
+          <w:numId w:val="16"/>
+        </w:numPr>
+        <w:rPr>
+          <w:rFonts w:asciiTheme="majorHAnsi" w:hAnsiTheme="majorHAnsi"/>
+        </w:rPr>
+      </w:pPr>
+      <w:r>
+        <w:rPr>
+          <w:rFonts w:asciiTheme="majorHAnsi" w:hAnsiTheme="majorHAnsi"/>
+        </w:rPr>
+        <w:t>Transmitting information</w:t>
+      </w:r>
+    </w:p>
+    <w:p>
+      <w:pPr>
+        <w:pStyle w:val="ListParagraph"/>
+        <w:numPr>
+          <w:ilvl w:val="1"/>
+          <w:numId w:val="16"/>
+        </w:numPr>
+        <w:rPr>
+          <w:rFonts w:asciiTheme="majorHAnsi" w:hAnsiTheme="majorHAnsi"/>
+        </w:rPr>
+      </w:pPr>
+      <w:r>
+        <w:rPr>
+          <w:rFonts w:asciiTheme="majorHAnsi" w:hAnsiTheme="majorHAnsi"/>
+        </w:rPr>
+        <w:t xml:space="preserve">No </w:t>
+      </w:r>
+      <w:r>
+        <w:rPr>
+          <w:rFonts w:asciiTheme="majorHAnsi" w:hAnsiTheme="majorHAnsi"/>
+        </w:rPr>
+        <w:t>spin</w:t>
+      </w:r>
+      <w:r>
+        <w:rPr>
+          <w:rFonts w:asciiTheme="majorHAnsi" w:hAnsiTheme="majorHAnsi"/>
+        </w:rPr>
+        <w:t xml:space="preserve"> allows transmitting out the back of the satellite</w:t>
+      </w:r>
+    </w:p>
+    <w:p>
+      <w:pPr>
+        <w:pStyle w:val="ListParagraph"/>
+        <w:numPr>
+          <w:ilvl w:val="1"/>
+          <w:numId w:val="16"/>
+        </w:numPr>
+        <w:rPr>
+          <w:rFonts w:asciiTheme="majorHAnsi" w:hAnsiTheme="majorHAnsi"/>
+        </w:rPr>
+      </w:pPr>
+      <w:r>
+        <w:rPr>
+          <w:rFonts w:asciiTheme="majorHAnsi" w:hAnsiTheme="majorHAnsi"/>
+        </w:rPr>
+        <w:t>Tumbling could use multidirectional antenna</w:t>
+      </w:r>
+    </w:p>
+    <w:p>
+      <w:pPr>
+        <w:pStyle w:val="ListParagraph"/>
+        <w:numPr>
+          <w:ilvl w:val="0"/>
+          <w:numId w:val="16"/>
+        </w:numPr>
+        <w:rPr>
+          <w:rFonts w:asciiTheme="majorHAnsi" w:hAnsiTheme="majorHAnsi"/>
+        </w:rPr>
+      </w:pPr>
+      <w:r>
+        <w:rPr>
+          <w:rFonts w:asciiTheme="majorHAnsi" w:hAnsiTheme="majorHAnsi"/>
+        </w:rPr>
+        <w:t>Size</w:t>
+      </w:r>
+    </w:p>
+    <w:p>
+      <w:pPr>
+        <w:pStyle w:val="ListParagraph"/>
+        <w:numPr>
+          <w:ilvl w:val="1"/>
+          <w:numId w:val="16"/>
+        </w:numPr>
+        <w:rPr>
+          <w:rFonts w:asciiTheme="majorHAnsi" w:hAnsiTheme="majorHAnsi"/>
+        </w:rPr>
+      </w:pPr>
+      <w:r>
+        <w:rPr>
+          <w:rFonts w:asciiTheme="majorHAnsi" w:hAnsiTheme="majorHAnsi"/>
+        </w:rPr>
+        <w:t>Smaller = simpler</w:t>
+      </w:r>
+    </w:p>
+    <w:p>
+      <w:pPr>
+        <w:pStyle w:val="ListParagraph"/>
+        <w:numPr>
+          <w:ilvl w:val="1"/>
+          <w:numId w:val="16"/>
+        </w:numPr>
+        <w:rPr>
+          <w:rFonts w:asciiTheme="majorHAnsi" w:hAnsiTheme="majorHAnsi"/>
+        </w:rPr>
+      </w:pPr>
+      <w:r>
+        <w:rPr>
+          <w:rFonts w:asciiTheme="majorHAnsi" w:hAnsiTheme="majorHAnsi"/>
+        </w:rPr>
+        <w:t>Size decision (1U) allows boundaries for power/size/cost</w:t>
+      </w:r>
+    </w:p>
+    <w:p>
+      <w:pPr>
+        <w:pStyle w:val="ListParagraph"/>
+        <w:numPr>
+          <w:ilvl w:val="0"/>
+          <w:numId w:val="16"/>
+        </w:numPr>
+        <w:rPr>
+          <w:rFonts w:asciiTheme="majorHAnsi" w:hAnsiTheme="majorHAnsi"/>
+        </w:rPr>
+      </w:pPr>
+      <w:r>
+        <w:rPr>
+          <w:rFonts w:asciiTheme="majorHAnsi" w:hAnsiTheme="majorHAnsi"/>
+        </w:rPr>
+        <w:t>Materials not possible on every side due to size constraint</w:t>
+      </w:r>
+    </w:p>
+    <w:p>
+      <w:pPr>
+        <w:pStyle w:val="ListParagraph"/>
+        <w:numPr>
+          <w:ilvl w:val="1"/>
+          <w:numId w:val="16"/>
+        </w:numPr>
+        <w:rPr>
+          <w:rFonts w:asciiTheme="majorHAnsi" w:hAnsiTheme="majorHAnsi"/>
+        </w:rPr>
+      </w:pPr>
+      <w:r>
+        <w:rPr>
+          <w:rFonts w:asciiTheme="majorHAnsi" w:hAnsiTheme="majorHAnsi"/>
+        </w:rPr>
+        <w:t>Could have material for testing on not every side/on 80% of sides</w:t>
+      </w:r>
+    </w:p>
+    <w:p>
+      <w:pPr>
+        <w:pStyle w:val="ListParagraph"/>
+        <w:numPr>
+          <w:ilvl w:val="0"/>
+          <w:numId w:val="16"/>
+        </w:numPr>
+        <w:rPr>
+          <w:rFonts w:asciiTheme="majorHAnsi" w:hAnsiTheme="majorHAnsi"/>
+        </w:rPr>
+      </w:pPr>
+      <w:r>
+        <w:rPr>
+          <w:rFonts w:asciiTheme="majorHAnsi" w:hAnsiTheme="majorHAnsi"/>
+        </w:rPr>
+        <w:t>Timeline</w:t>
+      </w:r>
+    </w:p>
+    <w:p>
+      <w:pPr>
+        <w:pStyle w:val="ListParagraph"/>
+        <w:numPr>
+          <w:ilvl w:val="1"/>
+          <w:numId w:val="16"/>
+        </w:numPr>
+        <w:rPr>
+          <w:rFonts w:asciiTheme="majorHAnsi" w:hAnsiTheme="majorHAnsi"/>
+        </w:rPr>
+      </w:pPr>
+      <w:r>
+        <w:rPr>
+          <w:rFonts w:asciiTheme="majorHAnsi" w:hAnsiTheme="majorHAnsi"/>
+        </w:rPr>
+        <w:t>Current idea as described in yesterday’s meeting</w:t>
+      </w:r>
+    </w:p>
+    <w:p>
+      <w:pPr>
+        <w:pStyle w:val="ListParagraph"/>
+        <w:numPr>
+          <w:ilvl w:val="1"/>
+          <w:numId w:val="16"/>
+        </w:numPr>
+        <w:rPr>
+          <w:rFonts w:asciiTheme="majorHAnsi" w:hAnsiTheme="majorHAnsi"/>
+        </w:rPr>
+      </w:pPr>
+      <w:r>
+        <w:rPr>
+          <w:rFonts w:asciiTheme="majorHAnsi" w:hAnsiTheme="majorHAnsi"/>
+        </w:rPr>
+        <w:t>Transmission requires radio-transparent materials</w:t>
+      </w:r>
+    </w:p>
+    <w:p>
+      <w:pPr>
+        <w:pStyle w:val="ListParagraph"/>
+        <w:numPr>
+          <w:ilvl w:val="0"/>
+          <w:numId w:val="16"/>
+        </w:numPr>
+        <w:rPr>
+          <w:rFonts w:asciiTheme="majorHAnsi" w:hAnsiTheme="majorHAnsi"/>
+        </w:rPr>
+      </w:pPr>
+      <w:r>
+        <w:rPr>
+          <w:rFonts w:asciiTheme="majorHAnsi" w:hAnsiTheme="majorHAnsi"/>
+        </w:rPr>
+        <w:t>Transmission</w:t>
+      </w:r>
+    </w:p>
+    <w:p>
+      <w:pPr>
+        <w:pStyle w:val="ListParagraph"/>
+        <w:numPr>
+          <w:ilvl w:val="1"/>
+          <w:numId w:val="16"/>
+        </w:numPr>
+        <w:rPr>
+          <w:rFonts w:asciiTheme="majorHAnsi" w:hAnsiTheme="majorHAnsi"/>
+        </w:rPr>
+      </w:pPr>
+      <w:r>
+        <w:rPr>
+          <w:rFonts w:asciiTheme="majorHAnsi" w:hAnsiTheme="majorHAnsi"/>
+        </w:rPr>
+        <w:t>Tumbling limits window of transmission for single-direction antenna</w:t>
+      </w:r>
+    </w:p>
+    <w:p>
+      <w:pPr>
+        <w:pStyle w:val="ListParagraph"/>
+        <w:numPr>
+          <w:ilvl w:val="1"/>
+          <w:numId w:val="16"/>
+        </w:numPr>
+        <w:rPr>
+          <w:rFonts w:asciiTheme="majorHAnsi" w:hAnsiTheme="majorHAnsi"/>
+        </w:rPr>
+      </w:pPr>
+      <w:r>
+        <w:rPr>
+          <w:rFonts w:asciiTheme="majorHAnsi" w:hAnsiTheme="majorHAnsi"/>
+        </w:rPr>
+        <w:t>Side panel with unidirectional antenna</w:t>
+      </w:r>
+      <w:r>
+        <w:rPr>
+          <w:rFonts w:asciiTheme="majorHAnsi" w:hAnsiTheme="majorHAnsi"/>
+        </w:rPr>
+        <w:t xml:space="preserve"> not part of material experiment</w:t>
+      </w:r>
+    </w:p>
+    <w:p>
+      <w:pPr>
+        <w:pStyle w:val="ListParagraph"/>
+        <w:numPr>
+          <w:ilvl w:val="1"/>
+          <w:numId w:val="16"/>
+        </w:numPr>
+        <w:rPr>
+          <w:rFonts w:asciiTheme="majorHAnsi" w:hAnsiTheme="majorHAnsi"/>
+        </w:rPr>
+      </w:pPr>
+      <w:r>
+        <w:rPr>
+          <w:rFonts w:asciiTheme="majorHAnsi" w:hAnsiTheme="majorHAnsi"/>
+        </w:rPr>
+        <w:t>Choice comes down to data-rate required/instrumentation</w:t>
+      </w:r>
+    </w:p>
+    <w:p>
+      <w:pPr>
+        <w:pStyle w:val="ListParagraph"/>
+        <w:numPr>
+          <w:ilvl w:val="0"/>
+          <w:numId w:val="16"/>
+        </w:numPr>
+        <w:rPr>
+          <w:rFonts w:asciiTheme="majorHAnsi" w:hAnsiTheme="majorHAnsi"/>
+        </w:rPr>
+      </w:pPr>
+      <w:r>
+        <w:rPr>
+          <w:rFonts w:asciiTheme="majorHAnsi" w:hAnsiTheme="majorHAnsi"/>
+        </w:rPr>
+        <w:t>Mission objective</w:t>
+      </w:r>
+    </w:p>
+    <w:p>
+      <w:pPr>
+        <w:pStyle w:val="ListParagraph"/>
+        <w:numPr>
+          <w:ilvl w:val="1"/>
+          <w:numId w:val="16"/>
+        </w:numPr>
+        <w:rPr>
+          <w:rFonts w:asciiTheme="majorHAnsi" w:hAnsiTheme="majorHAnsi"/>
+        </w:rPr>
+      </w:pPr>
+      <w:r>
+        <w:rPr>
+          <w:rFonts w:asciiTheme="majorHAnsi" w:hAnsiTheme="majorHAnsi"/>
+        </w:rPr>
+        <w:t>Secondary objective</w:t>
+      </w:r>
+      <w:r>
+        <w:rPr>
+          <w:rFonts w:asciiTheme="majorHAnsi" w:hAnsiTheme="majorHAnsi"/>
+        </w:rPr>
+        <w:t xml:space="preserve"> is beneficial to materials testing customers – track environmental impact</w:t>
+      </w:r>
+    </w:p>
+    <w:p>
+      <w:pPr>
+        <w:pStyle w:val="ListParagraph"/>
+        <w:numPr>
+          <w:ilvl w:val="1"/>
+          <w:numId w:val="16"/>
+        </w:numPr>
+        <w:rPr>
+          <w:rFonts w:asciiTheme="majorHAnsi" w:hAnsiTheme="majorHAnsi"/>
+        </w:rPr>
+      </w:pPr>
+      <w:r>
+        <w:rPr>
+          <w:rFonts w:asciiTheme="majorHAnsi" w:hAnsiTheme="majorHAnsi"/>
+        </w:rPr>
+        <w:t>Spectrometer</w:t>
+      </w:r>
+      <w:r>
+        <w:rPr>
+          <w:rFonts w:asciiTheme="majorHAnsi" w:hAnsiTheme="majorHAnsi"/>
+        </w:rPr>
+        <w:t xml:space="preserve"> is large for 1U, would work for 8U</w:t>
+      </w:r>
+    </w:p>
+    <w:p>
+      <w:pPr>
+        <w:pStyle w:val="ListParagraph"/>
+        <w:numPr>
+          <w:ilvl w:val="0"/>
+          <w:numId w:val="16"/>
+        </w:numPr>
+        <w:rPr>
+          <w:rFonts w:asciiTheme="majorHAnsi" w:hAnsiTheme="majorHAnsi"/>
+        </w:rPr>
+      </w:pPr>
+      <w:r>
+        <w:rPr>
+          <w:rFonts w:asciiTheme="majorHAnsi" w:hAnsiTheme="majorHAnsi"/>
+        </w:rPr>
+        <w:t>Sensor on outside</w:t>
+      </w:r>
+    </w:p>
+    <w:p>
+      <w:pPr>
+        <w:pStyle w:val="ListParagraph"/>
+        <w:numPr>
+          <w:ilvl w:val="1"/>
+          <w:numId w:val="16"/>
+        </w:numPr>
+        <w:rPr>
+          <w:rFonts w:asciiTheme="majorHAnsi" w:hAnsiTheme="majorHAnsi"/>
+        </w:rPr>
+      </w:pPr>
+      <w:r>
+        <w:rPr>
+          <w:rFonts w:asciiTheme="majorHAnsi" w:hAnsiTheme="majorHAnsi"/>
+        </w:rPr>
+        <w:t>Glue – easy to take off</w:t>
+      </w:r>
+    </w:p>
+    <w:p>
+      <w:pPr>
+        <w:pStyle w:val="ListParagraph"/>
+        <w:numPr>
+          <w:ilvl w:val="1"/>
+          <w:numId w:val="16"/>
+        </w:numPr>
+        <w:rPr>
+          <w:rFonts w:asciiTheme="majorHAnsi" w:hAnsiTheme="majorHAnsi"/>
+        </w:rPr>
+      </w:pPr>
+      <w:r>
+        <w:rPr>
+          <w:rFonts w:asciiTheme="majorHAnsi" w:hAnsiTheme="majorHAnsi"/>
+        </w:rPr>
+        <w:t>Solder</w:t>
+      </w:r>
+      <w:r>
+        <w:rPr>
+          <w:rFonts w:asciiTheme="majorHAnsi" w:hAnsiTheme="majorHAnsi"/>
+        </w:rPr>
+        <w:t xml:space="preserve"> – wire will be broken down</w:t>
+      </w:r>
+    </w:p>
+    <w:p>
+      <w:pPr>
+        <w:pStyle w:val="ListParagraph"/>
+        <w:numPr>
+          <w:ilvl w:val="1"/>
+          <w:numId w:val="16"/>
+        </w:numPr>
+        <w:rPr>
+          <w:rFonts w:asciiTheme="majorHAnsi" w:hAnsiTheme="majorHAnsi"/>
+        </w:rPr>
+      </w:pPr>
+      <w:r>
+        <w:rPr>
+          <w:rFonts w:asciiTheme="majorHAnsi" w:hAnsiTheme="majorHAnsi"/>
+        </w:rPr>
+        <w:t>Bore-hole</w:t>
+      </w:r>
+      <w:r>
+        <w:rPr>
+          <w:rFonts w:asciiTheme="majorHAnsi" w:hAnsiTheme="majorHAnsi"/>
+        </w:rPr>
+        <w:t xml:space="preserve"> – measure under the surface</w:t>
+      </w:r>
+      <w:r>
+        <w:rPr>
+          <w:rFonts w:asciiTheme="majorHAnsi" w:hAnsiTheme="majorHAnsi"/>
+        </w:rPr>
+        <w:t>, but doesn’t measure true surface temperature</w:t>
+      </w:r>
+    </w:p>
+    <w:p>
+      <w:pPr>
+        <w:pStyle w:val="ListParagraph"/>
+        <w:numPr>
+          <w:ilvl w:val="0"/>
+          <w:numId w:val="16"/>
+        </w:numPr>
+        <w:rPr>
+          <w:rFonts w:asciiTheme="majorHAnsi" w:hAnsiTheme="majorHAnsi"/>
+        </w:rPr>
+      </w:pPr>
+      <w:r>
+        <w:rPr>
+          <w:rFonts w:asciiTheme="majorHAnsi" w:hAnsiTheme="majorHAnsi"/>
+        </w:rPr>
+        <w:t>Logbook review next week</w:t>
+      </w:r>
+    </w:p>
+    <w:p>
+      <w:pPr>
+        <w:pStyle w:val="ListParagraph"/>
+        <w:numPr>
+          <w:ilvl w:val="1"/>
+          <w:numId w:val="16"/>
+        </w:numPr>
+        <w:rPr>
+          <w:rFonts w:asciiTheme="majorHAnsi" w:hAnsiTheme="majorHAnsi"/>
+        </w:rPr>
+      </w:pPr>
+      <w:r>
+        <w:rPr>
+          <w:rFonts w:asciiTheme="majorHAnsi" w:hAnsiTheme="majorHAnsi"/>
+        </w:rPr>
+        <w:t>Go over logbooks</w:t>
+      </w:r>
+    </w:p>
+    <w:p>
+      <w:pPr>
+        <w:pStyle w:val="ListParagraph"/>
+        <w:numPr>
+          <w:ilvl w:val="1"/>
+          <w:numId w:val="16"/>
+        </w:numPr>
+        <w:rPr>
+          <w:rFonts w:asciiTheme="majorHAnsi" w:hAnsiTheme="majorHAnsi"/>
+        </w:rPr>
+      </w:pPr>
+      <w:r>
+        <w:rPr>
+          <w:rFonts w:asciiTheme="majorHAnsi" w:hAnsiTheme="majorHAnsi"/>
+        </w:rPr>
+        <w:t>Tidy up logbooks till then</w:t>
+      </w:r>
+    </w:p>
+    <w:p>
+      <w:pPr>
+        <w:pStyle w:val="ListParagraph"/>
+        <w:numPr>
+          <w:ilvl w:val="1"/>
+          <w:numId w:val="16"/>
+        </w:numPr>
+        <w:rPr>
+          <w:rFonts w:asciiTheme="majorHAnsi" w:hAnsiTheme="majorHAnsi"/>
+        </w:rPr>
+      </w:pPr>
+      <w:r>
+        <w:rPr>
+          <w:rFonts w:asciiTheme="majorHAnsi" w:hAnsiTheme="majorHAnsi"/>
+        </w:rPr>
+        <w:t xml:space="preserve">Not examinable till end of </w:t>
+      </w:r>
+      <w:r>
+        <w:rPr>
+          <w:rFonts w:asciiTheme="majorHAnsi" w:hAnsiTheme="majorHAnsi"/>
+        </w:rPr>
+        <w:t>project</w:t>
+      </w:r>
+    </w:p>
     <w:sectPr>
       <w:pgSz w:w="11906" w:h="16838"/>
       <w:pgMar w:top="1440" w:right="1440" w:bottom="1440" w:left="1440" w:header="709" w:footer="709" w:gutter="0"/>
@@ -8103,6 +10519,119 @@
     </w:lvl>
   </w:abstractNum>
   <w:abstractNum w:abstractNumId="5" w15:restartNumberingAfterBreak="0">
+    <w:nsid w:val="375333DA"/>
+    <w:multiLevelType w:val="hybridMultilevel"/>
+    <w:tmpl w:val="EABE2076"/>
+    <w:lvl w:ilvl="0" w:tplc="08090001">
+      <w:start w:val="1"/>
+      <w:numFmt w:val="bullet"/>
+      <w:lvlText w:val=""/>
+      <w:lvlJc w:val="left"/>
+      <w:pPr>
+        <w:ind w:left="1080" w:hanging="360"/>
+      </w:pPr>
+      <w:rPr>
+        <w:rFonts w:ascii="Symbol" w:hAnsi="Symbol" w:hint="default"/>
+      </w:rPr>
+    </w:lvl>
+    <w:lvl w:ilvl="1" w:tplc="08090003" w:tentative="1">
+      <w:start w:val="1"/>
+      <w:numFmt w:val="bullet"/>
+      <w:lvlText w:val="o"/>
+      <w:lvlJc w:val="left"/>
+      <w:pPr>
+        <w:ind w:left="1800" w:hanging="360"/>
+      </w:pPr>
+      <w:rPr>
+        <w:rFonts w:ascii="Courier New" w:hAnsi="Courier New" w:cs="Courier New" w:hint="default"/>
+      </w:rPr>
+    </w:lvl>
+    <w:lvl w:ilvl="2" w:tplc="08090005" w:tentative="1">
+      <w:start w:val="1"/>
+      <w:numFmt w:val="bullet"/>
+      <w:lvlText w:val=""/>
+      <w:lvlJc w:val="left"/>
+      <w:pPr>
+        <w:ind w:left="2520" w:hanging="360"/>
+      </w:pPr>
+      <w:rPr>
+        <w:rFonts w:ascii="Wingdings" w:hAnsi="Wingdings" w:hint="default"/>
+      </w:rPr>
+    </w:lvl>
+    <w:lvl w:ilvl="3" w:tplc="08090001" w:tentative="1">
+      <w:start w:val="1"/>
+      <w:numFmt w:val="bullet"/>
+      <w:lvlText w:val=""/>
+      <w:lvlJc w:val="left"/>
+      <w:pPr>
+        <w:ind w:left="3240" w:hanging="360"/>
+      </w:pPr>
+      <w:rPr>
+        <w:rFonts w:ascii="Symbol" w:hAnsi="Symbol" w:hint="default"/>
+      </w:rPr>
+    </w:lvl>
+    <w:lvl w:ilvl="4" w:tplc="08090003" w:tentative="1">
+      <w:start w:val="1"/>
+      <w:numFmt w:val="bullet"/>
+      <w:lvlText w:val="o"/>
+      <w:lvlJc w:val="left"/>
+      <w:pPr>
+        <w:ind w:left="3960" w:hanging="360"/>
+      </w:pPr>
+      <w:rPr>
+        <w:rFonts w:ascii="Courier New" w:hAnsi="Courier New" w:cs="Courier New" w:hint="default"/>
+      </w:rPr>
+    </w:lvl>
+    <w:lvl w:ilvl="5" w:tplc="08090005" w:tentative="1">
+      <w:start w:val="1"/>
+      <w:numFmt w:val="bullet"/>
+      <w:lvlText w:val=""/>
+      <w:lvlJc w:val="left"/>
+      <w:pPr>
+        <w:ind w:left="4680" w:hanging="360"/>
+      </w:pPr>
+      <w:rPr>
+        <w:rFonts w:ascii="Wingdings" w:hAnsi="Wingdings" w:hint="default"/>
+      </w:rPr>
+    </w:lvl>
+    <w:lvl w:ilvl="6" w:tplc="08090001" w:tentative="1">
+      <w:start w:val="1"/>
+      <w:numFmt w:val="bullet"/>
+      <w:lvlText w:val=""/>
+      <w:lvlJc w:val="left"/>
+      <w:pPr>
+        <w:ind w:left="5400" w:hanging="360"/>
+      </w:pPr>
+      <w:rPr>
+        <w:rFonts w:ascii="Symbol" w:hAnsi="Symbol" w:hint="default"/>
+      </w:rPr>
+    </w:lvl>
+    <w:lvl w:ilvl="7" w:tplc="08090003" w:tentative="1">
+      <w:start w:val="1"/>
+      <w:numFmt w:val="bullet"/>
+      <w:lvlText w:val="o"/>
+      <w:lvlJc w:val="left"/>
+      <w:pPr>
+        <w:ind w:left="6120" w:hanging="360"/>
+      </w:pPr>
+      <w:rPr>
+        <w:rFonts w:ascii="Courier New" w:hAnsi="Courier New" w:cs="Courier New" w:hint="default"/>
+      </w:rPr>
+    </w:lvl>
+    <w:lvl w:ilvl="8" w:tplc="08090005" w:tentative="1">
+      <w:start w:val="1"/>
+      <w:numFmt w:val="bullet"/>
+      <w:lvlText w:val=""/>
+      <w:lvlJc w:val="left"/>
+      <w:pPr>
+        <w:ind w:left="6840" w:hanging="360"/>
+      </w:pPr>
+      <w:rPr>
+        <w:rFonts w:ascii="Wingdings" w:hAnsi="Wingdings" w:hint="default"/>
+      </w:rPr>
+    </w:lvl>
+  </w:abstractNum>
+  <w:abstractNum w:abstractNumId="6" w15:restartNumberingAfterBreak="0">
     <w:nsid w:val="407049D3"/>
     <w:multiLevelType w:val="hybridMultilevel"/>
     <w:tmpl w:val="B68E0502"/>
@@ -8215,7 +10744,7 @@
       </w:rPr>
     </w:lvl>
   </w:abstractNum>
-  <w:abstractNum w:abstractNumId="6" w15:restartNumberingAfterBreak="0">
+  <w:abstractNum w:abstractNumId="7" w15:restartNumberingAfterBreak="0">
     <w:nsid w:val="4337590F"/>
     <w:multiLevelType w:val="hybridMultilevel"/>
     <w:tmpl w:val="4C327694"/>
@@ -8328,7 +10857,233 @@
       </w:rPr>
     </w:lvl>
   </w:abstractNum>
-  <w:abstractNum w:abstractNumId="7" w15:restartNumberingAfterBreak="0">
+  <w:abstractNum w:abstractNumId="8" w15:restartNumberingAfterBreak="0">
+    <w:nsid w:val="4F1A6AB3"/>
+    <w:multiLevelType w:val="hybridMultilevel"/>
+    <w:tmpl w:val="27265608"/>
+    <w:lvl w:ilvl="0" w:tplc="08090001">
+      <w:start w:val="1"/>
+      <w:numFmt w:val="bullet"/>
+      <w:lvlText w:val=""/>
+      <w:lvlJc w:val="left"/>
+      <w:pPr>
+        <w:ind w:left="720" w:hanging="360"/>
+      </w:pPr>
+      <w:rPr>
+        <w:rFonts w:ascii="Symbol" w:hAnsi="Symbol" w:hint="default"/>
+      </w:rPr>
+    </w:lvl>
+    <w:lvl w:ilvl="1" w:tplc="08090003">
+      <w:start w:val="1"/>
+      <w:numFmt w:val="bullet"/>
+      <w:lvlText w:val="o"/>
+      <w:lvlJc w:val="left"/>
+      <w:pPr>
+        <w:ind w:left="1440" w:hanging="360"/>
+      </w:pPr>
+      <w:rPr>
+        <w:rFonts w:ascii="Courier New" w:hAnsi="Courier New" w:cs="Courier New" w:hint="default"/>
+      </w:rPr>
+    </w:lvl>
+    <w:lvl w:ilvl="2" w:tplc="08090005">
+      <w:start w:val="1"/>
+      <w:numFmt w:val="bullet"/>
+      <w:lvlText w:val=""/>
+      <w:lvlJc w:val="left"/>
+      <w:pPr>
+        <w:ind w:left="2160" w:hanging="360"/>
+      </w:pPr>
+      <w:rPr>
+        <w:rFonts w:ascii="Wingdings" w:hAnsi="Wingdings" w:hint="default"/>
+      </w:rPr>
+    </w:lvl>
+    <w:lvl w:ilvl="3" w:tplc="08090001">
+      <w:start w:val="1"/>
+      <w:numFmt w:val="bullet"/>
+      <w:lvlText w:val=""/>
+      <w:lvlJc w:val="left"/>
+      <w:pPr>
+        <w:ind w:left="2880" w:hanging="360"/>
+      </w:pPr>
+      <w:rPr>
+        <w:rFonts w:ascii="Symbol" w:hAnsi="Symbol" w:hint="default"/>
+      </w:rPr>
+    </w:lvl>
+    <w:lvl w:ilvl="4" w:tplc="08090003" w:tentative="1">
+      <w:start w:val="1"/>
+      <w:numFmt w:val="bullet"/>
+      <w:lvlText w:val="o"/>
+      <w:lvlJc w:val="left"/>
+      <w:pPr>
+        <w:ind w:left="3600" w:hanging="360"/>
+      </w:pPr>
+      <w:rPr>
+        <w:rFonts w:ascii="Courier New" w:hAnsi="Courier New" w:cs="Courier New" w:hint="default"/>
+      </w:rPr>
+    </w:lvl>
+    <w:lvl w:ilvl="5" w:tplc="08090005" w:tentative="1">
+      <w:start w:val="1"/>
+      <w:numFmt w:val="bullet"/>
+      <w:lvlText w:val=""/>
+      <w:lvlJc w:val="left"/>
+      <w:pPr>
+        <w:ind w:left="4320" w:hanging="360"/>
+      </w:pPr>
+      <w:rPr>
+        <w:rFonts w:ascii="Wingdings" w:hAnsi="Wingdings" w:hint="default"/>
+      </w:rPr>
+    </w:lvl>
+    <w:lvl w:ilvl="6" w:tplc="08090001" w:tentative="1">
+      <w:start w:val="1"/>
+      <w:numFmt w:val="bullet"/>
+      <w:lvlText w:val=""/>
+      <w:lvlJc w:val="left"/>
+      <w:pPr>
+        <w:ind w:left="5040" w:hanging="360"/>
+      </w:pPr>
+      <w:rPr>
+        <w:rFonts w:ascii="Symbol" w:hAnsi="Symbol" w:hint="default"/>
+      </w:rPr>
+    </w:lvl>
+    <w:lvl w:ilvl="7" w:tplc="08090003" w:tentative="1">
+      <w:start w:val="1"/>
+      <w:numFmt w:val="bullet"/>
+      <w:lvlText w:val="o"/>
+      <w:lvlJc w:val="left"/>
+      <w:pPr>
+        <w:ind w:left="5760" w:hanging="360"/>
+      </w:pPr>
+      <w:rPr>
+        <w:rFonts w:ascii="Courier New" w:hAnsi="Courier New" w:cs="Courier New" w:hint="default"/>
+      </w:rPr>
+    </w:lvl>
+    <w:lvl w:ilvl="8" w:tplc="08090005" w:tentative="1">
+      <w:start w:val="1"/>
+      <w:numFmt w:val="bullet"/>
+      <w:lvlText w:val=""/>
+      <w:lvlJc w:val="left"/>
+      <w:pPr>
+        <w:ind w:left="6480" w:hanging="360"/>
+      </w:pPr>
+      <w:rPr>
+        <w:rFonts w:ascii="Wingdings" w:hAnsi="Wingdings" w:hint="default"/>
+      </w:rPr>
+    </w:lvl>
+  </w:abstractNum>
+  <w:abstractNum w:abstractNumId="9" w15:restartNumberingAfterBreak="0">
+    <w:nsid w:val="54284714"/>
+    <w:multiLevelType w:val="hybridMultilevel"/>
+    <w:tmpl w:val="1AFC8CCA"/>
+    <w:lvl w:ilvl="0" w:tplc="08090001">
+      <w:start w:val="1"/>
+      <w:numFmt w:val="bullet"/>
+      <w:lvlText w:val=""/>
+      <w:lvlJc w:val="left"/>
+      <w:pPr>
+        <w:ind w:left="720" w:hanging="360"/>
+      </w:pPr>
+      <w:rPr>
+        <w:rFonts w:ascii="Symbol" w:hAnsi="Symbol" w:hint="default"/>
+      </w:rPr>
+    </w:lvl>
+    <w:lvl w:ilvl="1" w:tplc="08090003">
+      <w:start w:val="1"/>
+      <w:numFmt w:val="bullet"/>
+      <w:lvlText w:val="o"/>
+      <w:lvlJc w:val="left"/>
+      <w:pPr>
+        <w:ind w:left="1440" w:hanging="360"/>
+      </w:pPr>
+      <w:rPr>
+        <w:rFonts w:ascii="Courier New" w:hAnsi="Courier New" w:cs="Courier New" w:hint="default"/>
+      </w:rPr>
+    </w:lvl>
+    <w:lvl w:ilvl="2" w:tplc="08090005" w:tentative="1">
+      <w:start w:val="1"/>
+      <w:numFmt w:val="bullet"/>
+      <w:lvlText w:val=""/>
+      <w:lvlJc w:val="left"/>
+      <w:pPr>
+        <w:ind w:left="2160" w:hanging="360"/>
+      </w:pPr>
+      <w:rPr>
+        <w:rFonts w:ascii="Wingdings" w:hAnsi="Wingdings" w:hint="default"/>
+      </w:rPr>
+    </w:lvl>
+    <w:lvl w:ilvl="3" w:tplc="08090001" w:tentative="1">
+      <w:start w:val="1"/>
+      <w:numFmt w:val="bullet"/>
+      <w:lvlText w:val=""/>
+      <w:lvlJc w:val="left"/>
+      <w:pPr>
+        <w:ind w:left="2880" w:hanging="360"/>
+      </w:pPr>
+      <w:rPr>
+        <w:rFonts w:ascii="Symbol" w:hAnsi="Symbol" w:hint="default"/>
+      </w:rPr>
+    </w:lvl>
+    <w:lvl w:ilvl="4" w:tplc="08090003" w:tentative="1">
+      <w:start w:val="1"/>
+      <w:numFmt w:val="bullet"/>
+      <w:lvlText w:val="o"/>
+      <w:lvlJc w:val="left"/>
+      <w:pPr>
+        <w:ind w:left="3600" w:hanging="360"/>
+      </w:pPr>
+      <w:rPr>
+        <w:rFonts w:ascii="Courier New" w:hAnsi="Courier New" w:cs="Courier New" w:hint="default"/>
+      </w:rPr>
+    </w:lvl>
+    <w:lvl w:ilvl="5" w:tplc="08090005" w:tentative="1">
+      <w:start w:val="1"/>
+      <w:numFmt w:val="bullet"/>
+      <w:lvlText w:val=""/>
+      <w:lvlJc w:val="left"/>
+      <w:pPr>
+        <w:ind w:left="4320" w:hanging="360"/>
+      </w:pPr>
+      <w:rPr>
+        <w:rFonts w:ascii="Wingdings" w:hAnsi="Wingdings" w:hint="default"/>
+      </w:rPr>
+    </w:lvl>
+    <w:lvl w:ilvl="6" w:tplc="08090001" w:tentative="1">
+      <w:start w:val="1"/>
+      <w:numFmt w:val="bullet"/>
+      <w:lvlText w:val=""/>
+      <w:lvlJc w:val="left"/>
+      <w:pPr>
+        <w:ind w:left="5040" w:hanging="360"/>
+      </w:pPr>
+      <w:rPr>
+        <w:rFonts w:ascii="Symbol" w:hAnsi="Symbol" w:hint="default"/>
+      </w:rPr>
+    </w:lvl>
+    <w:lvl w:ilvl="7" w:tplc="08090003" w:tentative="1">
+      <w:start w:val="1"/>
+      <w:numFmt w:val="bullet"/>
+      <w:lvlText w:val="o"/>
+      <w:lvlJc w:val="left"/>
+      <w:pPr>
+        <w:ind w:left="5760" w:hanging="360"/>
+      </w:pPr>
+      <w:rPr>
+        <w:rFonts w:ascii="Courier New" w:hAnsi="Courier New" w:cs="Courier New" w:hint="default"/>
+      </w:rPr>
+    </w:lvl>
+    <w:lvl w:ilvl="8" w:tplc="08090005" w:tentative="1">
+      <w:start w:val="1"/>
+      <w:numFmt w:val="bullet"/>
+      <w:lvlText w:val=""/>
+      <w:lvlJc w:val="left"/>
+      <w:pPr>
+        <w:ind w:left="6480" w:hanging="360"/>
+      </w:pPr>
+      <w:rPr>
+        <w:rFonts w:ascii="Wingdings" w:hAnsi="Wingdings" w:hint="default"/>
+      </w:rPr>
+    </w:lvl>
+  </w:abstractNum>
+  <w:abstractNum w:abstractNumId="10" w15:restartNumberingAfterBreak="0">
     <w:nsid w:val="65121DAF"/>
     <w:multiLevelType w:val="hybridMultilevel"/>
     <w:tmpl w:val="E552237A"/>
@@ -8441,7 +11196,7 @@
       </w:rPr>
     </w:lvl>
   </w:abstractNum>
-  <w:abstractNum w:abstractNumId="8" w15:restartNumberingAfterBreak="0">
+  <w:abstractNum w:abstractNumId="11" w15:restartNumberingAfterBreak="0">
     <w:nsid w:val="65EC6B84"/>
     <w:multiLevelType w:val="hybridMultilevel"/>
     <w:tmpl w:val="35568CF2"/>
@@ -8554,7 +11309,7 @@
       </w:rPr>
     </w:lvl>
   </w:abstractNum>
-  <w:abstractNum w:abstractNumId="9" w15:restartNumberingAfterBreak="0">
+  <w:abstractNum w:abstractNumId="12" w15:restartNumberingAfterBreak="0">
     <w:nsid w:val="67DC3C91"/>
     <w:multiLevelType w:val="hybridMultilevel"/>
     <w:tmpl w:val="A6D0EB66"/>
@@ -8667,7 +11422,120 @@
       </w:rPr>
     </w:lvl>
   </w:abstractNum>
-  <w:abstractNum w:abstractNumId="10" w15:restartNumberingAfterBreak="0">
+  <w:abstractNum w:abstractNumId="13" w15:restartNumberingAfterBreak="0">
+    <w:nsid w:val="67E34CE8"/>
+    <w:multiLevelType w:val="hybridMultilevel"/>
+    <w:tmpl w:val="30A6A666"/>
+    <w:lvl w:ilvl="0" w:tplc="08090001">
+      <w:start w:val="1"/>
+      <w:numFmt w:val="bullet"/>
+      <w:lvlText w:val=""/>
+      <w:lvlJc w:val="left"/>
+      <w:pPr>
+        <w:ind w:left="720" w:hanging="360"/>
+      </w:pPr>
+      <w:rPr>
+        <w:rFonts w:ascii="Symbol" w:hAnsi="Symbol" w:hint="default"/>
+      </w:rPr>
+    </w:lvl>
+    <w:lvl w:ilvl="1" w:tplc="08090003">
+      <w:start w:val="1"/>
+      <w:numFmt w:val="bullet"/>
+      <w:lvlText w:val="o"/>
+      <w:lvlJc w:val="left"/>
+      <w:pPr>
+        <w:ind w:left="1440" w:hanging="360"/>
+      </w:pPr>
+      <w:rPr>
+        <w:rFonts w:ascii="Courier New" w:hAnsi="Courier New" w:cs="Courier New" w:hint="default"/>
+      </w:rPr>
+    </w:lvl>
+    <w:lvl w:ilvl="2" w:tplc="08090005">
+      <w:start w:val="1"/>
+      <w:numFmt w:val="bullet"/>
+      <w:lvlText w:val=""/>
+      <w:lvlJc w:val="left"/>
+      <w:pPr>
+        <w:ind w:left="2160" w:hanging="360"/>
+      </w:pPr>
+      <w:rPr>
+        <w:rFonts w:ascii="Wingdings" w:hAnsi="Wingdings" w:hint="default"/>
+      </w:rPr>
+    </w:lvl>
+    <w:lvl w:ilvl="3" w:tplc="08090001" w:tentative="1">
+      <w:start w:val="1"/>
+      <w:numFmt w:val="bullet"/>
+      <w:lvlText w:val=""/>
+      <w:lvlJc w:val="left"/>
+      <w:pPr>
+        <w:ind w:left="2880" w:hanging="360"/>
+      </w:pPr>
+      <w:rPr>
+        <w:rFonts w:ascii="Symbol" w:hAnsi="Symbol" w:hint="default"/>
+      </w:rPr>
+    </w:lvl>
+    <w:lvl w:ilvl="4" w:tplc="08090003" w:tentative="1">
+      <w:start w:val="1"/>
+      <w:numFmt w:val="bullet"/>
+      <w:lvlText w:val="o"/>
+      <w:lvlJc w:val="left"/>
+      <w:pPr>
+        <w:ind w:left="3600" w:hanging="360"/>
+      </w:pPr>
+      <w:rPr>
+        <w:rFonts w:ascii="Courier New" w:hAnsi="Courier New" w:cs="Courier New" w:hint="default"/>
+      </w:rPr>
+    </w:lvl>
+    <w:lvl w:ilvl="5" w:tplc="08090005" w:tentative="1">
+      <w:start w:val="1"/>
+      <w:numFmt w:val="bullet"/>
+      <w:lvlText w:val=""/>
+      <w:lvlJc w:val="left"/>
+      <w:pPr>
+        <w:ind w:left="4320" w:hanging="360"/>
+      </w:pPr>
+      <w:rPr>
+        <w:rFonts w:ascii="Wingdings" w:hAnsi="Wingdings" w:hint="default"/>
+      </w:rPr>
+    </w:lvl>
+    <w:lvl w:ilvl="6" w:tplc="08090001" w:tentative="1">
+      <w:start w:val="1"/>
+      <w:numFmt w:val="bullet"/>
+      <w:lvlText w:val=""/>
+      <w:lvlJc w:val="left"/>
+      <w:pPr>
+        <w:ind w:left="5040" w:hanging="360"/>
+      </w:pPr>
+      <w:rPr>
+        <w:rFonts w:ascii="Symbol" w:hAnsi="Symbol" w:hint="default"/>
+      </w:rPr>
+    </w:lvl>
+    <w:lvl w:ilvl="7" w:tplc="08090003" w:tentative="1">
+      <w:start w:val="1"/>
+      <w:numFmt w:val="bullet"/>
+      <w:lvlText w:val="o"/>
+      <w:lvlJc w:val="left"/>
+      <w:pPr>
+        <w:ind w:left="5760" w:hanging="360"/>
+      </w:pPr>
+      <w:rPr>
+        <w:rFonts w:ascii="Courier New" w:hAnsi="Courier New" w:cs="Courier New" w:hint="default"/>
+      </w:rPr>
+    </w:lvl>
+    <w:lvl w:ilvl="8" w:tplc="08090005" w:tentative="1">
+      <w:start w:val="1"/>
+      <w:numFmt w:val="bullet"/>
+      <w:lvlText w:val=""/>
+      <w:lvlJc w:val="left"/>
+      <w:pPr>
+        <w:ind w:left="6480" w:hanging="360"/>
+      </w:pPr>
+      <w:rPr>
+        <w:rFonts w:ascii="Wingdings" w:hAnsi="Wingdings" w:hint="default"/>
+      </w:rPr>
+    </w:lvl>
+  </w:abstractNum>
+  <w:abstractNum w:abstractNumId="14" w15:restartNumberingAfterBreak="0">
     <w:nsid w:val="721E3C90"/>
     <w:multiLevelType w:val="hybridMultilevel"/>
     <w:tmpl w:val="82569250"/>
@@ -8780,7 +11648,7 @@
       </w:rPr>
     </w:lvl>
   </w:abstractNum>
-  <w:abstractNum w:abstractNumId="11" w15:restartNumberingAfterBreak="0">
+  <w:abstractNum w:abstractNumId="15" w15:restartNumberingAfterBreak="0">
     <w:nsid w:val="75BD216B"/>
     <w:multiLevelType w:val="hybridMultilevel"/>
     <w:tmpl w:val="9BB2A0BE"/>
@@ -8900,7 +11768,7 @@
     <w:abstractNumId w:val="3"/>
   </w:num>
   <w:num w:numId="3" w16cid:durableId="47385406">
-    <w:abstractNumId w:val="10"/>
+    <w:abstractNumId w:val="14"/>
   </w:num>
   <w:num w:numId="4" w16cid:durableId="1671106123">
     <w:abstractNumId w:val="1"/>
@@ -8909,25 +11777,37 @@
     <w:abstractNumId w:val="4"/>
   </w:num>
   <w:num w:numId="6" w16cid:durableId="1746605179">
-    <w:abstractNumId w:val="8"/>
+    <w:abstractNumId w:val="11"/>
   </w:num>
   <w:num w:numId="7" w16cid:durableId="157694516">
-    <w:abstractNumId w:val="9"/>
+    <w:abstractNumId w:val="12"/>
   </w:num>
   <w:num w:numId="8" w16cid:durableId="1155561197">
+    <w:abstractNumId w:val="7"/>
+  </w:num>
+  <w:num w:numId="9" w16cid:durableId="471870996">
+    <w:abstractNumId w:val="15"/>
+  </w:num>
+  <w:num w:numId="10" w16cid:durableId="975721942">
     <w:abstractNumId w:val="6"/>
   </w:num>
-  <w:num w:numId="9" w16cid:durableId="471870996">
-    <w:abstractNumId w:val="11"/>
-  </w:num>
-  <w:num w:numId="10" w16cid:durableId="975721942">
-    <w:abstractNumId w:val="5"/>
-  </w:num>
   <w:num w:numId="11" w16cid:durableId="388188527">
-    <w:abstractNumId w:val="7"/>
+    <w:abstractNumId w:val="10"/>
   </w:num>
   <w:num w:numId="12" w16cid:durableId="1512909826">
     <w:abstractNumId w:val="2"/>
+  </w:num>
+  <w:num w:numId="13" w16cid:durableId="1158888787">
+    <w:abstractNumId w:val="8"/>
+  </w:num>
+  <w:num w:numId="14" w16cid:durableId="2066835110">
+    <w:abstractNumId w:val="5"/>
+  </w:num>
+  <w:num w:numId="15" w16cid:durableId="1791438152">
+    <w:abstractNumId w:val="13"/>
+  </w:num>
+  <w:num w:numId="16" w16cid:durableId="1392653150">
+    <w:abstractNumId w:val="9"/>
   </w:num>
 </w:numbering>
 </file>

</xml_diff>

<commit_message>
Add 27/1 Meeting Minutes
</commit_message>
<xml_diff>
--- a/Hani/Logbook - Hani Moussa.docx
+++ b/Hani/Logbook - Hani Moussa.docx
@@ -44,7 +44,7 @@
       <w:pPr>
         <w:pStyle w:val="Heading1"/>
       </w:pPr>
-      <w:bookmarkStart w:id="0" w:name="_Toc188357830"/>
+      <w:bookmarkStart w:id="0" w:name="_Toc188884096"/>
       <w:r>
         <w:lastRenderedPageBreak/>
         <w:t>Common part</w:t>
@@ -55,7 +55,7 @@
       <w:pPr>
         <w:pStyle w:val="Heading2"/>
       </w:pPr>
-      <w:bookmarkStart w:id="1" w:name="_Toc188357831"/>
+      <w:bookmarkStart w:id="1" w:name="_Toc188884097"/>
       <w:r>
         <w:t>Team members</w:t>
       </w:r>
@@ -93,7 +93,7 @@
       <w:pPr>
         <w:pStyle w:val="Heading2"/>
       </w:pPr>
-      <w:bookmarkStart w:id="2" w:name="_Toc188357832"/>
+      <w:bookmarkStart w:id="2" w:name="_Toc188884098"/>
       <w:r>
         <w:t>Summary of the project and objectives</w:t>
       </w:r>
@@ -173,7 +173,7 @@
             </w:rPr>
             <w:fldChar w:fldCharType="separate"/>
           </w:r>
-          <w:hyperlink w:anchor="_Toc188357830" w:history="1">
+          <w:hyperlink w:anchor="_Toc188884096" w:history="1">
             <w:r>
               <w:rPr>
                 <w:rStyle w:val="Hyperlink"/>
@@ -200,7 +200,7 @@
                 <w:noProof/>
                 <w:webHidden/>
               </w:rPr>
-              <w:instrText xml:space="preserve"> PAGEREF _Toc188357830 \h </w:instrText>
+              <w:instrText xml:space="preserve"> PAGEREF _Toc188884096 \h </w:instrText>
             </w:r>
             <w:r>
               <w:rPr>
@@ -247,7 +247,7 @@
               <w:lang w:eastAsia="en-GB"/>
             </w:rPr>
           </w:pPr>
-          <w:hyperlink w:anchor="_Toc188357831" w:history="1">
+          <w:hyperlink w:anchor="_Toc188884097" w:history="1">
             <w:r>
               <w:rPr>
                 <w:rStyle w:val="Hyperlink"/>
@@ -274,7 +274,7 @@
                 <w:noProof/>
                 <w:webHidden/>
               </w:rPr>
-              <w:instrText xml:space="preserve"> PAGEREF _Toc188357831 \h </w:instrText>
+              <w:instrText xml:space="preserve"> PAGEREF _Toc188884097 \h </w:instrText>
             </w:r>
             <w:r>
               <w:rPr>
@@ -321,7 +321,7 @@
               <w:lang w:eastAsia="en-GB"/>
             </w:rPr>
           </w:pPr>
-          <w:hyperlink w:anchor="_Toc188357832" w:history="1">
+          <w:hyperlink w:anchor="_Toc188884098" w:history="1">
             <w:r>
               <w:rPr>
                 <w:rStyle w:val="Hyperlink"/>
@@ -348,7 +348,7 @@
                 <w:noProof/>
                 <w:webHidden/>
               </w:rPr>
-              <w:instrText xml:space="preserve"> PAGEREF _Toc188357832 \h </w:instrText>
+              <w:instrText xml:space="preserve"> PAGEREF _Toc188884098 \h </w:instrText>
             </w:r>
             <w:r>
               <w:rPr>
@@ -395,7 +395,7 @@
               <w:lang w:eastAsia="en-GB"/>
             </w:rPr>
           </w:pPr>
-          <w:hyperlink w:anchor="_Toc188357833" w:history="1">
+          <w:hyperlink w:anchor="_Toc188884099" w:history="1">
             <w:r>
               <w:rPr>
                 <w:rStyle w:val="Hyperlink"/>
@@ -422,7 +422,7 @@
                 <w:noProof/>
                 <w:webHidden/>
               </w:rPr>
-              <w:instrText xml:space="preserve"> PAGEREF _Toc188357833 \h </w:instrText>
+              <w:instrText xml:space="preserve"> PAGEREF _Toc188884099 \h </w:instrText>
             </w:r>
             <w:r>
               <w:rPr>
@@ -467,7 +467,7 @@
               <w:lang w:eastAsia="en-GB"/>
             </w:rPr>
           </w:pPr>
-          <w:hyperlink w:anchor="_Toc188357834" w:history="1">
+          <w:hyperlink w:anchor="_Toc188884100" w:history="1">
             <w:r>
               <w:rPr>
                 <w:rStyle w:val="Hyperlink"/>
@@ -494,7 +494,7 @@
                 <w:noProof/>
                 <w:webHidden/>
               </w:rPr>
-              <w:instrText xml:space="preserve"> PAGEREF _Toc188357834 \h </w:instrText>
+              <w:instrText xml:space="preserve"> PAGEREF _Toc188884100 \h </w:instrText>
             </w:r>
             <w:r>
               <w:rPr>
@@ -539,7 +539,7 @@
               <w:lang w:eastAsia="en-GB"/>
             </w:rPr>
           </w:pPr>
-          <w:hyperlink w:anchor="_Toc188357835" w:history="1">
+          <w:hyperlink w:anchor="_Toc188884101" w:history="1">
             <w:r>
               <w:rPr>
                 <w:rStyle w:val="Hyperlink"/>
@@ -566,7 +566,7 @@
                 <w:noProof/>
                 <w:webHidden/>
               </w:rPr>
-              <w:instrText xml:space="preserve"> PAGEREF _Toc188357835 \h </w:instrText>
+              <w:instrText xml:space="preserve"> PAGEREF _Toc188884101 \h </w:instrText>
             </w:r>
             <w:r>
               <w:rPr>
@@ -611,7 +611,7 @@
               <w:lang w:eastAsia="en-GB"/>
             </w:rPr>
           </w:pPr>
-          <w:hyperlink w:anchor="_Toc188357836" w:history="1">
+          <w:hyperlink w:anchor="_Toc188884102" w:history="1">
             <w:r>
               <w:rPr>
                 <w:rStyle w:val="Hyperlink"/>
@@ -638,7 +638,7 @@
                 <w:noProof/>
                 <w:webHidden/>
               </w:rPr>
-              <w:instrText xml:space="preserve"> PAGEREF _Toc188357836 \h </w:instrText>
+              <w:instrText xml:space="preserve"> PAGEREF _Toc188884102 \h </w:instrText>
             </w:r>
             <w:r>
               <w:rPr>
@@ -685,7 +685,7 @@
               <w:lang w:eastAsia="en-GB"/>
             </w:rPr>
           </w:pPr>
-          <w:hyperlink w:anchor="_Toc188357837" w:history="1">
+          <w:hyperlink w:anchor="_Toc188884103" w:history="1">
             <w:r>
               <w:rPr>
                 <w:rStyle w:val="Hyperlink"/>
@@ -712,7 +712,7 @@
                 <w:noProof/>
                 <w:webHidden/>
               </w:rPr>
-              <w:instrText xml:space="preserve"> PAGEREF _Toc188357837 \h </w:instrText>
+              <w:instrText xml:space="preserve"> PAGEREF _Toc188884103 \h </w:instrText>
             </w:r>
             <w:r>
               <w:rPr>
@@ -757,7 +757,7 @@
               <w:lang w:eastAsia="en-GB"/>
             </w:rPr>
           </w:pPr>
-          <w:hyperlink w:anchor="_Toc188357838" w:history="1">
+          <w:hyperlink w:anchor="_Toc188884104" w:history="1">
             <w:r>
               <w:rPr>
                 <w:rStyle w:val="Hyperlink"/>
@@ -784,7 +784,7 @@
                 <w:noProof/>
                 <w:webHidden/>
               </w:rPr>
-              <w:instrText xml:space="preserve"> PAGEREF _Toc188357838 \h </w:instrText>
+              <w:instrText xml:space="preserve"> PAGEREF _Toc188884104 \h </w:instrText>
             </w:r>
             <w:r>
               <w:rPr>
@@ -829,7 +829,7 @@
               <w:lang w:eastAsia="en-GB"/>
             </w:rPr>
           </w:pPr>
-          <w:hyperlink w:anchor="_Toc188357839" w:history="1">
+          <w:hyperlink w:anchor="_Toc188884105" w:history="1">
             <w:r>
               <w:rPr>
                 <w:rStyle w:val="Hyperlink"/>
@@ -856,7 +856,7 @@
                 <w:noProof/>
                 <w:webHidden/>
               </w:rPr>
-              <w:instrText xml:space="preserve"> PAGEREF _Toc188357839 \h </w:instrText>
+              <w:instrText xml:space="preserve"> PAGEREF _Toc188884105 \h </w:instrText>
             </w:r>
             <w:r>
               <w:rPr>
@@ -901,7 +901,7 @@
               <w:lang w:eastAsia="en-GB"/>
             </w:rPr>
           </w:pPr>
-          <w:hyperlink w:anchor="_Toc188357840" w:history="1">
+          <w:hyperlink w:anchor="_Toc188884106" w:history="1">
             <w:r>
               <w:rPr>
                 <w:rStyle w:val="Hyperlink"/>
@@ -928,7 +928,7 @@
                 <w:noProof/>
                 <w:webHidden/>
               </w:rPr>
-              <w:instrText xml:space="preserve"> PAGEREF _Toc188357840 \h </w:instrText>
+              <w:instrText xml:space="preserve"> PAGEREF _Toc188884106 \h </w:instrText>
             </w:r>
             <w:r>
               <w:rPr>
@@ -975,7 +975,7 @@
               <w:lang w:eastAsia="en-GB"/>
             </w:rPr>
           </w:pPr>
-          <w:hyperlink w:anchor="_Toc188357841" w:history="1">
+          <w:hyperlink w:anchor="_Toc188884107" w:history="1">
             <w:r>
               <w:rPr>
                 <w:rStyle w:val="Hyperlink"/>
@@ -1002,7 +1002,7 @@
                 <w:noProof/>
                 <w:webHidden/>
               </w:rPr>
-              <w:instrText xml:space="preserve"> PAGEREF _Toc188357841 \h </w:instrText>
+              <w:instrText xml:space="preserve"> PAGEREF _Toc188884107 \h </w:instrText>
             </w:r>
             <w:r>
               <w:rPr>
@@ -1049,7 +1049,7 @@
               <w:lang w:eastAsia="en-GB"/>
             </w:rPr>
           </w:pPr>
-          <w:hyperlink w:anchor="_Toc188357842" w:history="1">
+          <w:hyperlink w:anchor="_Toc188884108" w:history="1">
             <w:r>
               <w:rPr>
                 <w:rStyle w:val="Hyperlink"/>
@@ -1076,7 +1076,7 @@
                 <w:noProof/>
                 <w:webHidden/>
               </w:rPr>
-              <w:instrText xml:space="preserve"> PAGEREF _Toc188357842 \h </w:instrText>
+              <w:instrText xml:space="preserve"> PAGEREF _Toc188884108 \h </w:instrText>
             </w:r>
             <w:r>
               <w:rPr>
@@ -1121,7 +1121,7 @@
               <w:lang w:eastAsia="en-GB"/>
             </w:rPr>
           </w:pPr>
-          <w:hyperlink w:anchor="_Toc188357843" w:history="1">
+          <w:hyperlink w:anchor="_Toc188884109" w:history="1">
             <w:r>
               <w:rPr>
                 <w:rStyle w:val="Hyperlink"/>
@@ -1148,7 +1148,7 @@
                 <w:noProof/>
                 <w:webHidden/>
               </w:rPr>
-              <w:instrText xml:space="preserve"> PAGEREF _Toc188357843 \h </w:instrText>
+              <w:instrText xml:space="preserve"> PAGEREF _Toc188884109 \h </w:instrText>
             </w:r>
             <w:r>
               <w:rPr>
@@ -1193,7 +1193,7 @@
               <w:lang w:eastAsia="en-GB"/>
             </w:rPr>
           </w:pPr>
-          <w:hyperlink w:anchor="_Toc188357844" w:history="1">
+          <w:hyperlink w:anchor="_Toc188884110" w:history="1">
             <w:r>
               <w:rPr>
                 <w:rStyle w:val="Hyperlink"/>
@@ -1220,7 +1220,7 @@
                 <w:noProof/>
                 <w:webHidden/>
               </w:rPr>
-              <w:instrText xml:space="preserve"> PAGEREF _Toc188357844 \h </w:instrText>
+              <w:instrText xml:space="preserve"> PAGEREF _Toc188884110 \h </w:instrText>
             </w:r>
             <w:r>
               <w:rPr>
@@ -1265,7 +1265,7 @@
               <w:lang w:eastAsia="en-GB"/>
             </w:rPr>
           </w:pPr>
-          <w:hyperlink w:anchor="_Toc188357845" w:history="1">
+          <w:hyperlink w:anchor="_Toc188884111" w:history="1">
             <w:r>
               <w:rPr>
                 <w:rStyle w:val="Hyperlink"/>
@@ -1292,7 +1292,7 @@
                 <w:noProof/>
                 <w:webHidden/>
               </w:rPr>
-              <w:instrText xml:space="preserve"> PAGEREF _Toc188357845 \h </w:instrText>
+              <w:instrText xml:space="preserve"> PAGEREF _Toc188884111 \h </w:instrText>
             </w:r>
             <w:r>
               <w:rPr>
@@ -1339,7 +1339,7 @@
               <w:lang w:eastAsia="en-GB"/>
             </w:rPr>
           </w:pPr>
-          <w:hyperlink w:anchor="_Toc188357846" w:history="1">
+          <w:hyperlink w:anchor="_Toc188884112" w:history="1">
             <w:r>
               <w:rPr>
                 <w:rStyle w:val="Hyperlink"/>
@@ -1366,7 +1366,7 @@
                 <w:noProof/>
                 <w:webHidden/>
               </w:rPr>
-              <w:instrText xml:space="preserve"> PAGEREF _Toc188357846 \h </w:instrText>
+              <w:instrText xml:space="preserve"> PAGEREF _Toc188884112 \h </w:instrText>
             </w:r>
             <w:r>
               <w:rPr>
@@ -1411,7 +1411,7 @@
               <w:lang w:eastAsia="en-GB"/>
             </w:rPr>
           </w:pPr>
-          <w:hyperlink w:anchor="_Toc188357847" w:history="1">
+          <w:hyperlink w:anchor="_Toc188884113" w:history="1">
             <w:r>
               <w:rPr>
                 <w:rStyle w:val="Hyperlink"/>
@@ -1438,7 +1438,7 @@
                 <w:noProof/>
                 <w:webHidden/>
               </w:rPr>
-              <w:instrText xml:space="preserve"> PAGEREF _Toc188357847 \h </w:instrText>
+              <w:instrText xml:space="preserve"> PAGEREF _Toc188884113 \h </w:instrText>
             </w:r>
             <w:r>
               <w:rPr>
@@ -1483,7 +1483,7 @@
               <w:lang w:eastAsia="en-GB"/>
             </w:rPr>
           </w:pPr>
-          <w:hyperlink w:anchor="_Toc188357848" w:history="1">
+          <w:hyperlink w:anchor="_Toc188884114" w:history="1">
             <w:r>
               <w:rPr>
                 <w:rStyle w:val="Hyperlink"/>
@@ -1510,7 +1510,7 @@
                 <w:noProof/>
                 <w:webHidden/>
               </w:rPr>
-              <w:instrText xml:space="preserve"> PAGEREF _Toc188357848 \h </w:instrText>
+              <w:instrText xml:space="preserve"> PAGEREF _Toc188884114 \h </w:instrText>
             </w:r>
             <w:r>
               <w:rPr>
@@ -1555,7 +1555,7 @@
               <w:lang w:eastAsia="en-GB"/>
             </w:rPr>
           </w:pPr>
-          <w:hyperlink w:anchor="_Toc188357849" w:history="1">
+          <w:hyperlink w:anchor="_Toc188884115" w:history="1">
             <w:r>
               <w:rPr>
                 <w:rStyle w:val="Hyperlink"/>
@@ -1582,7 +1582,7 @@
                 <w:noProof/>
                 <w:webHidden/>
               </w:rPr>
-              <w:instrText xml:space="preserve"> PAGEREF _Toc188357849 \h </w:instrText>
+              <w:instrText xml:space="preserve"> PAGEREF _Toc188884115 \h </w:instrText>
             </w:r>
             <w:r>
               <w:rPr>
@@ -1629,7 +1629,7 @@
               <w:lang w:eastAsia="en-GB"/>
             </w:rPr>
           </w:pPr>
-          <w:hyperlink w:anchor="_Toc188357850" w:history="1">
+          <w:hyperlink w:anchor="_Toc188884116" w:history="1">
             <w:r>
               <w:rPr>
                 <w:rStyle w:val="Hyperlink"/>
@@ -1656,7 +1656,7 @@
                 <w:noProof/>
                 <w:webHidden/>
               </w:rPr>
-              <w:instrText xml:space="preserve"> PAGEREF _Toc188357850 \h </w:instrText>
+              <w:instrText xml:space="preserve"> PAGEREF _Toc188884116 \h </w:instrText>
             </w:r>
             <w:r>
               <w:rPr>
@@ -1703,7 +1703,7 @@
               <w:lang w:eastAsia="en-GB"/>
             </w:rPr>
           </w:pPr>
-          <w:hyperlink w:anchor="_Toc188357851" w:history="1">
+          <w:hyperlink w:anchor="_Toc188884117" w:history="1">
             <w:r>
               <w:rPr>
                 <w:rStyle w:val="Hyperlink"/>
@@ -1730,7 +1730,7 @@
                 <w:noProof/>
                 <w:webHidden/>
               </w:rPr>
-              <w:instrText xml:space="preserve"> PAGEREF _Toc188357851 \h </w:instrText>
+              <w:instrText xml:space="preserve"> PAGEREF _Toc188884117 \h </w:instrText>
             </w:r>
             <w:r>
               <w:rPr>
@@ -1775,7 +1775,7 @@
               <w:lang w:eastAsia="en-GB"/>
             </w:rPr>
           </w:pPr>
-          <w:hyperlink w:anchor="_Toc188357852" w:history="1">
+          <w:hyperlink w:anchor="_Toc188884118" w:history="1">
             <w:r>
               <w:rPr>
                 <w:rStyle w:val="Hyperlink"/>
@@ -1802,7 +1802,7 @@
                 <w:noProof/>
                 <w:webHidden/>
               </w:rPr>
-              <w:instrText xml:space="preserve"> PAGEREF _Toc188357852 \h </w:instrText>
+              <w:instrText xml:space="preserve"> PAGEREF _Toc188884118 \h </w:instrText>
             </w:r>
             <w:r>
               <w:rPr>
@@ -1847,7 +1847,7 @@
               <w:lang w:eastAsia="en-GB"/>
             </w:rPr>
           </w:pPr>
-          <w:hyperlink w:anchor="_Toc188357853" w:history="1">
+          <w:hyperlink w:anchor="_Toc188884119" w:history="1">
             <w:r>
               <w:rPr>
                 <w:rStyle w:val="Hyperlink"/>
@@ -1874,7 +1874,7 @@
                 <w:noProof/>
                 <w:webHidden/>
               </w:rPr>
-              <w:instrText xml:space="preserve"> PAGEREF _Toc188357853 \h </w:instrText>
+              <w:instrText xml:space="preserve"> PAGEREF _Toc188884119 \h </w:instrText>
             </w:r>
             <w:r>
               <w:rPr>
@@ -1919,7 +1919,7 @@
               <w:lang w:eastAsia="en-GB"/>
             </w:rPr>
           </w:pPr>
-          <w:hyperlink w:anchor="_Toc188357854" w:history="1">
+          <w:hyperlink w:anchor="_Toc188884120" w:history="1">
             <w:r>
               <w:rPr>
                 <w:rStyle w:val="Hyperlink"/>
@@ -1946,7 +1946,7 @@
                 <w:noProof/>
                 <w:webHidden/>
               </w:rPr>
-              <w:instrText xml:space="preserve"> PAGEREF _Toc188357854 \h </w:instrText>
+              <w:instrText xml:space="preserve"> PAGEREF _Toc188884120 \h </w:instrText>
             </w:r>
             <w:r>
               <w:rPr>
@@ -1993,7 +1993,7 @@
               <w:lang w:eastAsia="en-GB"/>
             </w:rPr>
           </w:pPr>
-          <w:hyperlink w:anchor="_Toc188357855" w:history="1">
+          <w:hyperlink w:anchor="_Toc188884121" w:history="1">
             <w:r>
               <w:rPr>
                 <w:rStyle w:val="Hyperlink"/>
@@ -2020,7 +2020,7 @@
                 <w:noProof/>
                 <w:webHidden/>
               </w:rPr>
-              <w:instrText xml:space="preserve"> PAGEREF _Toc188357855 \h </w:instrText>
+              <w:instrText xml:space="preserve"> PAGEREF _Toc188884121 \h </w:instrText>
             </w:r>
             <w:r>
               <w:rPr>
@@ -2065,7 +2065,7 @@
               <w:lang w:eastAsia="en-GB"/>
             </w:rPr>
           </w:pPr>
-          <w:hyperlink w:anchor="_Toc188357856" w:history="1">
+          <w:hyperlink w:anchor="_Toc188884122" w:history="1">
             <w:r>
               <w:rPr>
                 <w:rStyle w:val="Hyperlink"/>
@@ -2092,7 +2092,7 @@
                 <w:noProof/>
                 <w:webHidden/>
               </w:rPr>
-              <w:instrText xml:space="preserve"> PAGEREF _Toc188357856 \h </w:instrText>
+              <w:instrText xml:space="preserve"> PAGEREF _Toc188884122 \h </w:instrText>
             </w:r>
             <w:r>
               <w:rPr>
@@ -2137,7 +2137,7 @@
               <w:lang w:eastAsia="en-GB"/>
             </w:rPr>
           </w:pPr>
-          <w:hyperlink w:anchor="_Toc188357857" w:history="1">
+          <w:hyperlink w:anchor="_Toc188884123" w:history="1">
             <w:r>
               <w:rPr>
                 <w:rStyle w:val="Hyperlink"/>
@@ -2164,7 +2164,7 @@
                 <w:noProof/>
                 <w:webHidden/>
               </w:rPr>
-              <w:instrText xml:space="preserve"> PAGEREF _Toc188357857 \h </w:instrText>
+              <w:instrText xml:space="preserve"> PAGEREF _Toc188884123 \h </w:instrText>
             </w:r>
             <w:r>
               <w:rPr>
@@ -2209,7 +2209,7 @@
               <w:lang w:eastAsia="en-GB"/>
             </w:rPr>
           </w:pPr>
-          <w:hyperlink w:anchor="_Toc188357858" w:history="1">
+          <w:hyperlink w:anchor="_Toc188884124" w:history="1">
             <w:r>
               <w:rPr>
                 <w:rStyle w:val="Hyperlink"/>
@@ -2236,7 +2236,7 @@
                 <w:noProof/>
                 <w:webHidden/>
               </w:rPr>
-              <w:instrText xml:space="preserve"> PAGEREF _Toc188357858 \h </w:instrText>
+              <w:instrText xml:space="preserve"> PAGEREF _Toc188884124 \h </w:instrText>
             </w:r>
             <w:r>
               <w:rPr>
@@ -2283,7 +2283,7 @@
               <w:lang w:eastAsia="en-GB"/>
             </w:rPr>
           </w:pPr>
-          <w:hyperlink w:anchor="_Toc188357859" w:history="1">
+          <w:hyperlink w:anchor="_Toc188884125" w:history="1">
             <w:r>
               <w:rPr>
                 <w:rStyle w:val="Hyperlink"/>
@@ -2310,7 +2310,7 @@
                 <w:noProof/>
                 <w:webHidden/>
               </w:rPr>
-              <w:instrText xml:space="preserve"> PAGEREF _Toc188357859 \h </w:instrText>
+              <w:instrText xml:space="preserve"> PAGEREF _Toc188884125 \h </w:instrText>
             </w:r>
             <w:r>
               <w:rPr>
@@ -2355,7 +2355,7 @@
               <w:lang w:eastAsia="en-GB"/>
             </w:rPr>
           </w:pPr>
-          <w:hyperlink w:anchor="_Toc188357860" w:history="1">
+          <w:hyperlink w:anchor="_Toc188884126" w:history="1">
             <w:r>
               <w:rPr>
                 <w:rStyle w:val="Hyperlink"/>
@@ -2382,7 +2382,7 @@
                 <w:noProof/>
                 <w:webHidden/>
               </w:rPr>
-              <w:instrText xml:space="preserve"> PAGEREF _Toc188357860 \h </w:instrText>
+              <w:instrText xml:space="preserve"> PAGEREF _Toc188884126 \h </w:instrText>
             </w:r>
             <w:r>
               <w:rPr>
@@ -2429,7 +2429,7 @@
               <w:lang w:eastAsia="en-GB"/>
             </w:rPr>
           </w:pPr>
-          <w:hyperlink w:anchor="_Toc188357861" w:history="1">
+          <w:hyperlink w:anchor="_Toc188884127" w:history="1">
             <w:r>
               <w:rPr>
                 <w:rStyle w:val="Hyperlink"/>
@@ -2456,7 +2456,7 @@
                 <w:noProof/>
                 <w:webHidden/>
               </w:rPr>
-              <w:instrText xml:space="preserve"> PAGEREF _Toc188357861 \h </w:instrText>
+              <w:instrText xml:space="preserve"> PAGEREF _Toc188884127 \h </w:instrText>
             </w:r>
             <w:r>
               <w:rPr>
@@ -2501,7 +2501,7 @@
               <w:lang w:eastAsia="en-GB"/>
             </w:rPr>
           </w:pPr>
-          <w:hyperlink w:anchor="_Toc188357862" w:history="1">
+          <w:hyperlink w:anchor="_Toc188884128" w:history="1">
             <w:r>
               <w:rPr>
                 <w:rStyle w:val="Hyperlink"/>
@@ -2528,7 +2528,7 @@
                 <w:noProof/>
                 <w:webHidden/>
               </w:rPr>
-              <w:instrText xml:space="preserve"> PAGEREF _Toc188357862 \h </w:instrText>
+              <w:instrText xml:space="preserve"> PAGEREF _Toc188884128 \h </w:instrText>
             </w:r>
             <w:r>
               <w:rPr>
@@ -2573,7 +2573,7 @@
               <w:lang w:eastAsia="en-GB"/>
             </w:rPr>
           </w:pPr>
-          <w:hyperlink w:anchor="_Toc188357863" w:history="1">
+          <w:hyperlink w:anchor="_Toc188884129" w:history="1">
             <w:r>
               <w:rPr>
                 <w:rStyle w:val="Hyperlink"/>
@@ -2600,7 +2600,7 @@
                 <w:noProof/>
                 <w:webHidden/>
               </w:rPr>
-              <w:instrText xml:space="preserve"> PAGEREF _Toc188357863 \h </w:instrText>
+              <w:instrText xml:space="preserve"> PAGEREF _Toc188884129 \h </w:instrText>
             </w:r>
             <w:r>
               <w:rPr>
@@ -2645,7 +2645,7 @@
               <w:lang w:eastAsia="en-GB"/>
             </w:rPr>
           </w:pPr>
-          <w:hyperlink w:anchor="_Toc188357864" w:history="1">
+          <w:hyperlink w:anchor="_Toc188884130" w:history="1">
             <w:r>
               <w:rPr>
                 <w:rStyle w:val="Hyperlink"/>
@@ -2672,7 +2672,7 @@
                 <w:noProof/>
                 <w:webHidden/>
               </w:rPr>
-              <w:instrText xml:space="preserve"> PAGEREF _Toc188357864 \h </w:instrText>
+              <w:instrText xml:space="preserve"> PAGEREF _Toc188884130 \h </w:instrText>
             </w:r>
             <w:r>
               <w:rPr>
@@ -2719,7 +2719,7 @@
               <w:lang w:eastAsia="en-GB"/>
             </w:rPr>
           </w:pPr>
-          <w:hyperlink w:anchor="_Toc188357865" w:history="1">
+          <w:hyperlink w:anchor="_Toc188884131" w:history="1">
             <w:r>
               <w:rPr>
                 <w:rStyle w:val="Hyperlink"/>
@@ -2746,7 +2746,7 @@
                 <w:noProof/>
                 <w:webHidden/>
               </w:rPr>
-              <w:instrText xml:space="preserve"> PAGEREF _Toc188357865 \h </w:instrText>
+              <w:instrText xml:space="preserve"> PAGEREF _Toc188884131 \h </w:instrText>
             </w:r>
             <w:r>
               <w:rPr>
@@ -2791,7 +2791,7 @@
               <w:lang w:eastAsia="en-GB"/>
             </w:rPr>
           </w:pPr>
-          <w:hyperlink w:anchor="_Toc188357866" w:history="1">
+          <w:hyperlink w:anchor="_Toc188884132" w:history="1">
             <w:r>
               <w:rPr>
                 <w:rStyle w:val="Hyperlink"/>
@@ -2818,7 +2818,7 @@
                 <w:noProof/>
                 <w:webHidden/>
               </w:rPr>
-              <w:instrText xml:space="preserve"> PAGEREF _Toc188357866 \h </w:instrText>
+              <w:instrText xml:space="preserve"> PAGEREF _Toc188884132 \h </w:instrText>
             </w:r>
             <w:r>
               <w:rPr>
@@ -2865,7 +2865,7 @@
               <w:lang w:eastAsia="en-GB"/>
             </w:rPr>
           </w:pPr>
-          <w:hyperlink w:anchor="_Toc188357867" w:history="1">
+          <w:hyperlink w:anchor="_Toc188884133" w:history="1">
             <w:r>
               <w:rPr>
                 <w:rStyle w:val="Hyperlink"/>
@@ -2892,7 +2892,7 @@
                 <w:noProof/>
                 <w:webHidden/>
               </w:rPr>
-              <w:instrText xml:space="preserve"> PAGEREF _Toc188357867 \h </w:instrText>
+              <w:instrText xml:space="preserve"> PAGEREF _Toc188884133 \h </w:instrText>
             </w:r>
             <w:r>
               <w:rPr>
@@ -2937,7 +2937,7 @@
               <w:lang w:eastAsia="en-GB"/>
             </w:rPr>
           </w:pPr>
-          <w:hyperlink w:anchor="_Toc188357868" w:history="1">
+          <w:hyperlink w:anchor="_Toc188884134" w:history="1">
             <w:r>
               <w:rPr>
                 <w:rStyle w:val="Hyperlink"/>
@@ -2964,7 +2964,7 @@
                 <w:noProof/>
                 <w:webHidden/>
               </w:rPr>
-              <w:instrText xml:space="preserve"> PAGEREF _Toc188357868 \h </w:instrText>
+              <w:instrText xml:space="preserve"> PAGEREF _Toc188884134 \h </w:instrText>
             </w:r>
             <w:r>
               <w:rPr>
@@ -3009,7 +3009,7 @@
               <w:lang w:eastAsia="en-GB"/>
             </w:rPr>
           </w:pPr>
-          <w:hyperlink w:anchor="_Toc188357869" w:history="1">
+          <w:hyperlink w:anchor="_Toc188884135" w:history="1">
             <w:r>
               <w:rPr>
                 <w:rStyle w:val="Hyperlink"/>
@@ -3036,7 +3036,7 @@
                 <w:noProof/>
                 <w:webHidden/>
               </w:rPr>
-              <w:instrText xml:space="preserve"> PAGEREF _Toc188357869 \h </w:instrText>
+              <w:instrText xml:space="preserve"> PAGEREF _Toc188884135 \h </w:instrText>
             </w:r>
             <w:r>
               <w:rPr>
@@ -3081,7 +3081,7 @@
               <w:lang w:eastAsia="en-GB"/>
             </w:rPr>
           </w:pPr>
-          <w:hyperlink w:anchor="_Toc188357870" w:history="1">
+          <w:hyperlink w:anchor="_Toc188884136" w:history="1">
             <w:r>
               <w:rPr>
                 <w:rStyle w:val="Hyperlink"/>
@@ -3108,7 +3108,7 @@
                 <w:noProof/>
                 <w:webHidden/>
               </w:rPr>
-              <w:instrText xml:space="preserve"> PAGEREF _Toc188357870 \h </w:instrText>
+              <w:instrText xml:space="preserve"> PAGEREF _Toc188884136 \h </w:instrText>
             </w:r>
             <w:r>
               <w:rPr>
@@ -3155,7 +3155,7 @@
               <w:lang w:eastAsia="en-GB"/>
             </w:rPr>
           </w:pPr>
-          <w:hyperlink w:anchor="_Toc188357871" w:history="1">
+          <w:hyperlink w:anchor="_Toc188884137" w:history="1">
             <w:r>
               <w:rPr>
                 <w:rStyle w:val="Hyperlink"/>
@@ -3182,7 +3182,7 @@
                 <w:noProof/>
                 <w:webHidden/>
               </w:rPr>
-              <w:instrText xml:space="preserve"> PAGEREF _Toc188357871 \h </w:instrText>
+              <w:instrText xml:space="preserve"> PAGEREF _Toc188884137 \h </w:instrText>
             </w:r>
             <w:r>
               <w:rPr>
@@ -3229,7 +3229,7 @@
               <w:lang w:eastAsia="en-GB"/>
             </w:rPr>
           </w:pPr>
-          <w:hyperlink w:anchor="_Toc188357872" w:history="1">
+          <w:hyperlink w:anchor="_Toc188884138" w:history="1">
             <w:r>
               <w:rPr>
                 <w:rStyle w:val="Hyperlink"/>
@@ -3256,7 +3256,7 @@
                 <w:noProof/>
                 <w:webHidden/>
               </w:rPr>
-              <w:instrText xml:space="preserve"> PAGEREF _Toc188357872 \h </w:instrText>
+              <w:instrText xml:space="preserve"> PAGEREF _Toc188884138 \h </w:instrText>
             </w:r>
             <w:r>
               <w:rPr>
@@ -3303,7 +3303,7 @@
               <w:lang w:eastAsia="en-GB"/>
             </w:rPr>
           </w:pPr>
-          <w:hyperlink w:anchor="_Toc188357873" w:history="1">
+          <w:hyperlink w:anchor="_Toc188884139" w:history="1">
             <w:r>
               <w:rPr>
                 <w:rStyle w:val="Hyperlink"/>
@@ -3330,7 +3330,7 @@
                 <w:noProof/>
                 <w:webHidden/>
               </w:rPr>
-              <w:instrText xml:space="preserve"> PAGEREF _Toc188357873 \h </w:instrText>
+              <w:instrText xml:space="preserve"> PAGEREF _Toc188884139 \h </w:instrText>
             </w:r>
             <w:r>
               <w:rPr>
@@ -3375,7 +3375,7 @@
               <w:lang w:eastAsia="en-GB"/>
             </w:rPr>
           </w:pPr>
-          <w:hyperlink w:anchor="_Toc188357874" w:history="1">
+          <w:hyperlink w:anchor="_Toc188884140" w:history="1">
             <w:r>
               <w:rPr>
                 <w:rStyle w:val="Hyperlink"/>
@@ -3402,7 +3402,7 @@
                 <w:noProof/>
                 <w:webHidden/>
               </w:rPr>
-              <w:instrText xml:space="preserve"> PAGEREF _Toc188357874 \h </w:instrText>
+              <w:instrText xml:space="preserve"> PAGEREF _Toc188884140 \h </w:instrText>
             </w:r>
             <w:r>
               <w:rPr>
@@ -3447,7 +3447,7 @@
               <w:lang w:eastAsia="en-GB"/>
             </w:rPr>
           </w:pPr>
-          <w:hyperlink w:anchor="_Toc188357875" w:history="1">
+          <w:hyperlink w:anchor="_Toc188884141" w:history="1">
             <w:r>
               <w:rPr>
                 <w:rStyle w:val="Hyperlink"/>
@@ -3474,7 +3474,7 @@
                 <w:noProof/>
                 <w:webHidden/>
               </w:rPr>
-              <w:instrText xml:space="preserve"> PAGEREF _Toc188357875 \h </w:instrText>
+              <w:instrText xml:space="preserve"> PAGEREF _Toc188884141 \h </w:instrText>
             </w:r>
             <w:r>
               <w:rPr>
@@ -3519,7 +3519,7 @@
               <w:lang w:eastAsia="en-GB"/>
             </w:rPr>
           </w:pPr>
-          <w:hyperlink w:anchor="_Toc188357876" w:history="1">
+          <w:hyperlink w:anchor="_Toc188884142" w:history="1">
             <w:r>
               <w:rPr>
                 <w:rStyle w:val="Hyperlink"/>
@@ -3546,7 +3546,7 @@
                 <w:noProof/>
                 <w:webHidden/>
               </w:rPr>
-              <w:instrText xml:space="preserve"> PAGEREF _Toc188357876 \h </w:instrText>
+              <w:instrText xml:space="preserve"> PAGEREF _Toc188884142 \h </w:instrText>
             </w:r>
             <w:r>
               <w:rPr>
@@ -3593,7 +3593,7 @@
               <w:lang w:eastAsia="en-GB"/>
             </w:rPr>
           </w:pPr>
-          <w:hyperlink w:anchor="_Toc188357877" w:history="1">
+          <w:hyperlink w:anchor="_Toc188884143" w:history="1">
             <w:r>
               <w:rPr>
                 <w:rStyle w:val="Hyperlink"/>
@@ -3620,7 +3620,7 @@
                 <w:noProof/>
                 <w:webHidden/>
               </w:rPr>
-              <w:instrText xml:space="preserve"> PAGEREF _Toc188357877 \h </w:instrText>
+              <w:instrText xml:space="preserve"> PAGEREF _Toc188884143 \h </w:instrText>
             </w:r>
             <w:r>
               <w:rPr>
@@ -3667,7 +3667,7 @@
               <w:lang w:eastAsia="en-GB"/>
             </w:rPr>
           </w:pPr>
-          <w:hyperlink w:anchor="_Toc188357878" w:history="1">
+          <w:hyperlink w:anchor="_Toc188884144" w:history="1">
             <w:r>
               <w:rPr>
                 <w:rStyle w:val="Hyperlink"/>
@@ -3694,7 +3694,7 @@
                 <w:noProof/>
                 <w:webHidden/>
               </w:rPr>
-              <w:instrText xml:space="preserve"> PAGEREF _Toc188357878 \h </w:instrText>
+              <w:instrText xml:space="preserve"> PAGEREF _Toc188884144 \h </w:instrText>
             </w:r>
             <w:r>
               <w:rPr>
@@ -3741,7 +3741,7 @@
               <w:lang w:eastAsia="en-GB"/>
             </w:rPr>
           </w:pPr>
-          <w:hyperlink w:anchor="_Toc188357879" w:history="1">
+          <w:hyperlink w:anchor="_Toc188884145" w:history="1">
             <w:r>
               <w:rPr>
                 <w:rStyle w:val="Hyperlink"/>
@@ -3768,7 +3768,7 @@
                 <w:noProof/>
                 <w:webHidden/>
               </w:rPr>
-              <w:instrText xml:space="preserve"> PAGEREF _Toc188357879 \h </w:instrText>
+              <w:instrText xml:space="preserve"> PAGEREF _Toc188884145 \h </w:instrText>
             </w:r>
             <w:r>
               <w:rPr>
@@ -3815,7 +3815,7 @@
               <w:lang w:eastAsia="en-GB"/>
             </w:rPr>
           </w:pPr>
-          <w:hyperlink w:anchor="_Toc188357880" w:history="1">
+          <w:hyperlink w:anchor="_Toc188884146" w:history="1">
             <w:r>
               <w:rPr>
                 <w:rStyle w:val="Hyperlink"/>
@@ -3842,7 +3842,7 @@
                 <w:noProof/>
                 <w:webHidden/>
               </w:rPr>
-              <w:instrText xml:space="preserve"> PAGEREF _Toc188357880 \h </w:instrText>
+              <w:instrText xml:space="preserve"> PAGEREF _Toc188884146 \h </w:instrText>
             </w:r>
             <w:r>
               <w:rPr>
@@ -3887,7 +3887,7 @@
               <w:lang w:eastAsia="en-GB"/>
             </w:rPr>
           </w:pPr>
-          <w:hyperlink w:anchor="_Toc188357881" w:history="1">
+          <w:hyperlink w:anchor="_Toc188884147" w:history="1">
             <w:r>
               <w:rPr>
                 <w:rStyle w:val="Hyperlink"/>
@@ -3914,7 +3914,7 @@
                 <w:noProof/>
                 <w:webHidden/>
               </w:rPr>
-              <w:instrText xml:space="preserve"> PAGEREF _Toc188357881 \h </w:instrText>
+              <w:instrText xml:space="preserve"> PAGEREF _Toc188884147 \h </w:instrText>
             </w:r>
             <w:r>
               <w:rPr>
@@ -3961,7 +3961,7 @@
               <w:lang w:eastAsia="en-GB"/>
             </w:rPr>
           </w:pPr>
-          <w:hyperlink w:anchor="_Toc188357882" w:history="1">
+          <w:hyperlink w:anchor="_Toc188884148" w:history="1">
             <w:r>
               <w:rPr>
                 <w:rStyle w:val="Hyperlink"/>
@@ -3988,7 +3988,7 @@
                 <w:noProof/>
                 <w:webHidden/>
               </w:rPr>
-              <w:instrText xml:space="preserve"> PAGEREF _Toc188357882 \h </w:instrText>
+              <w:instrText xml:space="preserve"> PAGEREF _Toc188884148 \h </w:instrText>
             </w:r>
             <w:r>
               <w:rPr>
@@ -4035,7 +4035,7 @@
               <w:lang w:eastAsia="en-GB"/>
             </w:rPr>
           </w:pPr>
-          <w:hyperlink w:anchor="_Toc188357883" w:history="1">
+          <w:hyperlink w:anchor="_Toc188884149" w:history="1">
             <w:r>
               <w:rPr>
                 <w:rStyle w:val="Hyperlink"/>
@@ -4062,7 +4062,7 @@
                 <w:noProof/>
                 <w:webHidden/>
               </w:rPr>
-              <w:instrText xml:space="preserve"> PAGEREF _Toc188357883 \h </w:instrText>
+              <w:instrText xml:space="preserve"> PAGEREF _Toc188884149 \h </w:instrText>
             </w:r>
             <w:r>
               <w:rPr>
@@ -4109,7 +4109,7 @@
               <w:lang w:eastAsia="en-GB"/>
             </w:rPr>
           </w:pPr>
-          <w:hyperlink w:anchor="_Toc188357884" w:history="1">
+          <w:hyperlink w:anchor="_Toc188884150" w:history="1">
             <w:r>
               <w:rPr>
                 <w:rStyle w:val="Hyperlink"/>
@@ -4136,7 +4136,7 @@
                 <w:noProof/>
                 <w:webHidden/>
               </w:rPr>
-              <w:instrText xml:space="preserve"> PAGEREF _Toc188357884 \h </w:instrText>
+              <w:instrText xml:space="preserve"> PAGEREF _Toc188884150 \h </w:instrText>
             </w:r>
             <w:r>
               <w:rPr>
@@ -4183,7 +4183,7 @@
               <w:lang w:eastAsia="en-GB"/>
             </w:rPr>
           </w:pPr>
-          <w:hyperlink w:anchor="_Toc188357885" w:history="1">
+          <w:hyperlink w:anchor="_Toc188884151" w:history="1">
             <w:r>
               <w:rPr>
                 <w:rStyle w:val="Hyperlink"/>
@@ -4210,7 +4210,7 @@
                 <w:noProof/>
                 <w:webHidden/>
               </w:rPr>
-              <w:instrText xml:space="preserve"> PAGEREF _Toc188357885 \h </w:instrText>
+              <w:instrText xml:space="preserve"> PAGEREF _Toc188884151 \h </w:instrText>
             </w:r>
             <w:r>
               <w:rPr>
@@ -4231,6 +4231,154 @@
                 <w:webHidden/>
               </w:rPr>
               <w:t>31</w:t>
+            </w:r>
+            <w:r>
+              <w:rPr>
+                <w:noProof/>
+                <w:webHidden/>
+              </w:rPr>
+              <w:fldChar w:fldCharType="end"/>
+            </w:r>
+          </w:hyperlink>
+        </w:p>
+        <w:p>
+          <w:pPr>
+            <w:pStyle w:val="TOC1"/>
+            <w:tabs>
+              <w:tab w:val="right" w:leader="dot" w:pos="9016"/>
+            </w:tabs>
+            <w:rPr>
+              <w:rFonts w:eastAsiaTheme="minorEastAsia"/>
+              <w:b w:val="0"/>
+              <w:bCs w:val="0"/>
+              <w:i w:val="0"/>
+              <w:iCs w:val="0"/>
+              <w:noProof/>
+              <w:lang w:eastAsia="en-GB"/>
+            </w:rPr>
+          </w:pPr>
+          <w:hyperlink w:anchor="_Toc188884152" w:history="1">
+            <w:r>
+              <w:rPr>
+                <w:rStyle w:val="Hyperlink"/>
+                <w:noProof/>
+              </w:rPr>
+              <w:t>25-1-21 Logbook Review + Supervisor Meeting</w:t>
+            </w:r>
+            <w:r>
+              <w:rPr>
+                <w:noProof/>
+                <w:webHidden/>
+              </w:rPr>
+              <w:tab/>
+            </w:r>
+            <w:r>
+              <w:rPr>
+                <w:noProof/>
+                <w:webHidden/>
+              </w:rPr>
+              <w:fldChar w:fldCharType="begin"/>
+            </w:r>
+            <w:r>
+              <w:rPr>
+                <w:noProof/>
+                <w:webHidden/>
+              </w:rPr>
+              <w:instrText xml:space="preserve"> PAGEREF _Toc188884152 \h </w:instrText>
+            </w:r>
+            <w:r>
+              <w:rPr>
+                <w:noProof/>
+                <w:webHidden/>
+              </w:rPr>
+            </w:r>
+            <w:r>
+              <w:rPr>
+                <w:noProof/>
+                <w:webHidden/>
+              </w:rPr>
+              <w:fldChar w:fldCharType="separate"/>
+            </w:r>
+            <w:r>
+              <w:rPr>
+                <w:noProof/>
+                <w:webHidden/>
+              </w:rPr>
+              <w:t>32</w:t>
+            </w:r>
+            <w:r>
+              <w:rPr>
+                <w:noProof/>
+                <w:webHidden/>
+              </w:rPr>
+              <w:fldChar w:fldCharType="end"/>
+            </w:r>
+          </w:hyperlink>
+        </w:p>
+        <w:p>
+          <w:pPr>
+            <w:pStyle w:val="TOC1"/>
+            <w:tabs>
+              <w:tab w:val="right" w:leader="dot" w:pos="9016"/>
+            </w:tabs>
+            <w:rPr>
+              <w:rFonts w:eastAsiaTheme="minorEastAsia"/>
+              <w:b w:val="0"/>
+              <w:bCs w:val="0"/>
+              <w:i w:val="0"/>
+              <w:iCs w:val="0"/>
+              <w:noProof/>
+              <w:lang w:eastAsia="en-GB"/>
+            </w:rPr>
+          </w:pPr>
+          <w:hyperlink w:anchor="_Toc188884153" w:history="1">
+            <w:r>
+              <w:rPr>
+                <w:rStyle w:val="Hyperlink"/>
+                <w:noProof/>
+              </w:rPr>
+              <w:t>25-1-27 Meeting</w:t>
+            </w:r>
+            <w:r>
+              <w:rPr>
+                <w:noProof/>
+                <w:webHidden/>
+              </w:rPr>
+              <w:tab/>
+            </w:r>
+            <w:r>
+              <w:rPr>
+                <w:noProof/>
+                <w:webHidden/>
+              </w:rPr>
+              <w:fldChar w:fldCharType="begin"/>
+            </w:r>
+            <w:r>
+              <w:rPr>
+                <w:noProof/>
+                <w:webHidden/>
+              </w:rPr>
+              <w:instrText xml:space="preserve"> PAGEREF _Toc188884153 \h </w:instrText>
+            </w:r>
+            <w:r>
+              <w:rPr>
+                <w:noProof/>
+                <w:webHidden/>
+              </w:rPr>
+            </w:r>
+            <w:r>
+              <w:rPr>
+                <w:noProof/>
+                <w:webHidden/>
+              </w:rPr>
+              <w:fldChar w:fldCharType="separate"/>
+            </w:r>
+            <w:r>
+              <w:rPr>
+                <w:noProof/>
+                <w:webHidden/>
+              </w:rPr>
+              <w:t>32</w:t>
             </w:r>
             <w:r>
               <w:rPr>
@@ -4307,7 +4455,7 @@
       </w:pPr>
       <w:bookmarkStart w:id="3" w:name="_Toc178896307"/>
       <w:bookmarkStart w:id="4" w:name="_Toc178896373"/>
-      <w:bookmarkStart w:id="5" w:name="_Toc188357833"/>
+      <w:bookmarkStart w:id="5" w:name="_Toc188884099"/>
       <w:r>
         <w:lastRenderedPageBreak/>
         <w:t>2024-21-10 First meeting</w:t>
@@ -4775,7 +4923,7 @@
         <w:pStyle w:val="Heading3"/>
       </w:pPr>
       <w:bookmarkStart w:id="6" w:name="_Toc178896308"/>
-      <w:bookmarkStart w:id="7" w:name="_Toc188357834"/>
+      <w:bookmarkStart w:id="7" w:name="_Toc188884100"/>
       <w:r>
         <w:lastRenderedPageBreak/>
         <w:t>References</w:t>
@@ -4788,7 +4936,7 @@
         <w:pStyle w:val="Heading3"/>
       </w:pPr>
       <w:bookmarkStart w:id="8" w:name="_Toc178896309"/>
-      <w:bookmarkStart w:id="9" w:name="_Toc188357835"/>
+      <w:bookmarkStart w:id="9" w:name="_Toc188884101"/>
       <w:r>
         <w:t>Actions</w:t>
       </w:r>
@@ -4812,7 +4960,7 @@
         <w:pStyle w:val="Heading3"/>
       </w:pPr>
       <w:bookmarkStart w:id="10" w:name="_Toc178896310"/>
-      <w:bookmarkStart w:id="11" w:name="_Toc188357836"/>
+      <w:bookmarkStart w:id="11" w:name="_Toc188884102"/>
       <w:r>
         <w:t>Deadlines</w:t>
       </w:r>
@@ -4836,7 +4984,7 @@
       <w:pPr>
         <w:pStyle w:val="Heading1"/>
       </w:pPr>
-      <w:bookmarkStart w:id="12" w:name="_Toc188357837"/>
+      <w:bookmarkStart w:id="12" w:name="_Toc188884103"/>
       <w:r>
         <w:lastRenderedPageBreak/>
         <w:t>2024-22-10 Second meeting</w:t>
@@ -5312,7 +5460,7 @@
       <w:pPr>
         <w:pStyle w:val="Heading3"/>
       </w:pPr>
-      <w:bookmarkStart w:id="13" w:name="_Toc188357838"/>
+      <w:bookmarkStart w:id="13" w:name="_Toc188884104"/>
       <w:r>
         <w:t>References</w:t>
       </w:r>
@@ -5322,7 +5470,7 @@
       <w:pPr>
         <w:pStyle w:val="Heading3"/>
       </w:pPr>
-      <w:bookmarkStart w:id="14" w:name="_Toc188357839"/>
+      <w:bookmarkStart w:id="14" w:name="_Toc188884105"/>
       <w:r>
         <w:t>Actions</w:t>
       </w:r>
@@ -5332,7 +5480,7 @@
       <w:pPr>
         <w:pStyle w:val="Heading3"/>
       </w:pPr>
-      <w:bookmarkStart w:id="15" w:name="_Toc188357840"/>
+      <w:bookmarkStart w:id="15" w:name="_Toc188884106"/>
       <w:r>
         <w:t>Deadlines</w:t>
       </w:r>
@@ -5378,7 +5526,7 @@
       <w:pPr>
         <w:pStyle w:val="Heading1"/>
       </w:pPr>
-      <w:bookmarkStart w:id="16" w:name="_Toc188357841"/>
+      <w:bookmarkStart w:id="16" w:name="_Toc188884107"/>
       <w:r>
         <w:lastRenderedPageBreak/>
         <w:t>Sensors Research</w:t>
@@ -6433,7 +6581,7 @@
       <w:pPr>
         <w:pStyle w:val="Heading1"/>
       </w:pPr>
-      <w:bookmarkStart w:id="17" w:name="_Toc188357842"/>
+      <w:bookmarkStart w:id="17" w:name="_Toc188884108"/>
       <w:r>
         <w:t>2024-10-28 Third meeting</w:t>
       </w:r>
@@ -6873,7 +7021,7 @@
       <w:pPr>
         <w:pStyle w:val="Heading3"/>
       </w:pPr>
-      <w:bookmarkStart w:id="18" w:name="_Toc188357843"/>
+      <w:bookmarkStart w:id="18" w:name="_Toc188884109"/>
       <w:r>
         <w:t>References</w:t>
       </w:r>
@@ -6883,7 +7031,7 @@
       <w:pPr>
         <w:pStyle w:val="Heading3"/>
       </w:pPr>
-      <w:bookmarkStart w:id="19" w:name="_Toc188357844"/>
+      <w:bookmarkStart w:id="19" w:name="_Toc188884110"/>
       <w:r>
         <w:t>Actions</w:t>
       </w:r>
@@ -6908,7 +7056,7 @@
           <w:rStyle w:val="SubtleReference"/>
         </w:rPr>
       </w:pPr>
-      <w:bookmarkStart w:id="20" w:name="_Toc188357845"/>
+      <w:bookmarkStart w:id="20" w:name="_Toc188884111"/>
       <w:r>
         <w:lastRenderedPageBreak/>
         <w:t>Deadlines</w:t>
@@ -6933,7 +7081,7 @@
       <w:pPr>
         <w:pStyle w:val="Heading1"/>
       </w:pPr>
-      <w:bookmarkStart w:id="21" w:name="_Toc188357846"/>
+      <w:bookmarkStart w:id="21" w:name="_Toc188884112"/>
       <w:r>
         <w:lastRenderedPageBreak/>
         <w:t>2024-10-29 Fourth meeting</w:t>
@@ -7608,7 +7756,7 @@
       <w:pPr>
         <w:pStyle w:val="Heading3"/>
       </w:pPr>
-      <w:bookmarkStart w:id="22" w:name="_Toc188357847"/>
+      <w:bookmarkStart w:id="22" w:name="_Toc188884113"/>
       <w:r>
         <w:t>References</w:t>
       </w:r>
@@ -7618,7 +7766,7 @@
       <w:pPr>
         <w:pStyle w:val="Heading3"/>
       </w:pPr>
-      <w:bookmarkStart w:id="23" w:name="_Toc188357848"/>
+      <w:bookmarkStart w:id="23" w:name="_Toc188884114"/>
       <w:r>
         <w:t>Actions</w:t>
       </w:r>
@@ -7709,7 +7857,7 @@
           <w:rStyle w:val="SubtleReference"/>
         </w:rPr>
       </w:pPr>
-      <w:bookmarkStart w:id="24" w:name="_Toc188357849"/>
+      <w:bookmarkStart w:id="24" w:name="_Toc188884115"/>
       <w:r>
         <w:t>Deadlines</w:t>
       </w:r>
@@ -7735,13 +7883,13 @@
       <w:pPr>
         <w:pStyle w:val="Heading1"/>
       </w:pPr>
-      <w:bookmarkStart w:id="25" w:name="_Toc188357850"/>
-      <w:bookmarkStart w:id="26" w:name="_Toc181104360"/>
+      <w:bookmarkStart w:id="25" w:name="_Toc181104360"/>
+      <w:bookmarkStart w:id="26" w:name="_Toc188884116"/>
       <w:r>
         <w:lastRenderedPageBreak/>
         <w:t>Sensors Comparison</w:t>
       </w:r>
-      <w:bookmarkEnd w:id="25"/>
+      <w:bookmarkEnd w:id="26"/>
     </w:p>
     <w:p>
       <w:r>
@@ -7831,11 +7979,11 @@
       <w:pPr>
         <w:pStyle w:val="Heading1"/>
       </w:pPr>
-      <w:bookmarkStart w:id="27" w:name="_Toc188357851"/>
+      <w:bookmarkStart w:id="27" w:name="_Toc188884117"/>
       <w:r>
         <w:t>2024-10-05 Fifth meeting</w:t>
       </w:r>
-      <w:bookmarkEnd w:id="26"/>
+      <w:bookmarkEnd w:id="25"/>
       <w:bookmarkEnd w:id="27"/>
     </w:p>
     <w:p>
@@ -8322,7 +8470,7 @@
         <w:pStyle w:val="Heading3"/>
       </w:pPr>
       <w:bookmarkStart w:id="28" w:name="_Toc181104361"/>
-      <w:bookmarkStart w:id="29" w:name="_Toc188357852"/>
+      <w:bookmarkStart w:id="29" w:name="_Toc188884118"/>
       <w:r>
         <w:t>References</w:t>
       </w:r>
@@ -8339,7 +8487,7 @@
         <w:pStyle w:val="Heading3"/>
       </w:pPr>
       <w:bookmarkStart w:id="30" w:name="_Toc181104362"/>
-      <w:bookmarkStart w:id="31" w:name="_Toc188357853"/>
+      <w:bookmarkStart w:id="31" w:name="_Toc188884119"/>
       <w:r>
         <w:t>Actions</w:t>
       </w:r>
@@ -8405,7 +8553,7 @@
         </w:rPr>
       </w:pPr>
       <w:bookmarkStart w:id="32" w:name="_Toc181104363"/>
-      <w:bookmarkStart w:id="33" w:name="_Toc188357854"/>
+      <w:bookmarkStart w:id="33" w:name="_Toc188884120"/>
       <w:r>
         <w:lastRenderedPageBreak/>
         <w:t>Deadlines</w:t>
@@ -8447,7 +8595,7 @@
         <w:pStyle w:val="Heading1"/>
       </w:pPr>
       <w:bookmarkStart w:id="34" w:name="_Toc181104667"/>
-      <w:bookmarkStart w:id="35" w:name="_Toc188357855"/>
+      <w:bookmarkStart w:id="35" w:name="_Toc188884121"/>
       <w:r>
         <w:t>2024-05-11 Sixth meeting</w:t>
       </w:r>
@@ -8692,7 +8840,7 @@
         <w:pStyle w:val="Heading3"/>
       </w:pPr>
       <w:bookmarkStart w:id="36" w:name="_Toc181104668"/>
-      <w:bookmarkStart w:id="37" w:name="_Toc188357856"/>
+      <w:bookmarkStart w:id="37" w:name="_Toc188884122"/>
       <w:r>
         <w:t>References</w:t>
       </w:r>
@@ -8704,7 +8852,7 @@
         <w:pStyle w:val="Heading3"/>
       </w:pPr>
       <w:bookmarkStart w:id="38" w:name="_Toc181104669"/>
-      <w:bookmarkStart w:id="39" w:name="_Toc188357857"/>
+      <w:bookmarkStart w:id="39" w:name="_Toc188884123"/>
       <w:r>
         <w:t>Actions</w:t>
       </w:r>
@@ -8739,7 +8887,7 @@
         </w:rPr>
       </w:pPr>
       <w:bookmarkStart w:id="40" w:name="_Toc181104670"/>
-      <w:bookmarkStart w:id="41" w:name="_Toc188357858"/>
+      <w:bookmarkStart w:id="41" w:name="_Toc188884124"/>
       <w:r>
         <w:t>Deadlines</w:t>
       </w:r>
@@ -8766,7 +8914,7 @@
       <w:pPr>
         <w:pStyle w:val="Heading1"/>
       </w:pPr>
-      <w:bookmarkStart w:id="42" w:name="_Toc188357859"/>
+      <w:bookmarkStart w:id="42" w:name="_Toc188884125"/>
       <w:r>
         <w:lastRenderedPageBreak/>
         <w:t>Electronics Hea</w:t>
@@ -9111,7 +9259,7 @@
       <w:pPr>
         <w:pStyle w:val="Heading3"/>
       </w:pPr>
-      <w:bookmarkStart w:id="43" w:name="_Toc188357860"/>
+      <w:bookmarkStart w:id="43" w:name="_Toc188884126"/>
       <w:r>
         <w:t>References</w:t>
       </w:r>
@@ -9182,7 +9330,7 @@
       <w:pPr>
         <w:pStyle w:val="Heading1"/>
       </w:pPr>
-      <w:bookmarkStart w:id="44" w:name="_Toc188357861"/>
+      <w:bookmarkStart w:id="44" w:name="_Toc188884127"/>
       <w:r>
         <w:t>2024-11-12 Seventh meeting</w:t>
       </w:r>
@@ -9820,7 +9968,7 @@
         <w:pStyle w:val="Heading3"/>
       </w:pPr>
       <w:bookmarkStart w:id="45" w:name="_Toc181104672"/>
-      <w:bookmarkStart w:id="46" w:name="_Toc188357862"/>
+      <w:bookmarkStart w:id="46" w:name="_Toc188884128"/>
       <w:r>
         <w:lastRenderedPageBreak/>
         <w:t>References</w:t>
@@ -9833,7 +9981,7 @@
         <w:pStyle w:val="Heading3"/>
       </w:pPr>
       <w:bookmarkStart w:id="47" w:name="_Toc181104673"/>
-      <w:bookmarkStart w:id="48" w:name="_Toc188357863"/>
+      <w:bookmarkStart w:id="48" w:name="_Toc188884129"/>
       <w:r>
         <w:t>Actions</w:t>
       </w:r>
@@ -9868,7 +10016,7 @@
         </w:rPr>
       </w:pPr>
       <w:bookmarkStart w:id="49" w:name="_Toc181104674"/>
-      <w:bookmarkStart w:id="50" w:name="_Toc188357864"/>
+      <w:bookmarkStart w:id="50" w:name="_Toc188884130"/>
       <w:r>
         <w:t>Deadlines</w:t>
       </w:r>
@@ -9885,7 +10033,7 @@
       <w:pPr>
         <w:pStyle w:val="Heading1"/>
       </w:pPr>
-      <w:bookmarkStart w:id="51" w:name="_Toc188357865"/>
+      <w:bookmarkStart w:id="51" w:name="_Toc188884131"/>
       <w:r>
         <w:lastRenderedPageBreak/>
         <w:t>Microcontroller and Battery Choice</w:t>
@@ -10176,7 +10324,7 @@
       <w:pPr>
         <w:pStyle w:val="Heading3"/>
       </w:pPr>
-      <w:bookmarkStart w:id="52" w:name="_Toc188357866"/>
+      <w:bookmarkStart w:id="52" w:name="_Toc188884132"/>
       <w:r>
         <w:t>References</w:t>
       </w:r>
@@ -10233,7 +10381,7 @@
       <w:pPr>
         <w:pStyle w:val="Heading1"/>
       </w:pPr>
-      <w:bookmarkStart w:id="53" w:name="_Toc188357867"/>
+      <w:bookmarkStart w:id="53" w:name="_Toc188884133"/>
       <w:r>
         <w:t>2024-11-18 Eighth meeting</w:t>
       </w:r>
@@ -11512,7 +11660,7 @@
       <w:pPr>
         <w:pStyle w:val="Heading3"/>
       </w:pPr>
-      <w:bookmarkStart w:id="54" w:name="_Toc188357868"/>
+      <w:bookmarkStart w:id="54" w:name="_Toc188884134"/>
       <w:r>
         <w:t>References</w:t>
       </w:r>
@@ -11522,7 +11670,7 @@
       <w:pPr>
         <w:pStyle w:val="Heading3"/>
       </w:pPr>
-      <w:bookmarkStart w:id="55" w:name="_Toc188357869"/>
+      <w:bookmarkStart w:id="55" w:name="_Toc188884135"/>
       <w:r>
         <w:t>Actions</w:t>
       </w:r>
@@ -11535,7 +11683,7 @@
           <w:rStyle w:val="SubtleReference"/>
         </w:rPr>
       </w:pPr>
-      <w:bookmarkStart w:id="56" w:name="_Toc188357870"/>
+      <w:bookmarkStart w:id="56" w:name="_Toc188884136"/>
       <w:r>
         <w:t>Deadlines</w:t>
       </w:r>
@@ -11546,7 +11694,7 @@
       <w:pPr>
         <w:pStyle w:val="Heading1"/>
       </w:pPr>
-      <w:bookmarkStart w:id="57" w:name="_Toc188357871"/>
+      <w:bookmarkStart w:id="57" w:name="_Toc188884137"/>
       <w:r>
         <w:t>2024-11-19 Ninth meeting</w:t>
       </w:r>
@@ -13677,7 +13825,7 @@
       <w:pPr>
         <w:pStyle w:val="Heading1"/>
       </w:pPr>
-      <w:bookmarkStart w:id="58" w:name="_Toc188357872"/>
+      <w:bookmarkStart w:id="58" w:name="_Toc188884138"/>
       <w:r>
         <w:t>Logbook Tidy-Up</w:t>
       </w:r>
@@ -14116,7 +14264,7 @@
         <w:pStyle w:val="Heading1"/>
       </w:pPr>
       <w:bookmarkStart w:id="59" w:name="_Toc183532078"/>
-      <w:bookmarkStart w:id="60" w:name="_Toc188357873"/>
+      <w:bookmarkStart w:id="60" w:name="_Toc188884139"/>
       <w:r>
         <w:t>2024-11-26 Tenth meeting</w:t>
       </w:r>
@@ -14502,7 +14650,7 @@
         <w:pStyle w:val="Heading3"/>
       </w:pPr>
       <w:bookmarkStart w:id="61" w:name="_Toc183532079"/>
-      <w:bookmarkStart w:id="62" w:name="_Toc188357874"/>
+      <w:bookmarkStart w:id="62" w:name="_Toc188884140"/>
       <w:r>
         <w:t>References</w:t>
       </w:r>
@@ -14514,7 +14662,7 @@
         <w:pStyle w:val="Heading3"/>
       </w:pPr>
       <w:bookmarkStart w:id="63" w:name="_Toc183532080"/>
-      <w:bookmarkStart w:id="64" w:name="_Toc188357875"/>
+      <w:bookmarkStart w:id="64" w:name="_Toc188884141"/>
       <w:r>
         <w:t>Actions</w:t>
       </w:r>
@@ -14534,7 +14682,7 @@
         </w:rPr>
       </w:pPr>
       <w:bookmarkStart w:id="65" w:name="_Toc183532081"/>
-      <w:bookmarkStart w:id="66" w:name="_Toc188357876"/>
+      <w:bookmarkStart w:id="66" w:name="_Toc188884142"/>
       <w:r>
         <w:t>Deadlines</w:t>
       </w:r>
@@ -14545,7 +14693,7 @@
       <w:pPr>
         <w:pStyle w:val="Heading1"/>
       </w:pPr>
-      <w:bookmarkStart w:id="67" w:name="_Toc188357877"/>
+      <w:bookmarkStart w:id="67" w:name="_Toc188884143"/>
       <w:r>
         <w:t>29-11-2024 Presentation Preparation Session</w:t>
       </w:r>
@@ -14594,7 +14742,7 @@
       <w:pPr>
         <w:pStyle w:val="Heading1"/>
       </w:pPr>
-      <w:bookmarkStart w:id="68" w:name="_Toc188357878"/>
+      <w:bookmarkStart w:id="68" w:name="_Toc188884144"/>
       <w:r>
         <w:t>02-12-2024 General Research and  MT Presentation Slides Finalisation</w:t>
       </w:r>
@@ -14785,9 +14933,15 @@
       <w:pPr>
         <w:pStyle w:val="Heading1"/>
       </w:pPr>
-      <w:bookmarkStart w:id="69" w:name="_Toc188357879"/>
-      <w:r>
-        <w:t>3-12-24 MT Presentations</w:t>
+      <w:bookmarkStart w:id="69" w:name="_Toc188884145"/>
+      <w:r>
+        <w:t>3-12-</w:t>
+      </w:r>
+      <w:r>
+        <w:t>20</w:t>
+      </w:r>
+      <w:r>
+        <w:t>24 MT Presentations</w:t>
       </w:r>
       <w:bookmarkEnd w:id="69"/>
     </w:p>
@@ -15053,7 +15207,10 @@
       <w:pPr>
         <w:pStyle w:val="Heading1"/>
       </w:pPr>
-      <w:bookmarkStart w:id="70" w:name="_Toc188357880"/>
+      <w:bookmarkStart w:id="70" w:name="_Toc188884146"/>
+      <w:r>
+        <w:t>20</w:t>
+      </w:r>
       <w:r>
         <w:t>24-12-13</w:t>
       </w:r>
@@ -15298,7 +15455,7 @@
       <w:pPr>
         <w:pStyle w:val="Heading3"/>
       </w:pPr>
-      <w:bookmarkStart w:id="71" w:name="_Toc188357881"/>
+      <w:bookmarkStart w:id="71" w:name="_Toc188884147"/>
       <w:r>
         <w:t>Actions</w:t>
       </w:r>
@@ -15377,9 +15534,12 @@
       <w:pPr>
         <w:pStyle w:val="Heading1"/>
       </w:pPr>
-      <w:bookmarkStart w:id="72" w:name="_Toc188357882"/>
+      <w:bookmarkStart w:id="72" w:name="_Toc188884148"/>
       <w:r>
         <w:lastRenderedPageBreak/>
+        <w:t>20</w:t>
+      </w:r>
+      <w:r>
         <w:t>24-12-</w:t>
       </w:r>
       <w:r>
@@ -15597,7 +15757,10 @@
       <w:pPr>
         <w:pStyle w:val="Heading1"/>
       </w:pPr>
-      <w:bookmarkStart w:id="73" w:name="_Toc188357883"/>
+      <w:bookmarkStart w:id="73" w:name="_Toc188884149"/>
+      <w:r>
+        <w:t>20</w:t>
+      </w:r>
       <w:r>
         <w:t>24-12-28</w:t>
       </w:r>
@@ -16211,7 +16374,10 @@
       <w:pPr>
         <w:pStyle w:val="Heading1"/>
       </w:pPr>
-      <w:bookmarkStart w:id="74" w:name="_Toc188357884"/>
+      <w:bookmarkStart w:id="74" w:name="_Toc188884150"/>
+      <w:r>
+        <w:t>20</w:t>
+      </w:r>
       <w:r>
         <w:t>25-1-</w:t>
       </w:r>
@@ -16733,7 +16899,10 @@
       <w:pPr>
         <w:pStyle w:val="Heading1"/>
       </w:pPr>
-      <w:bookmarkStart w:id="75" w:name="_Toc188357885"/>
+      <w:bookmarkStart w:id="75" w:name="_Toc188884151"/>
+      <w:r>
+        <w:t>20</w:t>
+      </w:r>
       <w:r>
         <w:t>25-1-</w:t>
       </w:r>
@@ -17082,12 +17251,17 @@
       <w:pPr>
         <w:pStyle w:val="Heading1"/>
       </w:pPr>
+      <w:bookmarkStart w:id="76" w:name="_Toc188884152"/>
+      <w:r>
+        <w:t>20</w:t>
+      </w:r>
       <w:r>
         <w:t>25-1-21 Logbook Review</w:t>
       </w:r>
       <w:r>
         <w:t xml:space="preserve"> + Supervisor Meeting</w:t>
       </w:r>
+      <w:bookmarkEnd w:id="76"/>
     </w:p>
     <w:p>
       <w:pPr>
@@ -17411,6 +17585,681 @@
       </w:pPr>
       <w:r>
         <w:t>Aerodynamically unstable allows small spin rate which causes spin to keep going</w:t>
+      </w:r>
+    </w:p>
+    <w:p>
+      <w:pPr>
+        <w:pStyle w:val="Heading1"/>
+      </w:pPr>
+      <w:bookmarkStart w:id="77" w:name="_Toc188884153"/>
+      <w:r>
+        <w:t>20</w:t>
+      </w:r>
+      <w:r>
+        <w:t>25-1-27 Meeting</w:t>
+      </w:r>
+      <w:bookmarkEnd w:id="77"/>
+    </w:p>
+    <w:p>
+      <w:pPr>
+        <w:rPr>
+          <w:rStyle w:val="SubtleReference"/>
+        </w:rPr>
+      </w:pPr>
+      <w:r>
+        <w:rPr>
+          <w:rStyle w:val="SubtleReference"/>
+        </w:rPr>
+        <w:t>Present: Alex, Claudio, Fizza, Hani</w:t>
+      </w:r>
+    </w:p>
+    <w:p>
+      <w:pPr>
+        <w:rPr>
+          <w:rStyle w:val="SubtleReference"/>
+        </w:rPr>
+      </w:pPr>
+      <w:r>
+        <w:rPr>
+          <w:rStyle w:val="SubtleReference"/>
+        </w:rPr>
+        <w:t>Apologies:</w:t>
+      </w:r>
+      <w:r>
+        <w:rPr>
+          <w:rStyle w:val="SubtleReference"/>
+        </w:rPr>
+        <w:t xml:space="preserve"> None</w:t>
+      </w:r>
+    </w:p>
+    <w:p>
+      <w:pPr>
+        <w:rPr>
+          <w:rStyle w:val="SubtleReference"/>
+        </w:rPr>
+      </w:pPr>
+      <w:r>
+        <w:rPr>
+          <w:rStyle w:val="SubtleReference"/>
+        </w:rPr>
+        <w:t>Location and time:</w:t>
+      </w:r>
+      <w:r>
+        <w:rPr>
+          <w:rStyle w:val="SubtleReference"/>
+        </w:rPr>
+        <w:t xml:space="preserve"> </w:t>
+      </w:r>
+      <w:r>
+        <w:rPr>
+          <w:rStyle w:val="SubtleReference"/>
+        </w:rPr>
+        <w:t>RSL GSR3</w:t>
+      </w:r>
+      <w:r>
+        <w:rPr>
+          <w:rStyle w:val="SubtleReference"/>
+        </w:rPr>
+        <w:t>, 1</w:t>
+      </w:r>
+      <w:r>
+        <w:rPr>
+          <w:rStyle w:val="SubtleReference"/>
+        </w:rPr>
+        <w:t>4:00</w:t>
+      </w:r>
+    </w:p>
+    <w:p>
+      <w:pPr>
+        <w:rPr>
+          <w:rStyle w:val="SubtleReference"/>
+        </w:rPr>
+      </w:pPr>
+      <w:r>
+        <w:rPr>
+          <w:rStyle w:val="SubtleReference"/>
+        </w:rPr>
+        <w:lastRenderedPageBreak/>
+        <w:t>Author of minutes:</w:t>
+      </w:r>
+      <w:r>
+        <w:rPr>
+          <w:rStyle w:val="SubtleReference"/>
+        </w:rPr>
+        <w:t xml:space="preserve"> Hani Moussa</w:t>
+      </w:r>
+    </w:p>
+    <w:p>
+      <w:pPr>
+        <w:rPr>
+          <w:rStyle w:val="SubtleReference"/>
+        </w:rPr>
+      </w:pPr>
+    </w:p>
+    <w:p/>
+    <w:p>
+      <w:pPr>
+        <w:pStyle w:val="ListParagraph"/>
+        <w:numPr>
+          <w:ilvl w:val="0"/>
+          <w:numId w:val="33"/>
+        </w:numPr>
+      </w:pPr>
+      <w:r>
+        <w:t>Claudio</w:t>
+      </w:r>
+    </w:p>
+    <w:p>
+      <w:pPr>
+        <w:pStyle w:val="ListParagraph"/>
+        <w:numPr>
+          <w:ilvl w:val="1"/>
+          <w:numId w:val="33"/>
+        </w:numPr>
+      </w:pPr>
+      <w:r>
+        <w:t>List of known materials for calculations exist</w:t>
+      </w:r>
+    </w:p>
+    <w:p>
+      <w:pPr>
+        <w:pStyle w:val="ListParagraph"/>
+        <w:numPr>
+          <w:ilvl w:val="2"/>
+          <w:numId w:val="33"/>
+        </w:numPr>
+      </w:pPr>
+      <w:r>
+        <w:t>In actual design, clients decide on final materials to test</w:t>
+      </w:r>
+    </w:p>
+    <w:p>
+      <w:pPr>
+        <w:pStyle w:val="ListParagraph"/>
+        <w:numPr>
+          <w:ilvl w:val="1"/>
+          <w:numId w:val="33"/>
+        </w:numPr>
+      </w:pPr>
+      <w:r>
+        <w:t>Finite volume method to solve aerothermal</w:t>
+      </w:r>
+    </w:p>
+    <w:p>
+      <w:pPr>
+        <w:pStyle w:val="ListParagraph"/>
+        <w:numPr>
+          <w:ilvl w:val="2"/>
+          <w:numId w:val="33"/>
+        </w:numPr>
+      </w:pPr>
+      <w:r>
+        <w:t>1D, then 2D</w:t>
+      </w:r>
+    </w:p>
+    <w:p>
+      <w:pPr>
+        <w:pStyle w:val="ListParagraph"/>
+        <w:numPr>
+          <w:ilvl w:val="2"/>
+          <w:numId w:val="33"/>
+        </w:numPr>
+      </w:pPr>
+      <w:r>
+        <w:t>Verify results with similar literature</w:t>
+      </w:r>
+    </w:p>
+    <w:p>
+      <w:pPr>
+        <w:pStyle w:val="ListParagraph"/>
+        <w:numPr>
+          <w:ilvl w:val="2"/>
+          <w:numId w:val="33"/>
+        </w:numPr>
+      </w:pPr>
+      <w:r>
+        <w:t>Temperature, pressure, sheer stress distribution across line/surface</w:t>
+      </w:r>
+    </w:p>
+    <w:p>
+      <w:pPr>
+        <w:pStyle w:val="ListParagraph"/>
+        <w:numPr>
+          <w:ilvl w:val="1"/>
+          <w:numId w:val="33"/>
+        </w:numPr>
+      </w:pPr>
+      <w:r>
+        <w:t>Model predictive control possible</w:t>
+      </w:r>
+    </w:p>
+    <w:p>
+      <w:pPr>
+        <w:pStyle w:val="ListParagraph"/>
+        <w:numPr>
+          <w:ilvl w:val="1"/>
+          <w:numId w:val="33"/>
+        </w:numPr>
+      </w:pPr>
+      <w:r>
+        <w:t>Milan papers on thermite to ensure d</w:t>
+      </w:r>
+      <w:r>
+        <w:t xml:space="preserve">emise </w:t>
+      </w:r>
+      <w:r>
+        <w:t xml:space="preserve">of </w:t>
+      </w:r>
+      <w:r>
+        <w:t>CubeSat</w:t>
+      </w:r>
+      <w:r>
+        <w:t xml:space="preserve">, hypersonic re-entry can start </w:t>
+      </w:r>
+      <w:r>
+        <w:t>the reaction</w:t>
+      </w:r>
+    </w:p>
+    <w:p>
+      <w:pPr>
+        <w:pStyle w:val="ListParagraph"/>
+        <w:numPr>
+          <w:ilvl w:val="1"/>
+          <w:numId w:val="33"/>
+        </w:numPr>
+      </w:pPr>
+      <w:r>
+        <w:t>Report writing is upcoming work</w:t>
+      </w:r>
+    </w:p>
+    <w:p>
+      <w:pPr>
+        <w:pStyle w:val="ListParagraph"/>
+        <w:numPr>
+          <w:ilvl w:val="0"/>
+          <w:numId w:val="33"/>
+        </w:numPr>
+      </w:pPr>
+      <w:r>
+        <w:t>Alex</w:t>
+      </w:r>
+    </w:p>
+    <w:p>
+      <w:pPr>
+        <w:pStyle w:val="ListParagraph"/>
+        <w:numPr>
+          <w:ilvl w:val="1"/>
+          <w:numId w:val="33"/>
+        </w:numPr>
+      </w:pPr>
+      <w:r>
+        <w:t>Matlab code for vibrational analysis</w:t>
+      </w:r>
+    </w:p>
+    <w:p>
+      <w:pPr>
+        <w:pStyle w:val="ListParagraph"/>
+        <w:numPr>
+          <w:ilvl w:val="2"/>
+          <w:numId w:val="33"/>
+        </w:numPr>
+      </w:pPr>
+      <w:r>
+        <w:t>Modelled in time</w:t>
+      </w:r>
+    </w:p>
+    <w:p>
+      <w:pPr>
+        <w:pStyle w:val="ListParagraph"/>
+        <w:numPr>
+          <w:ilvl w:val="2"/>
+          <w:numId w:val="33"/>
+        </w:numPr>
+      </w:pPr>
+      <w:r>
+        <w:t>Small vibrations resulted</w:t>
+      </w:r>
+    </w:p>
+    <w:p>
+      <w:pPr>
+        <w:pStyle w:val="ListParagraph"/>
+        <w:numPr>
+          <w:ilvl w:val="2"/>
+          <w:numId w:val="33"/>
+        </w:numPr>
+      </w:pPr>
+      <w:r>
+        <w:t>Companies have PSD for vibration for each frequency</w:t>
+      </w:r>
+      <w:r>
+        <w:t>, used to make model</w:t>
+      </w:r>
+      <w:r>
+        <w:t xml:space="preserve"> </w:t>
+      </w:r>
+    </w:p>
+    <w:p>
+      <w:pPr>
+        <w:pStyle w:val="ListParagraph"/>
+        <w:numPr>
+          <w:ilvl w:val="2"/>
+          <w:numId w:val="33"/>
+        </w:numPr>
+      </w:pPr>
+      <w:r>
+        <w:t>Requires finishing work</w:t>
+      </w:r>
+      <w:r>
+        <w:t xml:space="preserve"> (small errors)</w:t>
+      </w:r>
+    </w:p>
+    <w:p>
+      <w:pPr>
+        <w:pStyle w:val="ListParagraph"/>
+        <w:numPr>
+          <w:ilvl w:val="0"/>
+          <w:numId w:val="33"/>
+        </w:numPr>
+      </w:pPr>
+      <w:r>
+        <w:t>Hani</w:t>
+      </w:r>
+    </w:p>
+    <w:p>
+      <w:pPr>
+        <w:pStyle w:val="ListParagraph"/>
+        <w:numPr>
+          <w:ilvl w:val="1"/>
+          <w:numId w:val="33"/>
+        </w:numPr>
+      </w:pPr>
+      <w:r>
+        <w:t>Comms background research</w:t>
+      </w:r>
+    </w:p>
+    <w:p>
+      <w:pPr>
+        <w:pStyle w:val="ListParagraph"/>
+        <w:numPr>
+          <w:ilvl w:val="2"/>
+          <w:numId w:val="33"/>
+        </w:numPr>
+      </w:pPr>
+      <w:r>
+        <w:t>Types of antennae</w:t>
+      </w:r>
+    </w:p>
+    <w:p>
+      <w:pPr>
+        <w:pStyle w:val="ListParagraph"/>
+        <w:numPr>
+          <w:ilvl w:val="2"/>
+          <w:numId w:val="33"/>
+        </w:numPr>
+      </w:pPr>
+      <w:r>
+        <w:t>CubeSat comms in the past</w:t>
+      </w:r>
+    </w:p>
+    <w:p>
+      <w:pPr>
+        <w:pStyle w:val="ListParagraph"/>
+        <w:numPr>
+          <w:ilvl w:val="1"/>
+          <w:numId w:val="33"/>
+        </w:numPr>
+      </w:pPr>
+      <w:r>
+        <w:t>Plasma sheath</w:t>
+      </w:r>
+    </w:p>
+    <w:p>
+      <w:pPr>
+        <w:pStyle w:val="ListParagraph"/>
+        <w:numPr>
+          <w:ilvl w:val="2"/>
+          <w:numId w:val="33"/>
+        </w:numPr>
+      </w:pPr>
+      <w:r>
+        <w:t>Relection/Absorption of material increases with speed</w:t>
+      </w:r>
+    </w:p>
+    <w:p>
+      <w:pPr>
+        <w:pStyle w:val="ListParagraph"/>
+        <w:numPr>
+          <w:ilvl w:val="2"/>
+          <w:numId w:val="33"/>
+        </w:numPr>
+      </w:pPr>
+      <w:r>
+        <w:t>Needs unpractically high Gain to get through</w:t>
+      </w:r>
+    </w:p>
+    <w:p>
+      <w:pPr>
+        <w:pStyle w:val="ListParagraph"/>
+        <w:numPr>
+          <w:ilvl w:val="2"/>
+          <w:numId w:val="33"/>
+        </w:numPr>
+      </w:pPr>
+      <w:r>
+        <w:t>QARMAN transmitted back to iridum from back of CubeSat</w:t>
+      </w:r>
+    </w:p>
+    <w:p>
+      <w:pPr>
+        <w:pStyle w:val="ListParagraph"/>
+        <w:numPr>
+          <w:ilvl w:val="1"/>
+          <w:numId w:val="33"/>
+        </w:numPr>
+      </w:pPr>
+      <w:r>
+        <w:t>Omnidirectional antennae could allow comms backward to iridum</w:t>
+      </w:r>
+    </w:p>
+    <w:p>
+      <w:pPr>
+        <w:pStyle w:val="ListParagraph"/>
+        <w:numPr>
+          <w:ilvl w:val="2"/>
+          <w:numId w:val="33"/>
+        </w:numPr>
+      </w:pPr>
+      <w:r>
+        <w:t>Surpasses plasma sheath, but low gain</w:t>
+      </w:r>
+    </w:p>
+    <w:p>
+      <w:pPr>
+        <w:pStyle w:val="ListParagraph"/>
+        <w:numPr>
+          <w:ilvl w:val="2"/>
+          <w:numId w:val="33"/>
+        </w:numPr>
+      </w:pPr>
+      <w:r>
+        <w:t>Materials need to allow transmission</w:t>
+      </w:r>
+    </w:p>
+    <w:p>
+      <w:pPr>
+        <w:pStyle w:val="ListParagraph"/>
+        <w:numPr>
+          <w:ilvl w:val="1"/>
+          <w:numId w:val="33"/>
+        </w:numPr>
+      </w:pPr>
+      <w:r>
+        <w:t>Solutions</w:t>
+      </w:r>
+    </w:p>
+    <w:p>
+      <w:pPr>
+        <w:pStyle w:val="ListParagraph"/>
+        <w:numPr>
+          <w:ilvl w:val="2"/>
+          <w:numId w:val="33"/>
+        </w:numPr>
+      </w:pPr>
+      <w:r>
+        <w:t>Blackbox can be reconsidered with increase in size</w:t>
+      </w:r>
+    </w:p>
+    <w:p>
+      <w:pPr>
+        <w:pStyle w:val="ListParagraph"/>
+        <w:numPr>
+          <w:ilvl w:val="2"/>
+          <w:numId w:val="33"/>
+        </w:numPr>
+      </w:pPr>
+      <w:r>
+        <w:t xml:space="preserve"> </w:t>
+      </w:r>
+      <w:r>
+        <w:t>Idea to direct antenna backward?</w:t>
+      </w:r>
+    </w:p>
+    <w:p>
+      <w:pPr>
+        <w:pStyle w:val="ListParagraph"/>
+        <w:numPr>
+          <w:ilvl w:val="3"/>
+          <w:numId w:val="33"/>
+        </w:numPr>
+      </w:pPr>
+      <w:r>
+        <w:t>Low frequency of rotation, so this may be possible</w:t>
+      </w:r>
+    </w:p>
+    <w:p>
+      <w:pPr>
+        <w:pStyle w:val="ListParagraph"/>
+        <w:numPr>
+          <w:ilvl w:val="0"/>
+          <w:numId w:val="33"/>
+        </w:numPr>
+      </w:pPr>
+      <w:r>
+        <w:t>Fizza</w:t>
+      </w:r>
+    </w:p>
+    <w:p>
+      <w:pPr>
+        <w:pStyle w:val="ListParagraph"/>
+        <w:numPr>
+          <w:ilvl w:val="1"/>
+          <w:numId w:val="33"/>
+        </w:numPr>
+      </w:pPr>
+      <w:r>
+        <w:t>Simulation for trajectory</w:t>
+      </w:r>
+    </w:p>
+    <w:p>
+      <w:pPr>
+        <w:pStyle w:val="ListParagraph"/>
+        <w:numPr>
+          <w:ilvl w:val="2"/>
+          <w:numId w:val="33"/>
+        </w:numPr>
+      </w:pPr>
+      <w:r>
+        <w:t xml:space="preserve">Changed </w:t>
+      </w:r>
+      <w:r>
+        <w:t>perigee</w:t>
+      </w:r>
+    </w:p>
+    <w:p>
+      <w:pPr>
+        <w:pStyle w:val="ListParagraph"/>
+        <w:numPr>
+          <w:ilvl w:val="2"/>
+          <w:numId w:val="33"/>
+        </w:numPr>
+      </w:pPr>
+      <w:r>
+        <w:t>Elliptical orbit, but essentially circular for calculations due to low eccentricity</w:t>
+      </w:r>
+    </w:p>
+    <w:p>
+      <w:pPr>
+        <w:pStyle w:val="ListParagraph"/>
+        <w:numPr>
+          <w:ilvl w:val="1"/>
+          <w:numId w:val="33"/>
+        </w:numPr>
+      </w:pPr>
+      <w:r>
+        <w:t>Research atmosphere model</w:t>
+      </w:r>
+    </w:p>
+    <w:p>
+      <w:pPr>
+        <w:pStyle w:val="ListParagraph"/>
+        <w:numPr>
+          <w:ilvl w:val="2"/>
+          <w:numId w:val="33"/>
+        </w:numPr>
+      </w:pPr>
+      <w:r>
+        <w:t>Current simulation capped at 180km, cannot go below</w:t>
+      </w:r>
+    </w:p>
+    <w:p>
+      <w:pPr>
+        <w:pStyle w:val="ListParagraph"/>
+        <w:numPr>
+          <w:ilvl w:val="1"/>
+          <w:numId w:val="33"/>
+        </w:numPr>
+      </w:pPr>
+      <w:r>
+        <w:t>Secondary objective</w:t>
+      </w:r>
+    </w:p>
+    <w:p>
+      <w:pPr>
+        <w:pStyle w:val="ListParagraph"/>
+        <w:numPr>
+          <w:ilvl w:val="2"/>
+          <w:numId w:val="33"/>
+        </w:numPr>
+      </w:pPr>
+      <w:r>
+        <w:t>Spectrometer detects lines of elements -&gt; intensity/concentration approximations</w:t>
+      </w:r>
+    </w:p>
+    <w:p>
+      <w:pPr>
+        <w:pStyle w:val="ListParagraph"/>
+        <w:numPr>
+          <w:ilvl w:val="2"/>
+          <w:numId w:val="33"/>
+        </w:numPr>
+      </w:pPr>
+      <w:r>
+        <w:lastRenderedPageBreak/>
+        <w:t xml:space="preserve">Mass Spectrometer more specific, </w:t>
+      </w:r>
+      <w:r>
+        <w:t xml:space="preserve">but requires </w:t>
+      </w:r>
+      <w:r>
+        <w:t>more power/storage</w:t>
+      </w:r>
+    </w:p>
+    <w:p>
+      <w:pPr>
+        <w:pStyle w:val="ListParagraph"/>
+        <w:numPr>
+          <w:ilvl w:val="2"/>
+          <w:numId w:val="33"/>
+        </w:numPr>
+      </w:pPr>
+      <w:r>
+        <w:t>Equations/method found to assess impact with spectrometer data</w:t>
+      </w:r>
+    </w:p>
+    <w:p>
+      <w:pPr>
+        <w:pStyle w:val="ListParagraph"/>
+        <w:numPr>
+          <w:ilvl w:val="3"/>
+          <w:numId w:val="33"/>
+        </w:numPr>
+      </w:pPr>
+      <w:r>
+        <w:t>Conc over altitude –</w:t>
+      </w:r>
+      <w:r>
+        <w:t>&gt;</w:t>
+      </w:r>
+      <w:r>
+        <w:t xml:space="preserve"> GPS required</w:t>
+      </w:r>
+      <w:r>
+        <w:t>, unless barome</w:t>
+      </w:r>
+      <w:r>
+        <w:t>ter can be used?</w:t>
+      </w:r>
+    </w:p>
+    <w:p>
+      <w:pPr>
+        <w:pStyle w:val="ListParagraph"/>
+        <w:numPr>
+          <w:ilvl w:val="2"/>
+          <w:numId w:val="33"/>
+        </w:numPr>
+      </w:pPr>
+      <w:r>
+        <w:t>Pressure/temperature sensors may be needed</w:t>
       </w:r>
     </w:p>
     <w:sectPr>
@@ -20005,6 +20854,119 @@
     </w:lvl>
   </w:abstractNum>
   <w:abstractNum w:abstractNumId="21" w15:restartNumberingAfterBreak="0">
+    <w:nsid w:val="51737091"/>
+    <w:multiLevelType w:val="hybridMultilevel"/>
+    <w:tmpl w:val="66485A9A"/>
+    <w:lvl w:ilvl="0" w:tplc="08090001">
+      <w:start w:val="1"/>
+      <w:numFmt w:val="bullet"/>
+      <w:lvlText w:val=""/>
+      <w:lvlJc w:val="left"/>
+      <w:pPr>
+        <w:ind w:left="720" w:hanging="360"/>
+      </w:pPr>
+      <w:rPr>
+        <w:rFonts w:ascii="Symbol" w:hAnsi="Symbol" w:hint="default"/>
+      </w:rPr>
+    </w:lvl>
+    <w:lvl w:ilvl="1" w:tplc="08090003">
+      <w:start w:val="1"/>
+      <w:numFmt w:val="bullet"/>
+      <w:lvlText w:val="o"/>
+      <w:lvlJc w:val="left"/>
+      <w:pPr>
+        <w:ind w:left="1440" w:hanging="360"/>
+      </w:pPr>
+      <w:rPr>
+        <w:rFonts w:ascii="Courier New" w:hAnsi="Courier New" w:cs="Courier New" w:hint="default"/>
+      </w:rPr>
+    </w:lvl>
+    <w:lvl w:ilvl="2" w:tplc="08090005">
+      <w:start w:val="1"/>
+      <w:numFmt w:val="bullet"/>
+      <w:lvlText w:val=""/>
+      <w:lvlJc w:val="left"/>
+      <w:pPr>
+        <w:ind w:left="2160" w:hanging="360"/>
+      </w:pPr>
+      <w:rPr>
+        <w:rFonts w:ascii="Wingdings" w:hAnsi="Wingdings" w:hint="default"/>
+      </w:rPr>
+    </w:lvl>
+    <w:lvl w:ilvl="3" w:tplc="08090001">
+      <w:start w:val="1"/>
+      <w:numFmt w:val="bullet"/>
+      <w:lvlText w:val=""/>
+      <w:lvlJc w:val="left"/>
+      <w:pPr>
+        <w:ind w:left="2880" w:hanging="360"/>
+      </w:pPr>
+      <w:rPr>
+        <w:rFonts w:ascii="Symbol" w:hAnsi="Symbol" w:hint="default"/>
+      </w:rPr>
+    </w:lvl>
+    <w:lvl w:ilvl="4" w:tplc="08090003">
+      <w:start w:val="1"/>
+      <w:numFmt w:val="bullet"/>
+      <w:lvlText w:val="o"/>
+      <w:lvlJc w:val="left"/>
+      <w:pPr>
+        <w:ind w:left="3600" w:hanging="360"/>
+      </w:pPr>
+      <w:rPr>
+        <w:rFonts w:ascii="Courier New" w:hAnsi="Courier New" w:cs="Courier New" w:hint="default"/>
+      </w:rPr>
+    </w:lvl>
+    <w:lvl w:ilvl="5" w:tplc="08090005" w:tentative="1">
+      <w:start w:val="1"/>
+      <w:numFmt w:val="bullet"/>
+      <w:lvlText w:val=""/>
+      <w:lvlJc w:val="left"/>
+      <w:pPr>
+        <w:ind w:left="4320" w:hanging="360"/>
+      </w:pPr>
+      <w:rPr>
+        <w:rFonts w:ascii="Wingdings" w:hAnsi="Wingdings" w:hint="default"/>
+      </w:rPr>
+    </w:lvl>
+    <w:lvl w:ilvl="6" w:tplc="08090001" w:tentative="1">
+      <w:start w:val="1"/>
+      <w:numFmt w:val="bullet"/>
+      <w:lvlText w:val=""/>
+      <w:lvlJc w:val="left"/>
+      <w:pPr>
+        <w:ind w:left="5040" w:hanging="360"/>
+      </w:pPr>
+      <w:rPr>
+        <w:rFonts w:ascii="Symbol" w:hAnsi="Symbol" w:hint="default"/>
+      </w:rPr>
+    </w:lvl>
+    <w:lvl w:ilvl="7" w:tplc="08090003" w:tentative="1">
+      <w:start w:val="1"/>
+      <w:numFmt w:val="bullet"/>
+      <w:lvlText w:val="o"/>
+      <w:lvlJc w:val="left"/>
+      <w:pPr>
+        <w:ind w:left="5760" w:hanging="360"/>
+      </w:pPr>
+      <w:rPr>
+        <w:rFonts w:ascii="Courier New" w:hAnsi="Courier New" w:cs="Courier New" w:hint="default"/>
+      </w:rPr>
+    </w:lvl>
+    <w:lvl w:ilvl="8" w:tplc="08090005" w:tentative="1">
+      <w:start w:val="1"/>
+      <w:numFmt w:val="bullet"/>
+      <w:lvlText w:val=""/>
+      <w:lvlJc w:val="left"/>
+      <w:pPr>
+        <w:ind w:left="6480" w:hanging="360"/>
+      </w:pPr>
+      <w:rPr>
+        <w:rFonts w:ascii="Wingdings" w:hAnsi="Wingdings" w:hint="default"/>
+      </w:rPr>
+    </w:lvl>
+  </w:abstractNum>
+  <w:abstractNum w:abstractNumId="22" w15:restartNumberingAfterBreak="0">
     <w:nsid w:val="54284714"/>
     <w:multiLevelType w:val="hybridMultilevel"/>
     <w:tmpl w:val="1AFC8CCA"/>
@@ -20117,7 +21079,7 @@
       </w:rPr>
     </w:lvl>
   </w:abstractNum>
-  <w:abstractNum w:abstractNumId="22" w15:restartNumberingAfterBreak="0">
+  <w:abstractNum w:abstractNumId="23" w15:restartNumberingAfterBreak="0">
     <w:nsid w:val="65121DAF"/>
     <w:multiLevelType w:val="hybridMultilevel"/>
     <w:tmpl w:val="E552237A"/>
@@ -20230,7 +21192,120 @@
       </w:rPr>
     </w:lvl>
   </w:abstractNum>
-  <w:abstractNum w:abstractNumId="23" w15:restartNumberingAfterBreak="0">
+  <w:abstractNum w:abstractNumId="24" w15:restartNumberingAfterBreak="0">
+    <w:nsid w:val="65552D82"/>
+    <w:multiLevelType w:val="hybridMultilevel"/>
+    <w:tmpl w:val="3FCA8B00"/>
+    <w:lvl w:ilvl="0" w:tplc="08090001">
+      <w:start w:val="1"/>
+      <w:numFmt w:val="bullet"/>
+      <w:lvlText w:val=""/>
+      <w:lvlJc w:val="left"/>
+      <w:pPr>
+        <w:ind w:left="720" w:hanging="360"/>
+      </w:pPr>
+      <w:rPr>
+        <w:rFonts w:ascii="Symbol" w:hAnsi="Symbol" w:hint="default"/>
+      </w:rPr>
+    </w:lvl>
+    <w:lvl w:ilvl="1" w:tplc="08090003">
+      <w:start w:val="1"/>
+      <w:numFmt w:val="bullet"/>
+      <w:lvlText w:val="o"/>
+      <w:lvlJc w:val="left"/>
+      <w:pPr>
+        <w:ind w:left="1440" w:hanging="360"/>
+      </w:pPr>
+      <w:rPr>
+        <w:rFonts w:ascii="Courier New" w:hAnsi="Courier New" w:cs="Courier New" w:hint="default"/>
+      </w:rPr>
+    </w:lvl>
+    <w:lvl w:ilvl="2" w:tplc="08090005" w:tentative="1">
+      <w:start w:val="1"/>
+      <w:numFmt w:val="bullet"/>
+      <w:lvlText w:val=""/>
+      <w:lvlJc w:val="left"/>
+      <w:pPr>
+        <w:ind w:left="2160" w:hanging="360"/>
+      </w:pPr>
+      <w:rPr>
+        <w:rFonts w:ascii="Wingdings" w:hAnsi="Wingdings" w:hint="default"/>
+      </w:rPr>
+    </w:lvl>
+    <w:lvl w:ilvl="3" w:tplc="08090001" w:tentative="1">
+      <w:start w:val="1"/>
+      <w:numFmt w:val="bullet"/>
+      <w:lvlText w:val=""/>
+      <w:lvlJc w:val="left"/>
+      <w:pPr>
+        <w:ind w:left="2880" w:hanging="360"/>
+      </w:pPr>
+      <w:rPr>
+        <w:rFonts w:ascii="Symbol" w:hAnsi="Symbol" w:hint="default"/>
+      </w:rPr>
+    </w:lvl>
+    <w:lvl w:ilvl="4" w:tplc="08090003" w:tentative="1">
+      <w:start w:val="1"/>
+      <w:numFmt w:val="bullet"/>
+      <w:lvlText w:val="o"/>
+      <w:lvlJc w:val="left"/>
+      <w:pPr>
+        <w:ind w:left="3600" w:hanging="360"/>
+      </w:pPr>
+      <w:rPr>
+        <w:rFonts w:ascii="Courier New" w:hAnsi="Courier New" w:cs="Courier New" w:hint="default"/>
+      </w:rPr>
+    </w:lvl>
+    <w:lvl w:ilvl="5" w:tplc="08090005" w:tentative="1">
+      <w:start w:val="1"/>
+      <w:numFmt w:val="bullet"/>
+      <w:lvlText w:val=""/>
+      <w:lvlJc w:val="left"/>
+      <w:pPr>
+        <w:ind w:left="4320" w:hanging="360"/>
+      </w:pPr>
+      <w:rPr>
+        <w:rFonts w:ascii="Wingdings" w:hAnsi="Wingdings" w:hint="default"/>
+      </w:rPr>
+    </w:lvl>
+    <w:lvl w:ilvl="6" w:tplc="08090001" w:tentative="1">
+      <w:start w:val="1"/>
+      <w:numFmt w:val="bullet"/>
+      <w:lvlText w:val=""/>
+      <w:lvlJc w:val="left"/>
+      <w:pPr>
+        <w:ind w:left="5040" w:hanging="360"/>
+      </w:pPr>
+      <w:rPr>
+        <w:rFonts w:ascii="Symbol" w:hAnsi="Symbol" w:hint="default"/>
+      </w:rPr>
+    </w:lvl>
+    <w:lvl w:ilvl="7" w:tplc="08090003" w:tentative="1">
+      <w:start w:val="1"/>
+      <w:numFmt w:val="bullet"/>
+      <w:lvlText w:val="o"/>
+      <w:lvlJc w:val="left"/>
+      <w:pPr>
+        <w:ind w:left="5760" w:hanging="360"/>
+      </w:pPr>
+      <w:rPr>
+        <w:rFonts w:ascii="Courier New" w:hAnsi="Courier New" w:cs="Courier New" w:hint="default"/>
+      </w:rPr>
+    </w:lvl>
+    <w:lvl w:ilvl="8" w:tplc="08090005" w:tentative="1">
+      <w:start w:val="1"/>
+      <w:numFmt w:val="bullet"/>
+      <w:lvlText w:val=""/>
+      <w:lvlJc w:val="left"/>
+      <w:pPr>
+        <w:ind w:left="6480" w:hanging="360"/>
+      </w:pPr>
+      <w:rPr>
+        <w:rFonts w:ascii="Wingdings" w:hAnsi="Wingdings" w:hint="default"/>
+      </w:rPr>
+    </w:lvl>
+  </w:abstractNum>
+  <w:abstractNum w:abstractNumId="25" w15:restartNumberingAfterBreak="0">
     <w:nsid w:val="65EC6B84"/>
     <w:multiLevelType w:val="hybridMultilevel"/>
     <w:tmpl w:val="35568CF2"/>
@@ -20343,7 +21418,7 @@
       </w:rPr>
     </w:lvl>
   </w:abstractNum>
-  <w:abstractNum w:abstractNumId="24" w15:restartNumberingAfterBreak="0">
+  <w:abstractNum w:abstractNumId="26" w15:restartNumberingAfterBreak="0">
     <w:nsid w:val="67DC3C91"/>
     <w:multiLevelType w:val="hybridMultilevel"/>
     <w:tmpl w:val="A6D0EB66"/>
@@ -20456,7 +21531,7 @@
       </w:rPr>
     </w:lvl>
   </w:abstractNum>
-  <w:abstractNum w:abstractNumId="25" w15:restartNumberingAfterBreak="0">
+  <w:abstractNum w:abstractNumId="27" w15:restartNumberingAfterBreak="0">
     <w:nsid w:val="67E34CE8"/>
     <w:multiLevelType w:val="hybridMultilevel"/>
     <w:tmpl w:val="30A6A666"/>
@@ -20569,7 +21644,7 @@
       </w:rPr>
     </w:lvl>
   </w:abstractNum>
-  <w:abstractNum w:abstractNumId="26" w15:restartNumberingAfterBreak="0">
+  <w:abstractNum w:abstractNumId="28" w15:restartNumberingAfterBreak="0">
     <w:nsid w:val="721E3C90"/>
     <w:multiLevelType w:val="hybridMultilevel"/>
     <w:tmpl w:val="82569250"/>
@@ -20682,7 +21757,7 @@
       </w:rPr>
     </w:lvl>
   </w:abstractNum>
-  <w:abstractNum w:abstractNumId="27" w15:restartNumberingAfterBreak="0">
+  <w:abstractNum w:abstractNumId="29" w15:restartNumberingAfterBreak="0">
     <w:nsid w:val="74DC6A4B"/>
     <w:multiLevelType w:val="hybridMultilevel"/>
     <w:tmpl w:val="3F5AC376"/>
@@ -20795,7 +21870,7 @@
       </w:rPr>
     </w:lvl>
   </w:abstractNum>
-  <w:abstractNum w:abstractNumId="28" w15:restartNumberingAfterBreak="0">
+  <w:abstractNum w:abstractNumId="30" w15:restartNumberingAfterBreak="0">
     <w:nsid w:val="75BD216B"/>
     <w:multiLevelType w:val="hybridMultilevel"/>
     <w:tmpl w:val="9BB2A0BE"/>
@@ -20908,7 +21983,7 @@
       </w:rPr>
     </w:lvl>
   </w:abstractNum>
-  <w:abstractNum w:abstractNumId="29" w15:restartNumberingAfterBreak="0">
+  <w:abstractNum w:abstractNumId="31" w15:restartNumberingAfterBreak="0">
     <w:nsid w:val="7A6D0A8D"/>
     <w:multiLevelType w:val="hybridMultilevel"/>
     <w:tmpl w:val="EA543352"/>
@@ -21021,7 +22096,7 @@
       </w:rPr>
     </w:lvl>
   </w:abstractNum>
-  <w:abstractNum w:abstractNumId="30" w15:restartNumberingAfterBreak="0">
+  <w:abstractNum w:abstractNumId="32" w15:restartNumberingAfterBreak="0">
     <w:nsid w:val="7BFF29A8"/>
     <w:multiLevelType w:val="hybridMultilevel"/>
     <w:tmpl w:val="9AB46840"/>
@@ -21141,7 +22216,7 @@
     <w:abstractNumId w:val="5"/>
   </w:num>
   <w:num w:numId="3" w16cid:durableId="47385406">
-    <w:abstractNumId w:val="26"/>
+    <w:abstractNumId w:val="28"/>
   </w:num>
   <w:num w:numId="4" w16cid:durableId="1671106123">
     <w:abstractNumId w:val="1"/>
@@ -21150,22 +22225,22 @@
     <w:abstractNumId w:val="9"/>
   </w:num>
   <w:num w:numId="6" w16cid:durableId="1746605179">
-    <w:abstractNumId w:val="23"/>
+    <w:abstractNumId w:val="25"/>
   </w:num>
   <w:num w:numId="7" w16cid:durableId="157694516">
-    <w:abstractNumId w:val="24"/>
+    <w:abstractNumId w:val="26"/>
   </w:num>
   <w:num w:numId="8" w16cid:durableId="1155561197">
     <w:abstractNumId w:val="18"/>
   </w:num>
   <w:num w:numId="9" w16cid:durableId="471870996">
-    <w:abstractNumId w:val="28"/>
+    <w:abstractNumId w:val="30"/>
   </w:num>
   <w:num w:numId="10" w16cid:durableId="975721942">
     <w:abstractNumId w:val="17"/>
   </w:num>
   <w:num w:numId="11" w16cid:durableId="388188527">
-    <w:abstractNumId w:val="22"/>
+    <w:abstractNumId w:val="23"/>
   </w:num>
   <w:num w:numId="12" w16cid:durableId="1512909826">
     <w:abstractNumId w:val="3"/>
@@ -21177,10 +22252,10 @@
     <w:abstractNumId w:val="13"/>
   </w:num>
   <w:num w:numId="15" w16cid:durableId="1791438152">
-    <w:abstractNumId w:val="25"/>
+    <w:abstractNumId w:val="27"/>
   </w:num>
   <w:num w:numId="16" w16cid:durableId="1392653150">
-    <w:abstractNumId w:val="21"/>
+    <w:abstractNumId w:val="22"/>
   </w:num>
   <w:num w:numId="17" w16cid:durableId="269633161">
     <w:abstractNumId w:val="11"/>
@@ -21189,7 +22264,7 @@
     <w:abstractNumId w:val="7"/>
   </w:num>
   <w:num w:numId="19" w16cid:durableId="1735003232">
-    <w:abstractNumId w:val="29"/>
+    <w:abstractNumId w:val="31"/>
   </w:num>
   <w:num w:numId="20" w16cid:durableId="795636998">
     <w:abstractNumId w:val="14"/>
@@ -21204,7 +22279,7 @@
     <w:abstractNumId w:val="8"/>
   </w:num>
   <w:num w:numId="24" w16cid:durableId="451902501">
-    <w:abstractNumId w:val="30"/>
+    <w:abstractNumId w:val="32"/>
   </w:num>
   <w:num w:numId="25" w16cid:durableId="1590459230">
     <w:abstractNumId w:val="2"/>
@@ -21222,10 +22297,16 @@
     <w:abstractNumId w:val="6"/>
   </w:num>
   <w:num w:numId="30" w16cid:durableId="603928268">
-    <w:abstractNumId w:val="27"/>
+    <w:abstractNumId w:val="29"/>
   </w:num>
   <w:num w:numId="31" w16cid:durableId="1256590278">
     <w:abstractNumId w:val="19"/>
+  </w:num>
+  <w:num w:numId="32" w16cid:durableId="1041251761">
+    <w:abstractNumId w:val="24"/>
+  </w:num>
+  <w:num w:numId="33" w16cid:durableId="246962060">
+    <w:abstractNumId w:val="21"/>
   </w:num>
 </w:numbering>
 </file>

</xml_diff>